<commit_message>
Update resume/descriptions since graduation. Fix typo
</commit_message>
<xml_diff>
--- a/src/documents/Kiran_Payne_ResumeWord.docx
+++ b/src/documents/Kiran_Payne_ResumeWord.docx
@@ -2,182 +2,170 @@
 <file path=word/document.xml><?xml version="1.0" encoding="utf-8"?>
 <w:document xmlns:wpc="http://schemas.microsoft.com/office/word/2010/wordprocessingCanvas" xmlns:cx="http://schemas.microsoft.com/office/drawing/2014/chartex" xmlns:cx1="http://schemas.microsoft.com/office/drawing/2015/9/8/chartex" xmlns:cx2="http://schemas.microsoft.com/office/drawing/2015/10/21/chartex" xmlns:cx3="http://schemas.microsoft.com/office/drawing/2016/5/9/chartex" xmlns:cx4="http://schemas.microsoft.com/office/drawing/2016/5/10/chartex" xmlns:cx5="http://schemas.microsoft.com/office/drawing/2016/5/11/chartex" xmlns:cx6="http://schemas.microsoft.com/office/drawing/2016/5/12/chartex" xmlns:cx7="http://schemas.microsoft.com/office/drawing/2016/5/13/chartex" xmlns:cx8="http://schemas.microsoft.com/office/drawing/2016/5/14/chartex" xmlns:mc="http://schemas.openxmlformats.org/markup-compatibility/2006" xmlns:aink="http://schemas.microsoft.com/office/drawing/2016/ink" xmlns:am3d="http://schemas.microsoft.com/office/drawing/2017/model3d" xmlns:o="urn:schemas-microsoft-com:office:office" xmlns:r="http://schemas.openxmlformats.org/officeDocument/2006/relationships" xmlns:m="http://schemas.openxmlformats.org/officeDocument/2006/math" xmlns:v="urn:schemas-microsoft-com:vml" xmlns:wp14="http://schemas.microsoft.com/office/word/2010/wordprocessingDrawing" xmlns:wp="http://schemas.openxmlformats.org/drawingml/2006/wordprocessingDrawing" xmlns:w10="urn:schemas-microsoft-com:office:word" xmlns:w="http://schemas.openxmlformats.org/wordprocessingml/2006/main" xmlns:w14="http://schemas.microsoft.com/office/word/2010/wordml" xmlns:w15="http://schemas.microsoft.com/office/word/2012/wordml" xmlns:w16cid="http://schemas.microsoft.com/office/word/2016/wordml/cid" xmlns:w16se="http://schemas.microsoft.com/office/word/2015/wordml/symex" xmlns:wpg="http://schemas.microsoft.com/office/word/2010/wordprocessingGroup" xmlns:wpi="http://schemas.microsoft.com/office/word/2010/wordprocessingInk" xmlns:wne="http://schemas.microsoft.com/office/word/2006/wordml" xmlns:wps="http://schemas.microsoft.com/office/word/2010/wordprocessingShape" mc:Ignorable="w14 w15 w16se w16cid wp14">
   <w:body>
+    <w:p>
+      <w:pPr>
+        <w:spacing w:after="0"/>
+        <w:jc w:val="center"/>
+        <w:rPr>
+          <w:rFonts w:ascii="Times New Roman" w:hAnsi="Times New Roman" w:cs="Times New Roman"/>
+          <w:b/>
+          <w:bCs/>
+          <w:sz w:val="38"/>
+          <w:szCs w:val="38"/>
+        </w:rPr>
+      </w:pPr>
+      <w:r>
+        <w:rPr>
+          <w:rFonts w:ascii="Times New Roman" w:hAnsi="Times New Roman" w:cs="Times New Roman"/>
+          <w:b/>
+          <w:bCs/>
+          <w:sz w:val="38"/>
+          <w:szCs w:val="38"/>
+        </w:rPr>
+        <w:t>Kiran T. Payne</w:t>
+      </w:r>
+    </w:p>
     <w:tbl>
       <w:tblPr>
         <w:tblStyle w:val="TableGrid"/>
         <w:tblW w:w="0" w:type="auto"/>
+        <w:jc w:val="center"/>
         <w:tblLook w:val="04A0" w:firstRow="1" w:lastRow="0" w:firstColumn="1" w:lastColumn="0" w:noHBand="0" w:noVBand="1"/>
       </w:tblPr>
       <w:tblGrid>
-        <w:gridCol w:w="2340"/>
-        <w:gridCol w:w="5400"/>
-        <w:gridCol w:w="2330"/>
+        <w:gridCol w:w="2710"/>
+        <w:gridCol w:w="278"/>
+        <w:gridCol w:w="2537"/>
+        <w:gridCol w:w="278"/>
+        <w:gridCol w:w="1716"/>
       </w:tblGrid>
       <w:tr>
+        <w:trPr>
+          <w:jc w:val="center"/>
+        </w:trPr>
         <w:tc>
           <w:tcPr>
-            <w:tcW w:w="2340" w:type="dxa"/>
+            <w:tcW w:w="0" w:type="auto"/>
           </w:tcPr>
           <w:p>
             <w:pPr>
-              <w:jc w:val="center"/>
               <w:rPr>
                 <w:rFonts w:ascii="Times New Roman" w:hAnsi="Times New Roman" w:cs="Times New Roman"/>
-                <w:b/>
-                <w:sz w:val="20"/>
-                <w:szCs w:val="20"/>
+                <w:sz w:val="24"/>
+                <w:szCs w:val="24"/>
               </w:rPr>
             </w:pPr>
-          </w:p>
-          <w:p>
-            <w:pPr>
-              <w:jc w:val="center"/>
-              <w:rPr>
-                <w:rFonts w:ascii="Times New Roman" w:hAnsi="Times New Roman" w:cs="Times New Roman"/>
-                <w:sz w:val="20"/>
-                <w:szCs w:val="20"/>
-              </w:rPr>
-            </w:pPr>
-            <w:r>
-              <w:rPr>
-                <w:rFonts w:ascii="Times New Roman" w:hAnsi="Times New Roman" w:cs="Times New Roman"/>
-                <w:sz w:val="20"/>
-                <w:szCs w:val="20"/>
-              </w:rPr>
-              <w:t>336 N Salisbury, #5</w:t>
-            </w:r>
-          </w:p>
-          <w:p>
-            <w:pPr>
-              <w:jc w:val="center"/>
-              <w:rPr>
-                <w:rFonts w:ascii="Times New Roman" w:hAnsi="Times New Roman" w:cs="Times New Roman"/>
-                <w:sz w:val="20"/>
-                <w:szCs w:val="20"/>
-              </w:rPr>
-            </w:pPr>
-            <w:r>
-              <w:rPr>
-                <w:rFonts w:ascii="Times New Roman" w:hAnsi="Times New Roman" w:cs="Times New Roman"/>
-                <w:sz w:val="20"/>
-                <w:szCs w:val="20"/>
-              </w:rPr>
-              <w:t xml:space="preserve">West </w:t>
-            </w:r>
-            <w:r>
-              <w:rPr>
-                <w:rFonts w:ascii="Times New Roman" w:hAnsi="Times New Roman" w:cs="Times New Roman"/>
-                <w:sz w:val="20"/>
-                <w:szCs w:val="20"/>
-              </w:rPr>
-              <w:t>Lafayette, IN 4790</w:t>
-            </w:r>
-            <w:r>
-              <w:rPr>
-                <w:rFonts w:ascii="Times New Roman" w:hAnsi="Times New Roman" w:cs="Times New Roman"/>
-                <w:sz w:val="20"/>
-                <w:szCs w:val="20"/>
-              </w:rPr>
-              <w:t>6</w:t>
-            </w:r>
+            <w:hyperlink r:id="rId7" w:history="1">
+              <w:r>
+                <w:rPr>
+                  <w:rStyle w:val="Hyperlink"/>
+                  <w:rFonts w:ascii="Times New Roman" w:hAnsi="Times New Roman" w:cs="Times New Roman"/>
+                  <w:color w:val="auto"/>
+                  <w:sz w:val="24"/>
+                  <w:szCs w:val="24"/>
+                </w:rPr>
+                <w:t>kiran.t.payne@gmail.com</w:t>
+              </w:r>
+            </w:hyperlink>
           </w:p>
         </w:tc>
         <w:tc>
           <w:tcPr>
-            <w:tcW w:w="5400" w:type="dxa"/>
+            <w:tcW w:w="0" w:type="auto"/>
           </w:tcPr>
           <w:p>
             <w:pPr>
-              <w:jc w:val="center"/>
               <w:rPr>
                 <w:rFonts w:ascii="Times New Roman" w:hAnsi="Times New Roman" w:cs="Times New Roman"/>
                 <w:b/>
-                <w:sz w:val="38"/>
-                <w:szCs w:val="38"/>
+                <w:bCs/>
+                <w:sz w:val="28"/>
+                <w:szCs w:val="28"/>
               </w:rPr>
             </w:pPr>
             <w:r>
               <w:rPr>
                 <w:rFonts w:ascii="Times New Roman" w:hAnsi="Times New Roman" w:cs="Times New Roman"/>
                 <w:b/>
-                <w:sz w:val="38"/>
-                <w:szCs w:val="38"/>
+                <w:bCs/>
+                <w:sz w:val="28"/>
+                <w:szCs w:val="28"/>
               </w:rPr>
-              <w:t>Kiran T. Payne</w:t>
+              <w:t>|</w:t>
             </w:r>
           </w:p>
+        </w:tc>
+        <w:tc>
+          <w:tcPr>
+            <w:tcW w:w="0" w:type="auto"/>
+          </w:tcPr>
           <w:p>
             <w:pPr>
-              <w:jc w:val="center"/>
+              <w:rPr>
+                <w:rFonts w:ascii="Times New Roman" w:hAnsi="Times New Roman" w:cs="Times New Roman"/>
+                <w:sz w:val="24"/>
+                <w:szCs w:val="24"/>
+              </w:rPr>
+            </w:pPr>
+            <w:hyperlink r:id="rId8" w:history="1">
+              <w:r>
+                <w:rPr>
+                  <w:rStyle w:val="Hyperlink"/>
+                  <w:rFonts w:ascii="Times New Roman" w:hAnsi="Times New Roman" w:cs="Times New Roman"/>
+                  <w:color w:val="auto"/>
+                  <w:sz w:val="24"/>
+                  <w:szCs w:val="24"/>
+                </w:rPr>
+                <w:t>https://ktg441.github.io/</w:t>
+              </w:r>
+            </w:hyperlink>
+          </w:p>
+        </w:tc>
+        <w:tc>
+          <w:tcPr>
+            <w:tcW w:w="0" w:type="auto"/>
+          </w:tcPr>
+          <w:p>
+            <w:pPr>
               <w:rPr>
                 <w:rFonts w:ascii="Times New Roman" w:hAnsi="Times New Roman" w:cs="Times New Roman"/>
                 <w:b/>
-                <w:sz w:val="36"/>
-                <w:szCs w:val="36"/>
+                <w:bCs/>
+                <w:sz w:val="28"/>
+                <w:szCs w:val="28"/>
               </w:rPr>
             </w:pPr>
             <w:r>
               <w:rPr>
                 <w:rFonts w:ascii="Times New Roman" w:hAnsi="Times New Roman" w:cs="Times New Roman"/>
-                <w:u w:val="single"/>
+                <w:b/>
+                <w:bCs/>
+                <w:sz w:val="28"/>
+                <w:szCs w:val="28"/>
               </w:rPr>
-              <w:t>https://ktg441.github.io</w:t>
-            </w:r>
-            <w:r>
-              <w:rPr>
-                <w:rFonts w:ascii="Times New Roman" w:hAnsi="Times New Roman" w:cs="Times New Roman"/>
-                <w:u w:val="single"/>
-              </w:rPr>
-              <w:t>/</w:t>
+              <w:t>|</w:t>
             </w:r>
           </w:p>
         </w:tc>
         <w:tc>
           <w:tcPr>
-            <w:tcW w:w="2330" w:type="dxa"/>
+            <w:tcW w:w="0" w:type="auto"/>
           </w:tcPr>
           <w:p>
             <w:pPr>
-              <w:jc w:val="center"/>
               <w:rPr>
                 <w:rFonts w:ascii="Times New Roman" w:hAnsi="Times New Roman" w:cs="Times New Roman"/>
-              </w:rPr>
-            </w:pPr>
-          </w:p>
-          <w:p>
-            <w:pPr>
-              <w:jc w:val="center"/>
-              <w:rPr>
-                <w:rFonts w:ascii="Times New Roman" w:hAnsi="Times New Roman" w:cs="Times New Roman"/>
-                <w:sz w:val="20"/>
-                <w:szCs w:val="20"/>
+                <w:sz w:val="24"/>
+                <w:szCs w:val="24"/>
               </w:rPr>
             </w:pPr>
             <w:r>
               <w:rPr>
                 <w:rFonts w:ascii="Times New Roman" w:hAnsi="Times New Roman" w:cs="Times New Roman"/>
-                <w:sz w:val="20"/>
-                <w:szCs w:val="20"/>
+                <w:sz w:val="24"/>
+                <w:szCs w:val="24"/>
               </w:rPr>
-              <w:t>Mobile: (408) 597-2220</w:t>
-            </w:r>
-          </w:p>
-          <w:p>
-            <w:pPr>
-              <w:jc w:val="center"/>
-              <w:rPr>
-                <w:rFonts w:ascii="Times New Roman" w:hAnsi="Times New Roman" w:cs="Times New Roman"/>
-                <w:sz w:val="20"/>
-                <w:szCs w:val="20"/>
-              </w:rPr>
-            </w:pPr>
-            <w:r>
-              <w:rPr>
-                <w:rFonts w:ascii="Times New Roman" w:hAnsi="Times New Roman" w:cs="Times New Roman"/>
-                <w:sz w:val="20"/>
-                <w:szCs w:val="20"/>
-              </w:rPr>
-              <w:t>payne77@purdue.edu</w:t>
+              <w:t>(408) 597-2220</w:t>
             </w:r>
           </w:p>
         </w:tc>
@@ -185,30 +173,36 @@
     </w:tbl>
     <w:p>
       <w:pPr>
-        <w:spacing w:after="0" w:line="240" w:lineRule="auto"/>
-        <w:rPr>
-          <w:rFonts w:ascii="Times New Roman" w:eastAsia="Times New Roman" w:hAnsi="Times New Roman" w:cs="Times New Roman"/>
-          <w:sz w:val="18"/>
-          <w:szCs w:val="18"/>
-        </w:rPr>
-      </w:pPr>
-    </w:p>
-    <w:p>
-      <w:pPr>
-        <w:spacing w:after="0" w:line="240" w:lineRule="auto"/>
-        <w:ind w:left="-14" w:right="-29" w:firstLine="14"/>
-        <w:rPr>
-          <w:rFonts w:ascii="Times New Roman" w:eastAsia="Times New Roman" w:hAnsi="Times New Roman" w:cs="Times New Roman"/>
+        <w:spacing w:after="0"/>
+        <w:jc w:val="center"/>
+        <w:rPr>
+          <w:rFonts w:ascii="Times New Roman" w:hAnsi="Times New Roman" w:cs="Times New Roman"/>
+          <w:b/>
+          <w:bCs/>
+          <w:sz w:val="8"/>
+          <w:szCs w:val="8"/>
+        </w:rPr>
+      </w:pPr>
+    </w:p>
+    <w:p>
+      <w:pPr>
+        <w:pBdr>
+          <w:bottom w:val="single" w:sz="12" w:space="1" w:color="auto"/>
+        </w:pBdr>
+        <w:spacing w:after="0"/>
+        <w:rPr>
+          <w:rFonts w:ascii="Times New Roman" w:hAnsi="Times New Roman" w:cs="Times New Roman"/>
+          <w:b/>
+          <w:bCs/>
           <w:sz w:val="29"/>
           <w:szCs w:val="29"/>
         </w:rPr>
       </w:pPr>
       <w:r>
         <w:rPr>
-          <w:rFonts w:ascii="Times New Roman" w:eastAsia="Times New Roman" w:hAnsi="Times New Roman" w:cs="Times New Roman"/>
-          <w:b/>
-          <w:bCs/>
-          <w:color w:val="000000"/>
+          <w:rFonts w:ascii="Times New Roman" w:hAnsi="Times New Roman" w:cs="Times New Roman"/>
+          <w:b/>
+          <w:bCs/>
           <w:sz w:val="29"/>
           <w:szCs w:val="29"/>
         </w:rPr>
@@ -217,156 +211,111 @@
     </w:p>
     <w:p>
       <w:pPr>
-        <w:spacing w:after="0" w:line="240" w:lineRule="auto"/>
-        <w:ind w:left="-14" w:right="-29" w:firstLine="14"/>
-        <w:rPr>
-          <w:rFonts w:ascii="Times New Roman" w:eastAsia="Times New Roman" w:hAnsi="Times New Roman" w:cs="Times New Roman"/>
+        <w:spacing w:after="0"/>
+        <w:rPr>
+          <w:rFonts w:ascii="Times New Roman" w:hAnsi="Times New Roman" w:cs="Times New Roman"/>
           <w:sz w:val="24"/>
           <w:szCs w:val="24"/>
         </w:rPr>
       </w:pPr>
       <w:r>
         <w:rPr>
-          <w:rFonts w:ascii="Times New Roman" w:eastAsia="Times New Roman" w:hAnsi="Times New Roman" w:cs="Times New Roman"/>
-          <w:color w:val="000000"/>
-          <w:sz w:val="25"/>
-          <w:szCs w:val="25"/>
-        </w:rPr>
-        <w:t xml:space="preserve">Purdue University - </w:t>
-      </w:r>
-      <w:r>
-        <w:rPr>
-          <w:rFonts w:ascii="Times New Roman" w:eastAsia="Times New Roman" w:hAnsi="Times New Roman" w:cs="Times New Roman"/>
+          <w:rFonts w:ascii="Times New Roman" w:hAnsi="Times New Roman" w:cs="Times New Roman"/>
+          <w:sz w:val="24"/>
+          <w:szCs w:val="24"/>
+        </w:rPr>
+        <w:t xml:space="preserve">Purdue University – </w:t>
+      </w:r>
+      <w:r>
+        <w:rPr>
+          <w:rFonts w:ascii="Times New Roman" w:hAnsi="Times New Roman" w:cs="Times New Roman"/>
           <w:i/>
           <w:iCs/>
-          <w:color w:val="000000"/>
+          <w:sz w:val="24"/>
+          <w:szCs w:val="24"/>
+        </w:rPr>
+        <w:t xml:space="preserve">West Lafayette, IN </w:t>
+      </w:r>
+      <w:r>
+        <w:rPr>
+          <w:rFonts w:ascii="Times New Roman" w:hAnsi="Times New Roman" w:cs="Times New Roman"/>
+          <w:sz w:val="24"/>
+          <w:szCs w:val="24"/>
+        </w:rPr>
+        <w:t xml:space="preserve">                                                                              December 2020</w:t>
+      </w:r>
+    </w:p>
+    <w:p>
+      <w:pPr>
+        <w:spacing w:after="0"/>
+        <w:rPr>
+          <w:rFonts w:ascii="Times New Roman" w:hAnsi="Times New Roman" w:cs="Times New Roman"/>
           <w:sz w:val="23"/>
           <w:szCs w:val="23"/>
         </w:rPr>
-        <w:t>West Lafayette, IN</w:t>
-      </w:r>
-      <w:r>
-        <w:rPr>
-          <w:rFonts w:ascii="Times New Roman" w:eastAsia="Times New Roman" w:hAnsi="Times New Roman" w:cs="Times New Roman"/>
-          <w:color w:val="000000"/>
-        </w:rPr>
-        <w:t xml:space="preserve">                                                </w:t>
-      </w:r>
-      <w:r>
-        <w:rPr>
-          <w:rFonts w:ascii="Times New Roman" w:eastAsia="Times New Roman" w:hAnsi="Times New Roman" w:cs="Times New Roman"/>
-          <w:color w:val="000000"/>
-        </w:rPr>
-        <w:t xml:space="preserve">   </w:t>
-      </w:r>
-      <w:r>
-        <w:rPr>
-          <w:rFonts w:ascii="Times New Roman" w:eastAsia="Times New Roman" w:hAnsi="Times New Roman" w:cs="Times New Roman"/>
-          <w:color w:val="000000"/>
+      </w:pPr>
+      <w:r>
+        <w:rPr>
+          <w:rFonts w:ascii="Times New Roman" w:hAnsi="Times New Roman" w:cs="Times New Roman"/>
+          <w:b/>
+          <w:bCs/>
           <w:sz w:val="23"/>
           <w:szCs w:val="23"/>
         </w:rPr>
-        <w:t>Expected Graduation: December 2020</w:t>
-      </w:r>
-    </w:p>
-    <w:p>
-      <w:pPr>
-        <w:spacing w:after="0" w:line="240" w:lineRule="auto"/>
-        <w:ind w:left="-14" w:right="-29" w:firstLine="14"/>
-        <w:rPr>
-          <w:rFonts w:ascii="Times New Roman" w:eastAsia="Times New Roman" w:hAnsi="Times New Roman" w:cs="Times New Roman"/>
-          <w:sz w:val="24"/>
-          <w:szCs w:val="24"/>
-        </w:rPr>
-      </w:pPr>
-      <w:r>
-        <w:rPr>
-          <w:rFonts w:ascii="Times New Roman" w:eastAsia="Times New Roman" w:hAnsi="Times New Roman" w:cs="Times New Roman"/>
-          <w:b/>
-          <w:bCs/>
-          <w:color w:val="000000"/>
+        <w:t xml:space="preserve">Bachelor of Science in Computer Science </w:t>
+      </w:r>
+      <w:r>
+        <w:rPr>
+          <w:rFonts w:ascii="Times New Roman" w:hAnsi="Times New Roman" w:cs="Times New Roman"/>
           <w:sz w:val="23"/>
           <w:szCs w:val="23"/>
         </w:rPr>
-        <w:t>Bachelor of Science in Computer Science</w:t>
-      </w:r>
-      <w:r>
-        <w:rPr>
-          <w:rFonts w:ascii="Times New Roman" w:eastAsia="Times New Roman" w:hAnsi="Times New Roman" w:cs="Times New Roman"/>
-          <w:b/>
-          <w:bCs/>
-          <w:color w:val="000000"/>
-        </w:rPr>
-        <w:t xml:space="preserve"> </w:t>
-      </w:r>
-      <w:r>
-        <w:rPr>
-          <w:rFonts w:ascii="Times New Roman" w:eastAsia="Times New Roman" w:hAnsi="Times New Roman" w:cs="Times New Roman"/>
-          <w:color w:val="000000"/>
-        </w:rPr>
-        <w:t>                                                                                      GPA: 3.</w:t>
-      </w:r>
-      <w:r>
-        <w:rPr>
-          <w:rFonts w:ascii="Times New Roman" w:eastAsia="Times New Roman" w:hAnsi="Times New Roman" w:cs="Times New Roman"/>
-          <w:color w:val="000000"/>
-        </w:rPr>
-        <w:t>41</w:t>
-      </w:r>
-      <w:r>
-        <w:rPr>
-          <w:rFonts w:ascii="Times New Roman" w:eastAsia="Times New Roman" w:hAnsi="Times New Roman" w:cs="Times New Roman"/>
-          <w:color w:val="000000"/>
-        </w:rPr>
-        <w:t>/4.0</w:t>
-      </w:r>
-    </w:p>
-    <w:p>
-      <w:pPr>
-        <w:spacing w:after="0" w:line="240" w:lineRule="auto"/>
-        <w:rPr>
-          <w:rFonts w:ascii="Times New Roman" w:eastAsia="Times New Roman" w:hAnsi="Times New Roman" w:cs="Times New Roman"/>
-          <w:sz w:val="24"/>
-          <w:szCs w:val="24"/>
-        </w:rPr>
-      </w:pPr>
-      <w:r>
-        <w:rPr>
-          <w:rFonts w:ascii="Times New Roman" w:eastAsia="Times New Roman" w:hAnsi="Times New Roman" w:cs="Times New Roman"/>
-          <w:color w:val="000000"/>
-        </w:rPr>
-        <w:t>Minor: Entrepreneurship and Innovation</w:t>
-      </w:r>
-    </w:p>
-    <w:p>
-      <w:pPr>
-        <w:spacing w:after="0" w:line="240" w:lineRule="auto"/>
-        <w:rPr>
-          <w:rFonts w:ascii="Times New Roman" w:eastAsia="Times New Roman" w:hAnsi="Times New Roman" w:cs="Times New Roman"/>
-          <w:sz w:val="4"/>
-          <w:szCs w:val="4"/>
-        </w:rPr>
-      </w:pPr>
-    </w:p>
-    <w:p>
-      <w:pPr>
-        <w:spacing w:after="0" w:line="240" w:lineRule="auto"/>
-        <w:rPr>
-          <w:rFonts w:ascii="Times New Roman" w:eastAsia="Times New Roman" w:hAnsi="Times New Roman" w:cs="Times New Roman"/>
+        <w:t>(GPA: 3.44/4.0)                  Concentration: Software Engineering</w:t>
+      </w:r>
+    </w:p>
+    <w:p>
+      <w:pPr>
+        <w:spacing w:after="0"/>
+        <w:rPr>
+          <w:rFonts w:ascii="Times New Roman" w:hAnsi="Times New Roman" w:cs="Times New Roman"/>
+          <w:sz w:val="10"/>
+          <w:szCs w:val="10"/>
+        </w:rPr>
+      </w:pPr>
+    </w:p>
+    <w:p>
+      <w:pPr>
+        <w:pBdr>
+          <w:bottom w:val="single" w:sz="12" w:space="1" w:color="auto"/>
+        </w:pBdr>
+        <w:spacing w:after="0"/>
+        <w:rPr>
+          <w:rFonts w:ascii="Times New Roman" w:hAnsi="Times New Roman" w:cs="Times New Roman"/>
+          <w:b/>
+          <w:bCs/>
           <w:sz w:val="29"/>
           <w:szCs w:val="29"/>
         </w:rPr>
       </w:pPr>
       <w:r>
         <w:rPr>
-          <w:rFonts w:ascii="Times New Roman" w:eastAsia="Times New Roman" w:hAnsi="Times New Roman" w:cs="Times New Roman"/>
-          <w:b/>
-          <w:bCs/>
-          <w:color w:val="000000"/>
+          <w:rFonts w:ascii="Times New Roman" w:hAnsi="Times New Roman" w:cs="Times New Roman"/>
+          <w:b/>
+          <w:bCs/>
           <w:sz w:val="29"/>
           <w:szCs w:val="29"/>
         </w:rPr>
-        <w:t>EMPLOYMENT</w:t>
+        <w:t>E</w:t>
+      </w:r>
+      <w:r>
+        <w:rPr>
+          <w:rFonts w:ascii="Times New Roman" w:hAnsi="Times New Roman" w:cs="Times New Roman"/>
+          <w:b/>
+          <w:bCs/>
+          <w:sz w:val="29"/>
+          <w:szCs w:val="29"/>
+        </w:rPr>
+        <w:t>MPLOYMENT</w:t>
       </w:r>
     </w:p>
     <w:p>
@@ -490,15 +439,9 @@
           <w:rFonts w:ascii="Times New Roman" w:eastAsia="Times New Roman" w:hAnsi="Times New Roman" w:cs="Times New Roman"/>
           <w:color w:val="000000"/>
         </w:rPr>
-        <w:t>Redesigned existing AR (</w:t>
-      </w:r>
-      <w:r>
-        <w:rPr>
-          <w:rFonts w:ascii="Times New Roman" w:eastAsia="Times New Roman" w:hAnsi="Times New Roman" w:cs="Times New Roman"/>
-          <w:color w:val="000000"/>
-        </w:rPr>
-        <w:t xml:space="preserve">Google </w:t>
-      </w:r>
+        <w:t xml:space="preserve">Redesigned existing AR (Google </w:t>
+      </w:r>
+      <w:proofErr w:type="spellStart"/>
       <w:r>
         <w:rPr>
           <w:rFonts w:ascii="Times New Roman" w:eastAsia="Times New Roman" w:hAnsi="Times New Roman" w:cs="Times New Roman"/>
@@ -506,19 +449,13 @@
         </w:rPr>
         <w:t>ARCore</w:t>
       </w:r>
-      <w:r>
-        <w:rPr>
-          <w:rFonts w:ascii="Times New Roman" w:eastAsia="Times New Roman" w:hAnsi="Times New Roman" w:cs="Times New Roman"/>
-          <w:color w:val="000000"/>
-        </w:rPr>
-        <w:t xml:space="preserve"> &amp; Unity </w:t>
-      </w:r>
-      <w:r>
-        <w:rPr>
-          <w:rFonts w:ascii="Times New Roman" w:eastAsia="Times New Roman" w:hAnsi="Times New Roman" w:cs="Times New Roman"/>
-          <w:color w:val="000000"/>
-        </w:rPr>
-        <w:t>AR Foundation) application for a research project.</w:t>
+      <w:proofErr w:type="spellEnd"/>
+      <w:r>
+        <w:rPr>
+          <w:rFonts w:ascii="Times New Roman" w:eastAsia="Times New Roman" w:hAnsi="Times New Roman" w:cs="Times New Roman"/>
+          <w:color w:val="000000"/>
+        </w:rPr>
+        <w:t xml:space="preserve"> &amp; Unity AR Foundation) application for a research project.</w:t>
       </w:r>
     </w:p>
     <w:p>
@@ -540,49 +477,7 @@
           <w:rFonts w:ascii="Times New Roman" w:eastAsia="Times New Roman" w:hAnsi="Times New Roman" w:cs="Times New Roman"/>
           <w:color w:val="000000"/>
         </w:rPr>
-        <w:t xml:space="preserve">Integrated Photon Unity Networking </w:t>
-      </w:r>
-      <w:r>
-        <w:rPr>
-          <w:rFonts w:ascii="Times New Roman" w:eastAsia="Times New Roman" w:hAnsi="Times New Roman" w:cs="Times New Roman"/>
-          <w:color w:val="000000"/>
-        </w:rPr>
-        <w:t xml:space="preserve">and Cloud Anchors </w:t>
-      </w:r>
-      <w:r>
-        <w:rPr>
-          <w:rFonts w:ascii="Times New Roman" w:eastAsia="Times New Roman" w:hAnsi="Times New Roman" w:cs="Times New Roman"/>
-          <w:color w:val="000000"/>
-        </w:rPr>
-        <w:t xml:space="preserve">to create </w:t>
-      </w:r>
-      <w:r>
-        <w:rPr>
-          <w:rFonts w:ascii="Times New Roman" w:eastAsia="Times New Roman" w:hAnsi="Times New Roman" w:cs="Times New Roman"/>
-          <w:color w:val="000000"/>
-        </w:rPr>
-        <w:t>collaborative</w:t>
-      </w:r>
-      <w:r>
-        <w:rPr>
-          <w:rFonts w:ascii="Times New Roman" w:eastAsia="Times New Roman" w:hAnsi="Times New Roman" w:cs="Times New Roman"/>
-          <w:color w:val="000000"/>
-        </w:rPr>
-        <w:t xml:space="preserve"> AR</w:t>
-      </w:r>
-      <w:r>
-        <w:rPr>
-          <w:rFonts w:ascii="Times New Roman" w:eastAsia="Times New Roman" w:hAnsi="Times New Roman" w:cs="Times New Roman"/>
-          <w:color w:val="000000"/>
-        </w:rPr>
-        <w:t>-IoT</w:t>
-      </w:r>
-      <w:r>
-        <w:rPr>
-          <w:rFonts w:ascii="Times New Roman" w:eastAsia="Times New Roman" w:hAnsi="Times New Roman" w:cs="Times New Roman"/>
-          <w:color w:val="000000"/>
-        </w:rPr>
-        <w:t xml:space="preserve"> experiences.</w:t>
+        <w:t>Integrated Photon Unity Networking and Cloud Anchors to create collaborative AR-IoT experiences.</w:t>
       </w:r>
     </w:p>
     <w:p>
@@ -604,7 +499,23 @@
           <w:rFonts w:ascii="Times New Roman" w:eastAsia="Times New Roman" w:hAnsi="Times New Roman" w:cs="Times New Roman"/>
           <w:color w:val="000000"/>
         </w:rPr>
-        <w:t>Collaborated with a team of 6 to design a block programming language with Google’s Blockly API.</w:t>
+        <w:t xml:space="preserve">Collaborated with a team of 6 to design a block programming language with Google’s </w:t>
+      </w:r>
+      <w:proofErr w:type="spellStart"/>
+      <w:r>
+        <w:rPr>
+          <w:rFonts w:ascii="Times New Roman" w:eastAsia="Times New Roman" w:hAnsi="Times New Roman" w:cs="Times New Roman"/>
+          <w:color w:val="000000"/>
+        </w:rPr>
+        <w:t>Blockly</w:t>
+      </w:r>
+      <w:proofErr w:type="spellEnd"/>
+      <w:r>
+        <w:rPr>
+          <w:rFonts w:ascii="Times New Roman" w:eastAsia="Times New Roman" w:hAnsi="Times New Roman" w:cs="Times New Roman"/>
+          <w:color w:val="000000"/>
+        </w:rPr>
+        <w:t xml:space="preserve"> API.</w:t>
       </w:r>
     </w:p>
     <w:p>
@@ -626,43 +537,77 @@
           <w:rFonts w:ascii="Times New Roman" w:eastAsia="Times New Roman" w:hAnsi="Times New Roman" w:cs="Times New Roman"/>
           <w:color w:val="000000"/>
         </w:rPr>
-        <w:t>Led team to design a</w:t>
-      </w:r>
-      <w:r>
-        <w:rPr>
-          <w:rFonts w:ascii="Times New Roman" w:eastAsia="Times New Roman" w:hAnsi="Times New Roman" w:cs="Times New Roman"/>
-          <w:color w:val="000000"/>
-        </w:rPr>
-        <w:t xml:space="preserve"> web-based</w:t>
-      </w:r>
-      <w:r>
-        <w:rPr>
-          <w:rFonts w:ascii="Times New Roman" w:eastAsia="Times New Roman" w:hAnsi="Times New Roman" w:cs="Times New Roman"/>
-          <w:color w:val="000000"/>
-        </w:rPr>
-        <w:t xml:space="preserve"> electronics simulation tool using the above block programming tool.</w:t>
-      </w:r>
-    </w:p>
-    <w:p>
-      <w:pPr>
-        <w:pStyle w:val="ListParagraph"/>
-        <w:numPr>
-          <w:ilvl w:val="0"/>
-          <w:numId w:val="9"/>
-        </w:numPr>
-        <w:spacing w:after="0" w:line="240" w:lineRule="auto"/>
-        <w:textAlignment w:val="baseline"/>
-        <w:rPr>
-          <w:rFonts w:ascii="Times New Roman" w:eastAsia="Times New Roman" w:hAnsi="Times New Roman" w:cs="Times New Roman"/>
-          <w:color w:val="000000"/>
-        </w:rPr>
-      </w:pPr>
-      <w:r>
-        <w:rPr>
-          <w:rFonts w:ascii="Times New Roman" w:eastAsia="Times New Roman" w:hAnsi="Times New Roman" w:cs="Times New Roman"/>
-          <w:color w:val="000000"/>
-        </w:rPr>
-        <w:t>Submitted a manuscript to the ACM CHI 2021 Conference on Human-Factors in Computing Systems.</w:t>
+        <w:t xml:space="preserve">Led </w:t>
+      </w:r>
+      <w:r>
+        <w:rPr>
+          <w:rFonts w:ascii="Times New Roman" w:eastAsia="Times New Roman" w:hAnsi="Times New Roman" w:cs="Times New Roman"/>
+          <w:color w:val="000000"/>
+        </w:rPr>
+        <w:t>d</w:t>
+      </w:r>
+      <w:r>
+        <w:rPr>
+          <w:rFonts w:ascii="Times New Roman" w:eastAsia="Times New Roman" w:hAnsi="Times New Roman" w:cs="Times New Roman"/>
+          <w:color w:val="000000"/>
+        </w:rPr>
+        <w:t xml:space="preserve">esign </w:t>
+      </w:r>
+      <w:r>
+        <w:rPr>
+          <w:rFonts w:ascii="Times New Roman" w:eastAsia="Times New Roman" w:hAnsi="Times New Roman" w:cs="Times New Roman"/>
+          <w:color w:val="000000"/>
+        </w:rPr>
+        <w:t xml:space="preserve">on </w:t>
+      </w:r>
+      <w:r>
+        <w:rPr>
+          <w:rFonts w:ascii="Times New Roman" w:eastAsia="Times New Roman" w:hAnsi="Times New Roman" w:cs="Times New Roman"/>
+          <w:color w:val="000000"/>
+        </w:rPr>
+        <w:t>a</w:t>
+      </w:r>
+      <w:r>
+        <w:rPr>
+          <w:rFonts w:ascii="Times New Roman" w:eastAsia="Times New Roman" w:hAnsi="Times New Roman" w:cs="Times New Roman"/>
+          <w:color w:val="000000"/>
+        </w:rPr>
+        <w:t>n</w:t>
+      </w:r>
+      <w:r>
+        <w:rPr>
+          <w:rFonts w:ascii="Times New Roman" w:eastAsia="Times New Roman" w:hAnsi="Times New Roman" w:cs="Times New Roman"/>
+          <w:color w:val="000000"/>
+        </w:rPr>
+        <w:t xml:space="preserve"> electronics simulation tool </w:t>
+      </w:r>
+      <w:r>
+        <w:rPr>
+          <w:rFonts w:ascii="Times New Roman" w:eastAsia="Times New Roman" w:hAnsi="Times New Roman" w:cs="Times New Roman"/>
+          <w:color w:val="000000"/>
+        </w:rPr>
+        <w:t xml:space="preserve">(created in JavaScript) </w:t>
+      </w:r>
+      <w:r>
+        <w:rPr>
+          <w:rFonts w:ascii="Times New Roman" w:eastAsia="Times New Roman" w:hAnsi="Times New Roman" w:cs="Times New Roman"/>
+          <w:color w:val="000000"/>
+        </w:rPr>
+        <w:t>using above block</w:t>
+      </w:r>
+      <w:r>
+        <w:rPr>
+          <w:rFonts w:ascii="Times New Roman" w:eastAsia="Times New Roman" w:hAnsi="Times New Roman" w:cs="Times New Roman"/>
+          <w:color w:val="000000"/>
+        </w:rPr>
+        <w:t xml:space="preserve"> </w:t>
+      </w:r>
+      <w:r>
+        <w:rPr>
+          <w:rFonts w:ascii="Times New Roman" w:eastAsia="Times New Roman" w:hAnsi="Times New Roman" w:cs="Times New Roman"/>
+          <w:color w:val="000000"/>
+        </w:rPr>
+        <w:t>programming tool.</w:t>
       </w:r>
     </w:p>
     <w:p>
@@ -822,70 +767,7 @@
           <w:rFonts w:ascii="Times New Roman" w:eastAsia="Times New Roman" w:hAnsi="Times New Roman" w:cs="Times New Roman"/>
           <w:color w:val="000000"/>
         </w:rPr>
-        <w:t>Created a</w:t>
-      </w:r>
-      <w:r>
-        <w:rPr>
-          <w:rFonts w:ascii="Times New Roman" w:eastAsia="Times New Roman" w:hAnsi="Times New Roman" w:cs="Times New Roman"/>
-          <w:color w:val="000000"/>
-        </w:rPr>
-        <w:t xml:space="preserve"> foundational</w:t>
-      </w:r>
-      <w:r>
-        <w:rPr>
-          <w:rFonts w:ascii="Times New Roman" w:eastAsia="Times New Roman" w:hAnsi="Times New Roman" w:cs="Times New Roman"/>
-          <w:color w:val="000000"/>
-        </w:rPr>
-        <w:t xml:space="preserve"> Threat Intelligence System</w:t>
-      </w:r>
-      <w:r>
-        <w:rPr>
-          <w:rFonts w:ascii="Times New Roman" w:eastAsia="Times New Roman" w:hAnsi="Times New Roman" w:cs="Times New Roman"/>
-          <w:color w:val="000000"/>
-        </w:rPr>
-        <w:t xml:space="preserve"> </w:t>
-      </w:r>
-      <w:r>
-        <w:rPr>
-          <w:rFonts w:ascii="Times New Roman" w:eastAsia="Times New Roman" w:hAnsi="Times New Roman" w:cs="Times New Roman"/>
-          <w:color w:val="000000"/>
-        </w:rPr>
-        <w:t>that</w:t>
-      </w:r>
-      <w:r>
-        <w:rPr>
-          <w:rFonts w:ascii="Times New Roman" w:eastAsia="Times New Roman" w:hAnsi="Times New Roman" w:cs="Times New Roman"/>
-          <w:color w:val="000000"/>
-        </w:rPr>
-        <w:t xml:space="preserve"> collects</w:t>
-      </w:r>
-      <w:r>
-        <w:rPr>
-          <w:rFonts w:ascii="Times New Roman" w:eastAsia="Times New Roman" w:hAnsi="Times New Roman" w:cs="Times New Roman"/>
-          <w:color w:val="000000"/>
-        </w:rPr>
-        <w:t xml:space="preserve"> critical </w:t>
-      </w:r>
-      <w:r>
-        <w:rPr>
-          <w:rFonts w:ascii="Times New Roman" w:eastAsia="Times New Roman" w:hAnsi="Times New Roman" w:cs="Times New Roman"/>
-          <w:color w:val="000000"/>
-        </w:rPr>
-        <w:t>security data from various</w:t>
-      </w:r>
-      <w:r>
-        <w:rPr>
-          <w:rFonts w:ascii="Times New Roman" w:eastAsia="Times New Roman" w:hAnsi="Times New Roman" w:cs="Times New Roman"/>
-          <w:color w:val="000000"/>
-        </w:rPr>
-        <w:t xml:space="preserve"> APIs</w:t>
-      </w:r>
-      <w:r>
-        <w:rPr>
-          <w:rFonts w:ascii="Times New Roman" w:eastAsia="Times New Roman" w:hAnsi="Times New Roman" w:cs="Times New Roman"/>
-          <w:color w:val="000000"/>
-        </w:rPr>
-        <w:t>.</w:t>
+        <w:t>Created a foundational Threat Intelligence System that collects critical security data from various APIs.</w:t>
       </w:r>
     </w:p>
     <w:p>
@@ -907,28 +789,23 @@
           <w:rFonts w:ascii="Times New Roman" w:eastAsia="Times New Roman" w:hAnsi="Times New Roman" w:cs="Times New Roman"/>
           <w:color w:val="000000"/>
         </w:rPr>
-        <w:t xml:space="preserve">Optimized algorithm for data ingestion into ElasticSearch and </w:t>
-      </w:r>
-      <w:r>
-        <w:rPr>
-          <w:rFonts w:ascii="Times New Roman" w:eastAsia="Times New Roman" w:hAnsi="Times New Roman" w:cs="Times New Roman"/>
-          <w:color w:val="000000"/>
-        </w:rPr>
-        <w:t xml:space="preserve">reduced </w:t>
-      </w:r>
-      <w:r>
-        <w:rPr>
-          <w:rFonts w:ascii="Times New Roman" w:eastAsia="Times New Roman" w:hAnsi="Times New Roman" w:cs="Times New Roman"/>
-          <w:color w:val="000000"/>
-        </w:rPr>
-        <w:t>overall run-time by 95%</w:t>
-      </w:r>
-      <w:r>
-        <w:rPr>
-          <w:rFonts w:ascii="Times New Roman" w:eastAsia="Times New Roman" w:hAnsi="Times New Roman" w:cs="Times New Roman"/>
-          <w:color w:val="000000"/>
-        </w:rPr>
-        <w:t>.</w:t>
+        <w:t xml:space="preserve">Optimized algorithm for data ingestion into </w:t>
+      </w:r>
+      <w:proofErr w:type="spellStart"/>
+      <w:r>
+        <w:rPr>
+          <w:rFonts w:ascii="Times New Roman" w:eastAsia="Times New Roman" w:hAnsi="Times New Roman" w:cs="Times New Roman"/>
+          <w:color w:val="000000"/>
+        </w:rPr>
+        <w:t>ElasticSearch</w:t>
+      </w:r>
+      <w:proofErr w:type="spellEnd"/>
+      <w:r>
+        <w:rPr>
+          <w:rFonts w:ascii="Times New Roman" w:eastAsia="Times New Roman" w:hAnsi="Times New Roman" w:cs="Times New Roman"/>
+          <w:color w:val="000000"/>
+        </w:rPr>
+        <w:t xml:space="preserve"> and reduced overall run-time by 95%.</w:t>
       </w:r>
     </w:p>
     <w:p>
@@ -950,14 +827,7 @@
           <w:rFonts w:ascii="Times New Roman" w:eastAsia="Times New Roman" w:hAnsi="Times New Roman" w:cs="Times New Roman"/>
           <w:color w:val="000000"/>
         </w:rPr>
-        <w:t>Visualized ingested data using Kibana to create consolidated Intelligence Dashboards for InfoSec team</w:t>
-      </w:r>
-      <w:r>
-        <w:rPr>
-          <w:rFonts w:ascii="Times New Roman" w:eastAsia="Times New Roman" w:hAnsi="Times New Roman" w:cs="Times New Roman"/>
-          <w:color w:val="000000"/>
-        </w:rPr>
-        <w:t>.</w:t>
+        <w:t>Visualized ingested data using Kibana to create consolidated Intelligence Dashboards for InfoSec team.</w:t>
       </w:r>
     </w:p>
     <w:p>
@@ -979,70 +849,7 @@
           <w:rFonts w:ascii="Times New Roman" w:eastAsia="Times New Roman" w:hAnsi="Times New Roman" w:cs="Times New Roman"/>
           <w:color w:val="000000"/>
         </w:rPr>
-        <w:t>O</w:t>
-      </w:r>
-      <w:r>
-        <w:rPr>
-          <w:rFonts w:ascii="Times New Roman" w:eastAsia="Times New Roman" w:hAnsi="Times New Roman" w:cs="Times New Roman"/>
-          <w:color w:val="000000"/>
-        </w:rPr>
-        <w:t>rchestrate</w:t>
-      </w:r>
-      <w:r>
-        <w:rPr>
-          <w:rFonts w:ascii="Times New Roman" w:eastAsia="Times New Roman" w:hAnsi="Times New Roman" w:cs="Times New Roman"/>
-          <w:color w:val="000000"/>
-        </w:rPr>
-        <w:t>d</w:t>
-      </w:r>
-      <w:r>
-        <w:rPr>
-          <w:rFonts w:ascii="Times New Roman" w:eastAsia="Times New Roman" w:hAnsi="Times New Roman" w:cs="Times New Roman"/>
-          <w:color w:val="000000"/>
-        </w:rPr>
-        <w:t xml:space="preserve"> and execute</w:t>
-      </w:r>
-      <w:r>
-        <w:rPr>
-          <w:rFonts w:ascii="Times New Roman" w:eastAsia="Times New Roman" w:hAnsi="Times New Roman" w:cs="Times New Roman"/>
-          <w:color w:val="000000"/>
-        </w:rPr>
-        <w:t>d</w:t>
-      </w:r>
-      <w:r>
-        <w:rPr>
-          <w:rFonts w:ascii="Times New Roman" w:eastAsia="Times New Roman" w:hAnsi="Times New Roman" w:cs="Times New Roman"/>
-          <w:color w:val="000000"/>
-        </w:rPr>
-        <w:t xml:space="preserve"> the company’s first hackathon for </w:t>
-      </w:r>
-      <w:r>
-        <w:rPr>
-          <w:rFonts w:ascii="Times New Roman" w:eastAsia="Times New Roman" w:hAnsi="Times New Roman" w:cs="Times New Roman"/>
-          <w:color w:val="000000"/>
-        </w:rPr>
-        <w:t xml:space="preserve">20+ </w:t>
-      </w:r>
-      <w:r>
-        <w:rPr>
-          <w:rFonts w:ascii="Times New Roman" w:eastAsia="Times New Roman" w:hAnsi="Times New Roman" w:cs="Times New Roman"/>
-          <w:color w:val="000000"/>
-        </w:rPr>
-        <w:t>interns</w:t>
-      </w:r>
-      <w:r>
-        <w:rPr>
-          <w:rFonts w:ascii="Times New Roman" w:eastAsia="Times New Roman" w:hAnsi="Times New Roman" w:cs="Times New Roman"/>
-          <w:color w:val="000000"/>
-        </w:rPr>
-        <w:t xml:space="preserve"> over 2 days</w:t>
-      </w:r>
-      <w:r>
-        <w:rPr>
-          <w:rFonts w:ascii="Times New Roman" w:eastAsia="Times New Roman" w:hAnsi="Times New Roman" w:cs="Times New Roman"/>
-          <w:color w:val="000000"/>
-        </w:rPr>
-        <w:t>.</w:t>
+        <w:t>Orchestrated and executed the company’s first hackathon for 20+ interns over 2 days.</w:t>
       </w:r>
     </w:p>
     <w:p>
@@ -1097,34 +904,7 @@
           <w:bCs/>
           <w:color w:val="000000"/>
         </w:rPr>
-        <w:t xml:space="preserve">, </w:t>
-      </w:r>
-      <w:r>
-        <w:rPr>
-          <w:rFonts w:ascii="Times New Roman" w:eastAsia="Times New Roman" w:hAnsi="Times New Roman" w:cs="Times New Roman"/>
-          <w:b/>
-          <w:bCs/>
-          <w:color w:val="000000"/>
-        </w:rPr>
-        <w:t>Shift Manager</w:t>
-      </w:r>
-      <w:r>
-        <w:rPr>
-          <w:rFonts w:ascii="Times New Roman" w:eastAsia="Times New Roman" w:hAnsi="Times New Roman" w:cs="Times New Roman"/>
-          <w:b/>
-          <w:bCs/>
-          <w:color w:val="000000"/>
-        </w:rPr>
-        <w:t xml:space="preserve">  </w:t>
-      </w:r>
-      <w:r>
-        <w:rPr>
-          <w:rFonts w:ascii="Times New Roman" w:eastAsia="Times New Roman" w:hAnsi="Times New Roman" w:cs="Times New Roman"/>
-          <w:b/>
-          <w:bCs/>
-          <w:color w:val="000000"/>
-        </w:rPr>
-        <w:t xml:space="preserve">              </w:t>
+        <w:t xml:space="preserve">, Shift Manager                </w:t>
       </w:r>
       <w:r>
         <w:rPr>
@@ -1142,16 +922,7 @@
           <w:bCs/>
           <w:color w:val="000000"/>
         </w:rPr>
-        <w:t xml:space="preserve">December 2018 – </w:t>
-      </w:r>
-      <w:r>
-        <w:rPr>
-          <w:rFonts w:ascii="Times New Roman" w:eastAsia="Times New Roman" w:hAnsi="Times New Roman" w:cs="Times New Roman"/>
-          <w:b/>
-          <w:bCs/>
-          <w:color w:val="000000"/>
-        </w:rPr>
-        <w:t>February 2020</w:t>
+        <w:t>December 2018 – February 2020</w:t>
       </w:r>
     </w:p>
     <w:p>
@@ -1235,14 +1006,7 @@
           <w:rFonts w:ascii="Times New Roman" w:eastAsia="Times New Roman" w:hAnsi="Times New Roman" w:cs="Times New Roman"/>
           <w:color w:val="000000"/>
         </w:rPr>
-        <w:t>Designed and deployed</w:t>
-      </w:r>
-      <w:r>
-        <w:rPr>
-          <w:rFonts w:ascii="Times New Roman" w:eastAsia="Times New Roman" w:hAnsi="Times New Roman" w:cs="Times New Roman"/>
-          <w:color w:val="000000"/>
-        </w:rPr>
-        <w:t xml:space="preserve"> a</w:t>
+        <w:t>Designed and deployed a</w:t>
       </w:r>
       <w:r>
         <w:rPr>
@@ -1305,28 +1069,7 @@
           <w:rFonts w:ascii="Times New Roman" w:eastAsia="Times New Roman" w:hAnsi="Times New Roman" w:cs="Times New Roman"/>
           <w:color w:val="000000"/>
         </w:rPr>
-        <w:t xml:space="preserve">Assisted in redesigning </w:t>
-      </w:r>
-      <w:r>
-        <w:rPr>
-          <w:rFonts w:ascii="Times New Roman" w:eastAsia="Times New Roman" w:hAnsi="Times New Roman" w:cs="Times New Roman"/>
-          <w:color w:val="000000"/>
-        </w:rPr>
-        <w:t>outdated</w:t>
-      </w:r>
-      <w:r>
-        <w:rPr>
-          <w:rFonts w:ascii="Times New Roman" w:eastAsia="Times New Roman" w:hAnsi="Times New Roman" w:cs="Times New Roman"/>
-          <w:color w:val="000000"/>
-        </w:rPr>
-        <w:t xml:space="preserve"> programs and methods for submitting QA</w:t>
-      </w:r>
-      <w:r>
-        <w:rPr>
-          <w:rFonts w:ascii="Times New Roman" w:eastAsia="Times New Roman" w:hAnsi="Times New Roman" w:cs="Times New Roman"/>
-          <w:color w:val="000000"/>
-        </w:rPr>
-        <w:t>.</w:t>
+        <w:t>Assisted in redesigning outdated programs and methods for submitting QA.</w:t>
       </w:r>
     </w:p>
     <w:p>
@@ -1474,34 +1217,16 @@
           <w:bCs/>
           <w:color w:val="000000"/>
         </w:rPr>
-        <w:t xml:space="preserve"> </w:t>
-      </w:r>
-      <w:r>
-        <w:rPr>
-          <w:rFonts w:ascii="Times New Roman" w:eastAsia="Times New Roman" w:hAnsi="Times New Roman" w:cs="Times New Roman"/>
-          <w:b/>
-          <w:bCs/>
-          <w:color w:val="000000"/>
-        </w:rPr>
-        <w:t xml:space="preserve">      </w:t>
-      </w:r>
-      <w:r>
-        <w:rPr>
-          <w:rFonts w:ascii="Times New Roman" w:eastAsia="Times New Roman" w:hAnsi="Times New Roman" w:cs="Times New Roman"/>
-          <w:b/>
-          <w:bCs/>
-          <w:color w:val="000000"/>
-        </w:rPr>
-        <w:t xml:space="preserve">January 2018 – </w:t>
-      </w:r>
-      <w:r>
-        <w:rPr>
-          <w:rFonts w:ascii="Times New Roman" w:eastAsia="Times New Roman" w:hAnsi="Times New Roman" w:cs="Times New Roman"/>
-          <w:b/>
-          <w:bCs/>
-          <w:color w:val="000000"/>
-        </w:rPr>
-        <w:t>February 2020</w:t>
+        <w:t xml:space="preserve">       </w:t>
+      </w:r>
+      <w:r>
+        <w:rPr>
+          <w:rFonts w:ascii="Times New Roman" w:eastAsia="Times New Roman" w:hAnsi="Times New Roman" w:cs="Times New Roman"/>
+          <w:b/>
+          <w:bCs/>
+          <w:color w:val="000000"/>
+        </w:rPr>
+        <w:t>January 2018 – February 2020</w:t>
       </w:r>
     </w:p>
     <w:p>
@@ -1681,70 +1406,25 @@
           <w:bCs/>
           <w:color w:val="000000"/>
         </w:rPr>
-        <w:t xml:space="preserve"> </w:t>
-      </w:r>
-      <w:r>
-        <w:rPr>
-          <w:rFonts w:ascii="Times New Roman" w:eastAsia="Times New Roman" w:hAnsi="Times New Roman" w:cs="Times New Roman"/>
-          <w:b/>
-          <w:bCs/>
-          <w:color w:val="000000"/>
-        </w:rPr>
-        <w:t>Undergraduate Teaching Assistant</w:t>
-      </w:r>
-      <w:r>
-        <w:rPr>
-          <w:rFonts w:ascii="Times New Roman" w:eastAsia="Times New Roman" w:hAnsi="Times New Roman" w:cs="Times New Roman"/>
-          <w:b/>
-          <w:bCs/>
-          <w:color w:val="000000"/>
-        </w:rPr>
-        <w:t xml:space="preserve">             </w:t>
-      </w:r>
-      <w:r>
-        <w:rPr>
-          <w:rFonts w:ascii="Times New Roman" w:eastAsia="Times New Roman" w:hAnsi="Times New Roman" w:cs="Times New Roman"/>
-          <w:b/>
-          <w:bCs/>
-          <w:color w:val="000000"/>
-        </w:rPr>
-        <w:t xml:space="preserve">    </w:t>
-      </w:r>
-      <w:r>
-        <w:rPr>
-          <w:rFonts w:ascii="Times New Roman" w:eastAsia="Times New Roman" w:hAnsi="Times New Roman" w:cs="Times New Roman"/>
-          <w:b/>
-          <w:bCs/>
-          <w:color w:val="000000"/>
-        </w:rPr>
-        <w:t xml:space="preserve">June 2019 – </w:t>
-      </w:r>
-      <w:r>
-        <w:rPr>
-          <w:rFonts w:ascii="Times New Roman" w:eastAsia="Times New Roman" w:hAnsi="Times New Roman" w:cs="Times New Roman"/>
-          <w:b/>
-          <w:bCs/>
-          <w:color w:val="000000"/>
-        </w:rPr>
-        <w:t xml:space="preserve">May </w:t>
-      </w:r>
-      <w:r>
-        <w:rPr>
-          <w:rFonts w:ascii="Times New Roman" w:eastAsia="Times New Roman" w:hAnsi="Times New Roman" w:cs="Times New Roman"/>
-          <w:b/>
-          <w:bCs/>
-          <w:color w:val="000000"/>
-        </w:rPr>
-        <w:t>20</w:t>
-      </w:r>
-      <w:r>
-        <w:rPr>
-          <w:rFonts w:ascii="Times New Roman" w:eastAsia="Times New Roman" w:hAnsi="Times New Roman" w:cs="Times New Roman"/>
-          <w:b/>
-          <w:bCs/>
-          <w:color w:val="000000"/>
-        </w:rPr>
-        <w:t>20</w:t>
+        <w:t xml:space="preserve"> Undergraduate Teaching Assistant</w:t>
+      </w:r>
+      <w:r>
+        <w:rPr>
+          <w:rFonts w:ascii="Times New Roman" w:eastAsia="Times New Roman" w:hAnsi="Times New Roman" w:cs="Times New Roman"/>
+          <w:b/>
+          <w:bCs/>
+          <w:color w:val="000000"/>
+        </w:rPr>
+        <w:t xml:space="preserve">                 </w:t>
+      </w:r>
+      <w:r>
+        <w:rPr>
+          <w:rFonts w:ascii="Times New Roman" w:eastAsia="Times New Roman" w:hAnsi="Times New Roman" w:cs="Times New Roman"/>
+          <w:b/>
+          <w:bCs/>
+          <w:color w:val="000000"/>
+        </w:rPr>
+        <w:t>June 2019 – May 2020</w:t>
       </w:r>
     </w:p>
     <w:p>
@@ -1812,7 +1492,21 @@
           <w:rFonts w:ascii="Times New Roman" w:eastAsia="Times New Roman" w:hAnsi="Times New Roman" w:cs="Times New Roman"/>
           <w:color w:val="000000"/>
         </w:rPr>
-        <w:t>programming skills and standards</w:t>
+        <w:t xml:space="preserve">programming skills and </w:t>
+      </w:r>
+      <w:r>
+        <w:rPr>
+          <w:rFonts w:ascii="Times New Roman" w:eastAsia="Times New Roman" w:hAnsi="Times New Roman" w:cs="Times New Roman"/>
+          <w:color w:val="000000"/>
+        </w:rPr>
+        <w:t xml:space="preserve">coding </w:t>
+      </w:r>
+      <w:r>
+        <w:rPr>
+          <w:rFonts w:ascii="Times New Roman" w:eastAsia="Times New Roman" w:hAnsi="Times New Roman" w:cs="Times New Roman"/>
+          <w:color w:val="000000"/>
+        </w:rPr>
+        <w:t>standards</w:t>
       </w:r>
       <w:r>
         <w:rPr>
@@ -1866,6 +1560,25 @@
     </w:p>
     <w:p>
       <w:pPr>
+        <w:spacing w:after="0" w:line="240" w:lineRule="auto"/>
+        <w:rPr>
+          <w:rFonts w:ascii="Times New Roman" w:eastAsia="Times New Roman" w:hAnsi="Times New Roman" w:cs="Times New Roman"/>
+          <w:sz w:val="24"/>
+          <w:szCs w:val="24"/>
+          <w:u w:val="single"/>
+        </w:rPr>
+      </w:pPr>
+      <w:r>
+        <w:rPr>
+          <w:rFonts w:ascii="Times New Roman" w:eastAsia="Times New Roman" w:hAnsi="Times New Roman" w:cs="Times New Roman"/>
+          <w:color w:val="000000"/>
+          <w:u w:val="single"/>
+        </w:rPr>
+        <w:t>Course: CS 25200 (Systems Programming)</w:t>
+      </w:r>
+    </w:p>
+    <w:p>
+      <w:pPr>
         <w:numPr>
           <w:ilvl w:val="0"/>
           <w:numId w:val="3"/>
@@ -1873,16 +1586,16 @@
         <w:spacing w:after="0" w:line="240" w:lineRule="auto"/>
         <w:textAlignment w:val="baseline"/>
         <w:rPr>
-          <w:rFonts w:ascii="Times New Roman" w:eastAsia="Times New Roman" w:hAnsi="Times New Roman" w:cs="Times New Roman"/>
-          <w:color w:val="000000"/>
-        </w:rPr>
-      </w:pPr>
-      <w:r>
-        <w:rPr>
-          <w:rFonts w:ascii="Times New Roman" w:eastAsia="Times New Roman" w:hAnsi="Times New Roman" w:cs="Times New Roman"/>
-          <w:color w:val="000000"/>
-        </w:rPr>
-        <w:t>Proctor</w:t>
+          <w:rFonts w:ascii="Arial" w:eastAsia="Times New Roman" w:hAnsi="Arial" w:cs="Arial"/>
+          <w:color w:val="000000"/>
+        </w:rPr>
+      </w:pPr>
+      <w:r>
+        <w:rPr>
+          <w:rFonts w:ascii="Times New Roman" w:eastAsia="Times New Roman" w:hAnsi="Times New Roman" w:cs="Times New Roman"/>
+          <w:color w:val="000000"/>
+        </w:rPr>
+        <w:t>Assist</w:t>
       </w:r>
       <w:r>
         <w:rPr>
@@ -1896,7 +1609,35 @@
           <w:rFonts w:ascii="Times New Roman" w:eastAsia="Times New Roman" w:hAnsi="Times New Roman" w:cs="Times New Roman"/>
           <w:color w:val="000000"/>
         </w:rPr>
-        <w:t xml:space="preserve"> major exams and lab practicals</w:t>
+        <w:t xml:space="preserve"> </w:t>
+      </w:r>
+      <w:r>
+        <w:rPr>
+          <w:rFonts w:ascii="Times New Roman" w:eastAsia="Times New Roman" w:hAnsi="Times New Roman" w:cs="Times New Roman"/>
+          <w:color w:val="000000"/>
+        </w:rPr>
+        <w:t>30+</w:t>
+      </w:r>
+      <w:r>
+        <w:rPr>
+          <w:rFonts w:ascii="Times New Roman" w:eastAsia="Times New Roman" w:hAnsi="Times New Roman" w:cs="Times New Roman"/>
+          <w:color w:val="000000"/>
+        </w:rPr>
+        <w:t xml:space="preserve"> students in a lab section, teaching </w:t>
+      </w:r>
+      <w:r>
+        <w:rPr>
+          <w:rFonts w:ascii="Times New Roman" w:eastAsia="Times New Roman" w:hAnsi="Times New Roman" w:cs="Times New Roman"/>
+          <w:color w:val="000000"/>
+        </w:rPr>
+        <w:t>shell programming and memory optimization</w:t>
+      </w:r>
+      <w:r>
+        <w:rPr>
+          <w:rFonts w:ascii="Times New Roman" w:eastAsia="Times New Roman" w:hAnsi="Times New Roman" w:cs="Times New Roman"/>
+          <w:color w:val="000000"/>
+        </w:rPr>
+        <w:t xml:space="preserve"> in C</w:t>
       </w:r>
       <w:r>
         <w:rPr>
@@ -1904,81 +1645,6 @@
           <w:color w:val="000000"/>
         </w:rPr>
         <w:t>.</w:t>
-      </w:r>
-    </w:p>
-    <w:p>
-      <w:pPr>
-        <w:spacing w:after="0" w:line="240" w:lineRule="auto"/>
-        <w:rPr>
-          <w:rFonts w:ascii="Times New Roman" w:eastAsia="Times New Roman" w:hAnsi="Times New Roman" w:cs="Times New Roman"/>
-          <w:sz w:val="24"/>
-          <w:szCs w:val="24"/>
-          <w:u w:val="single"/>
-        </w:rPr>
-      </w:pPr>
-      <w:r>
-        <w:rPr>
-          <w:rFonts w:ascii="Times New Roman" w:eastAsia="Times New Roman" w:hAnsi="Times New Roman" w:cs="Times New Roman"/>
-          <w:color w:val="000000"/>
-          <w:u w:val="single"/>
-        </w:rPr>
-        <w:t>Course: CS 25200 (Systems Programming)</w:t>
-      </w:r>
-    </w:p>
-    <w:p>
-      <w:pPr>
-        <w:numPr>
-          <w:ilvl w:val="0"/>
-          <w:numId w:val="3"/>
-        </w:numPr>
-        <w:spacing w:after="0" w:line="240" w:lineRule="auto"/>
-        <w:textAlignment w:val="baseline"/>
-        <w:rPr>
-          <w:rFonts w:ascii="Arial" w:eastAsia="Times New Roman" w:hAnsi="Arial" w:cs="Arial"/>
-          <w:color w:val="000000"/>
-        </w:rPr>
-      </w:pPr>
-      <w:r>
-        <w:rPr>
-          <w:rFonts w:ascii="Times New Roman" w:eastAsia="Times New Roman" w:hAnsi="Times New Roman" w:cs="Times New Roman"/>
-          <w:color w:val="000000"/>
-        </w:rPr>
-        <w:t>Assist</w:t>
-      </w:r>
-      <w:r>
-        <w:rPr>
-          <w:rFonts w:ascii="Times New Roman" w:eastAsia="Times New Roman" w:hAnsi="Times New Roman" w:cs="Times New Roman"/>
-          <w:color w:val="000000"/>
-        </w:rPr>
-        <w:t>ed</w:t>
-      </w:r>
-      <w:r>
-        <w:rPr>
-          <w:rFonts w:ascii="Times New Roman" w:eastAsia="Times New Roman" w:hAnsi="Times New Roman" w:cs="Times New Roman"/>
-          <w:color w:val="000000"/>
-        </w:rPr>
-        <w:t xml:space="preserve"> </w:t>
-      </w:r>
-      <w:r>
-        <w:rPr>
-          <w:rFonts w:ascii="Times New Roman" w:eastAsia="Times New Roman" w:hAnsi="Times New Roman" w:cs="Times New Roman"/>
-          <w:color w:val="000000"/>
-        </w:rPr>
-        <w:t>30+</w:t>
-      </w:r>
-      <w:r>
-        <w:rPr>
-          <w:rFonts w:ascii="Times New Roman" w:eastAsia="Times New Roman" w:hAnsi="Times New Roman" w:cs="Times New Roman"/>
-          <w:color w:val="000000"/>
-        </w:rPr>
-        <w:t xml:space="preserve"> students in a lab section, teaching </w:t>
-      </w:r>
-      <w:r>
-        <w:rPr>
-          <w:rFonts w:ascii="Times New Roman" w:eastAsia="Times New Roman" w:hAnsi="Times New Roman" w:cs="Times New Roman"/>
-          <w:color w:val="000000"/>
-        </w:rPr>
-        <w:t>shell programming and memory optimization.</w:t>
       </w:r>
     </w:p>
     <w:p>
@@ -2061,38 +1727,685 @@
     </w:p>
     <w:p>
       <w:pPr>
+        <w:spacing w:after="0"/>
+        <w:rPr>
+          <w:rFonts w:ascii="Times New Roman" w:hAnsi="Times New Roman" w:cs="Times New Roman"/>
+          <w:b/>
+          <w:bCs/>
+          <w:sz w:val="10"/>
+          <w:szCs w:val="10"/>
+        </w:rPr>
+      </w:pPr>
+    </w:p>
+    <w:p>
+      <w:pPr>
+        <w:pBdr>
+          <w:bottom w:val="single" w:sz="12" w:space="1" w:color="auto"/>
+        </w:pBdr>
+        <w:spacing w:after="0"/>
+        <w:rPr>
+          <w:rFonts w:ascii="Times New Roman" w:hAnsi="Times New Roman" w:cs="Times New Roman"/>
+          <w:b/>
+          <w:bCs/>
+          <w:sz w:val="29"/>
+          <w:szCs w:val="29"/>
+        </w:rPr>
+      </w:pPr>
+      <w:r>
+        <w:rPr>
+          <w:rFonts w:ascii="Times New Roman" w:hAnsi="Times New Roman" w:cs="Times New Roman"/>
+          <w:b/>
+          <w:bCs/>
+          <w:sz w:val="29"/>
+          <w:szCs w:val="29"/>
+        </w:rPr>
+        <w:t>SKILLS</w:t>
+      </w:r>
+    </w:p>
+    <w:p>
+      <w:pPr>
+        <w:spacing w:after="0" w:line="240" w:lineRule="auto"/>
+        <w:rPr>
+          <w:rFonts w:ascii="Times New Roman" w:eastAsia="Times New Roman" w:hAnsi="Times New Roman" w:cs="Times New Roman"/>
+          <w:sz w:val="23"/>
+          <w:szCs w:val="23"/>
+        </w:rPr>
+      </w:pPr>
+      <w:r>
+        <w:rPr>
+          <w:rFonts w:ascii="Times New Roman" w:eastAsia="Times New Roman" w:hAnsi="Times New Roman" w:cs="Times New Roman"/>
+          <w:sz w:val="23"/>
+          <w:szCs w:val="23"/>
+        </w:rPr>
+        <w:t xml:space="preserve">Programming </w:t>
+      </w:r>
+      <w:r>
+        <w:rPr>
+          <w:rFonts w:ascii="Times New Roman" w:eastAsia="Times New Roman" w:hAnsi="Times New Roman" w:cs="Times New Roman"/>
+          <w:sz w:val="23"/>
+          <w:szCs w:val="23"/>
+        </w:rPr>
+        <w:t>Languages</w:t>
+      </w:r>
+      <w:r>
+        <w:rPr>
+          <w:rFonts w:ascii="Times New Roman" w:eastAsia="Times New Roman" w:hAnsi="Times New Roman" w:cs="Times New Roman"/>
+          <w:sz w:val="23"/>
+          <w:szCs w:val="23"/>
+        </w:rPr>
+        <w:t xml:space="preserve">: </w:t>
+      </w:r>
+      <w:r>
+        <w:rPr>
+          <w:rFonts w:ascii="Times New Roman" w:eastAsia="Times New Roman" w:hAnsi="Times New Roman" w:cs="Times New Roman"/>
+          <w:sz w:val="23"/>
+          <w:szCs w:val="23"/>
+        </w:rPr>
+        <w:t xml:space="preserve">C, </w:t>
+      </w:r>
+      <w:r>
+        <w:rPr>
+          <w:rFonts w:ascii="Times New Roman" w:eastAsia="Times New Roman" w:hAnsi="Times New Roman" w:cs="Times New Roman"/>
+          <w:sz w:val="23"/>
+          <w:szCs w:val="23"/>
+        </w:rPr>
+        <w:t xml:space="preserve">C++, C#, </w:t>
+      </w:r>
+      <w:r>
+        <w:rPr>
+          <w:rFonts w:ascii="Times New Roman" w:eastAsia="Times New Roman" w:hAnsi="Times New Roman" w:cs="Times New Roman"/>
+          <w:sz w:val="23"/>
+          <w:szCs w:val="23"/>
+        </w:rPr>
+        <w:t xml:space="preserve">CSS, HTML, </w:t>
+      </w:r>
+      <w:r>
+        <w:rPr>
+          <w:rFonts w:ascii="Times New Roman" w:eastAsia="Times New Roman" w:hAnsi="Times New Roman" w:cs="Times New Roman"/>
+          <w:sz w:val="23"/>
+          <w:szCs w:val="23"/>
+        </w:rPr>
+        <w:t>Java</w:t>
+      </w:r>
+      <w:r>
+        <w:rPr>
+          <w:rFonts w:ascii="Times New Roman" w:eastAsia="Times New Roman" w:hAnsi="Times New Roman" w:cs="Times New Roman"/>
+          <w:sz w:val="23"/>
+          <w:szCs w:val="23"/>
+        </w:rPr>
+        <w:t xml:space="preserve">, </w:t>
+      </w:r>
+      <w:r>
+        <w:rPr>
+          <w:rFonts w:ascii="Times New Roman" w:eastAsia="Times New Roman" w:hAnsi="Times New Roman" w:cs="Times New Roman"/>
+          <w:sz w:val="23"/>
+          <w:szCs w:val="23"/>
+        </w:rPr>
+        <w:t xml:space="preserve">JavaScript, Python, </w:t>
+      </w:r>
+      <w:r>
+        <w:rPr>
+          <w:rFonts w:ascii="Times New Roman" w:eastAsia="Times New Roman" w:hAnsi="Times New Roman" w:cs="Times New Roman"/>
+          <w:sz w:val="23"/>
+          <w:szCs w:val="23"/>
+        </w:rPr>
+        <w:t>SQL</w:t>
+      </w:r>
+      <w:r>
+        <w:rPr>
+          <w:rFonts w:ascii="Times New Roman" w:eastAsia="Times New Roman" w:hAnsi="Times New Roman" w:cs="Times New Roman"/>
+          <w:sz w:val="23"/>
+          <w:szCs w:val="23"/>
+        </w:rPr>
+        <w:t>, TypeScript</w:t>
+      </w:r>
+    </w:p>
+    <w:p>
+      <w:pPr>
+        <w:spacing w:after="0" w:line="240" w:lineRule="auto"/>
+        <w:rPr>
+          <w:rFonts w:ascii="Times New Roman" w:eastAsia="Times New Roman" w:hAnsi="Times New Roman" w:cs="Times New Roman"/>
+          <w:sz w:val="23"/>
+          <w:szCs w:val="23"/>
+        </w:rPr>
+      </w:pPr>
+      <w:r>
+        <w:rPr>
+          <w:rFonts w:ascii="Times New Roman" w:eastAsia="Times New Roman" w:hAnsi="Times New Roman" w:cs="Times New Roman"/>
+          <w:sz w:val="23"/>
+          <w:szCs w:val="23"/>
+        </w:rPr>
+        <w:t>Tools</w:t>
+      </w:r>
+      <w:r>
+        <w:rPr>
+          <w:rFonts w:ascii="Times New Roman" w:eastAsia="Times New Roman" w:hAnsi="Times New Roman" w:cs="Times New Roman"/>
+          <w:sz w:val="23"/>
+          <w:szCs w:val="23"/>
+        </w:rPr>
+        <w:t>/Frameworks</w:t>
+      </w:r>
+      <w:r>
+        <w:rPr>
+          <w:rFonts w:ascii="Times New Roman" w:eastAsia="Times New Roman" w:hAnsi="Times New Roman" w:cs="Times New Roman"/>
+          <w:sz w:val="23"/>
+          <w:szCs w:val="23"/>
+        </w:rPr>
+        <w:t xml:space="preserve">: </w:t>
+      </w:r>
+      <w:r>
+        <w:rPr>
+          <w:rFonts w:ascii="Times New Roman" w:eastAsia="Times New Roman" w:hAnsi="Times New Roman" w:cs="Times New Roman"/>
+          <w:sz w:val="23"/>
+          <w:szCs w:val="23"/>
+        </w:rPr>
+        <w:t>API</w:t>
+      </w:r>
+      <w:r>
+        <w:rPr>
+          <w:rFonts w:ascii="Times New Roman" w:eastAsia="Times New Roman" w:hAnsi="Times New Roman" w:cs="Times New Roman"/>
+          <w:sz w:val="23"/>
+          <w:szCs w:val="23"/>
+        </w:rPr>
+        <w:t>s</w:t>
+      </w:r>
+      <w:r>
+        <w:rPr>
+          <w:rFonts w:ascii="Times New Roman" w:eastAsia="Times New Roman" w:hAnsi="Times New Roman" w:cs="Times New Roman"/>
+          <w:sz w:val="23"/>
+          <w:szCs w:val="23"/>
+        </w:rPr>
+        <w:t xml:space="preserve">, </w:t>
+      </w:r>
+      <w:proofErr w:type="spellStart"/>
+      <w:r>
+        <w:rPr>
+          <w:rFonts w:ascii="Times New Roman" w:eastAsia="Times New Roman" w:hAnsi="Times New Roman" w:cs="Times New Roman"/>
+          <w:sz w:val="23"/>
+          <w:szCs w:val="23"/>
+        </w:rPr>
+        <w:t>ARFoundation</w:t>
+      </w:r>
+      <w:proofErr w:type="spellEnd"/>
+      <w:r>
+        <w:rPr>
+          <w:rFonts w:ascii="Times New Roman" w:eastAsia="Times New Roman" w:hAnsi="Times New Roman" w:cs="Times New Roman"/>
+          <w:sz w:val="23"/>
+          <w:szCs w:val="23"/>
+        </w:rPr>
+        <w:t xml:space="preserve"> (</w:t>
+      </w:r>
+      <w:proofErr w:type="spellStart"/>
+      <w:r>
+        <w:rPr>
+          <w:rFonts w:ascii="Times New Roman" w:eastAsia="Times New Roman" w:hAnsi="Times New Roman" w:cs="Times New Roman"/>
+          <w:sz w:val="23"/>
+          <w:szCs w:val="23"/>
+        </w:rPr>
+        <w:t>ARCore</w:t>
+      </w:r>
+      <w:proofErr w:type="spellEnd"/>
+      <w:r>
+        <w:rPr>
+          <w:rFonts w:ascii="Times New Roman" w:eastAsia="Times New Roman" w:hAnsi="Times New Roman" w:cs="Times New Roman"/>
+          <w:sz w:val="23"/>
+          <w:szCs w:val="23"/>
+        </w:rPr>
+        <w:t xml:space="preserve"> &amp; </w:t>
+      </w:r>
+      <w:proofErr w:type="spellStart"/>
+      <w:r>
+        <w:rPr>
+          <w:rFonts w:ascii="Times New Roman" w:eastAsia="Times New Roman" w:hAnsi="Times New Roman" w:cs="Times New Roman"/>
+          <w:sz w:val="23"/>
+          <w:szCs w:val="23"/>
+        </w:rPr>
+        <w:t>ARKit</w:t>
+      </w:r>
+      <w:proofErr w:type="spellEnd"/>
+      <w:r>
+        <w:rPr>
+          <w:rFonts w:ascii="Times New Roman" w:eastAsia="Times New Roman" w:hAnsi="Times New Roman" w:cs="Times New Roman"/>
+          <w:sz w:val="23"/>
+          <w:szCs w:val="23"/>
+        </w:rPr>
+        <w:t>),</w:t>
+      </w:r>
+      <w:r>
+        <w:rPr>
+          <w:rFonts w:ascii="Times New Roman" w:eastAsia="Times New Roman" w:hAnsi="Times New Roman" w:cs="Times New Roman"/>
+          <w:sz w:val="23"/>
+          <w:szCs w:val="23"/>
+        </w:rPr>
+        <w:t xml:space="preserve"> </w:t>
+      </w:r>
+      <w:r>
+        <w:rPr>
+          <w:rFonts w:ascii="Times New Roman" w:eastAsia="Times New Roman" w:hAnsi="Times New Roman" w:cs="Times New Roman"/>
+          <w:sz w:val="23"/>
+          <w:szCs w:val="23"/>
+        </w:rPr>
+        <w:t xml:space="preserve">AWS, </w:t>
+      </w:r>
+      <w:proofErr w:type="spellStart"/>
+      <w:r>
+        <w:rPr>
+          <w:rFonts w:ascii="Times New Roman" w:eastAsia="Times New Roman" w:hAnsi="Times New Roman" w:cs="Times New Roman"/>
+          <w:sz w:val="23"/>
+          <w:szCs w:val="23"/>
+        </w:rPr>
+        <w:t>Blockly</w:t>
+      </w:r>
+      <w:proofErr w:type="spellEnd"/>
+      <w:r>
+        <w:rPr>
+          <w:rFonts w:ascii="Times New Roman" w:eastAsia="Times New Roman" w:hAnsi="Times New Roman" w:cs="Times New Roman"/>
+          <w:sz w:val="23"/>
+          <w:szCs w:val="23"/>
+        </w:rPr>
+        <w:t xml:space="preserve">, </w:t>
+      </w:r>
+      <w:r>
+        <w:rPr>
+          <w:rFonts w:ascii="Times New Roman" w:eastAsia="Times New Roman" w:hAnsi="Times New Roman" w:cs="Times New Roman"/>
+          <w:sz w:val="23"/>
+          <w:szCs w:val="23"/>
+        </w:rPr>
+        <w:t xml:space="preserve">Bootstrap, </w:t>
+      </w:r>
+      <w:r>
+        <w:rPr>
+          <w:rFonts w:ascii="Times New Roman" w:eastAsia="Times New Roman" w:hAnsi="Times New Roman" w:cs="Times New Roman"/>
+          <w:sz w:val="23"/>
+          <w:szCs w:val="23"/>
+        </w:rPr>
+        <w:t>ELK</w:t>
+      </w:r>
+      <w:r>
+        <w:rPr>
+          <w:rFonts w:ascii="Times New Roman" w:eastAsia="Times New Roman" w:hAnsi="Times New Roman" w:cs="Times New Roman"/>
+          <w:sz w:val="23"/>
+          <w:szCs w:val="23"/>
+        </w:rPr>
+        <w:t xml:space="preserve">, </w:t>
+      </w:r>
+      <w:r>
+        <w:rPr>
+          <w:rFonts w:ascii="Times New Roman" w:eastAsia="Times New Roman" w:hAnsi="Times New Roman" w:cs="Times New Roman"/>
+          <w:sz w:val="23"/>
+          <w:szCs w:val="23"/>
+        </w:rPr>
+        <w:t>Firebase</w:t>
+      </w:r>
+      <w:r>
+        <w:rPr>
+          <w:rFonts w:ascii="Times New Roman" w:eastAsia="Times New Roman" w:hAnsi="Times New Roman" w:cs="Times New Roman"/>
+          <w:sz w:val="23"/>
+          <w:szCs w:val="23"/>
+        </w:rPr>
+        <w:t xml:space="preserve">, </w:t>
+      </w:r>
+      <w:r>
+        <w:rPr>
+          <w:rFonts w:ascii="Times New Roman" w:eastAsia="Times New Roman" w:hAnsi="Times New Roman" w:cs="Times New Roman"/>
+          <w:sz w:val="23"/>
+          <w:szCs w:val="23"/>
+        </w:rPr>
+        <w:t xml:space="preserve">Git, </w:t>
+      </w:r>
+      <w:r>
+        <w:rPr>
+          <w:rFonts w:ascii="Times New Roman" w:eastAsia="Times New Roman" w:hAnsi="Times New Roman" w:cs="Times New Roman"/>
+          <w:sz w:val="23"/>
+          <w:szCs w:val="23"/>
+        </w:rPr>
+        <w:t>Google Cloud,</w:t>
+      </w:r>
+      <w:r>
+        <w:rPr>
+          <w:rFonts w:ascii="Times New Roman" w:eastAsia="Times New Roman" w:hAnsi="Times New Roman" w:cs="Times New Roman"/>
+          <w:sz w:val="23"/>
+          <w:szCs w:val="23"/>
+        </w:rPr>
+        <w:t xml:space="preserve"> </w:t>
+      </w:r>
+      <w:r>
+        <w:rPr>
+          <w:rFonts w:ascii="Times New Roman" w:eastAsia="Times New Roman" w:hAnsi="Times New Roman" w:cs="Times New Roman"/>
+          <w:sz w:val="23"/>
+          <w:szCs w:val="23"/>
+        </w:rPr>
+        <w:t xml:space="preserve">MongoDB, </w:t>
+      </w:r>
+      <w:r>
+        <w:rPr>
+          <w:rFonts w:ascii="Times New Roman" w:eastAsia="Times New Roman" w:hAnsi="Times New Roman" w:cs="Times New Roman"/>
+          <w:sz w:val="23"/>
+          <w:szCs w:val="23"/>
+        </w:rPr>
+        <w:t xml:space="preserve">MySQL, </w:t>
+      </w:r>
+      <w:r>
+        <w:rPr>
+          <w:rFonts w:ascii="Times New Roman" w:eastAsia="Times New Roman" w:hAnsi="Times New Roman" w:cs="Times New Roman"/>
+          <w:sz w:val="23"/>
+          <w:szCs w:val="23"/>
+        </w:rPr>
+        <w:t xml:space="preserve">Oculus, </w:t>
+      </w:r>
+      <w:r>
+        <w:rPr>
+          <w:rFonts w:ascii="Times New Roman" w:eastAsia="Times New Roman" w:hAnsi="Times New Roman" w:cs="Times New Roman"/>
+          <w:sz w:val="23"/>
+          <w:szCs w:val="23"/>
+        </w:rPr>
+        <w:t xml:space="preserve">PostgreSQL, </w:t>
+      </w:r>
+      <w:r>
+        <w:rPr>
+          <w:rFonts w:ascii="Times New Roman" w:eastAsia="Times New Roman" w:hAnsi="Times New Roman" w:cs="Times New Roman"/>
+          <w:sz w:val="23"/>
+          <w:szCs w:val="23"/>
+        </w:rPr>
+        <w:t xml:space="preserve">Puppeteer, </w:t>
+      </w:r>
+      <w:r>
+        <w:rPr>
+          <w:rFonts w:ascii="Times New Roman" w:eastAsia="Times New Roman" w:hAnsi="Times New Roman" w:cs="Times New Roman"/>
+          <w:sz w:val="23"/>
+          <w:szCs w:val="23"/>
+        </w:rPr>
+        <w:t xml:space="preserve">React, </w:t>
+      </w:r>
+      <w:r>
+        <w:rPr>
+          <w:rFonts w:ascii="Times New Roman" w:eastAsia="Times New Roman" w:hAnsi="Times New Roman" w:cs="Times New Roman"/>
+          <w:sz w:val="23"/>
+          <w:szCs w:val="23"/>
+        </w:rPr>
+        <w:t>Unity, Unreal Engine 4</w:t>
+      </w:r>
+    </w:p>
+    <w:p>
+      <w:pPr>
+        <w:spacing w:after="0"/>
+        <w:rPr>
+          <w:rFonts w:ascii="Times New Roman" w:hAnsi="Times New Roman" w:cs="Times New Roman"/>
+          <w:b/>
+          <w:bCs/>
+          <w:sz w:val="10"/>
+          <w:szCs w:val="10"/>
+        </w:rPr>
+      </w:pPr>
+    </w:p>
+    <w:p>
+      <w:pPr>
+        <w:pBdr>
+          <w:bottom w:val="single" w:sz="12" w:space="1" w:color="auto"/>
+        </w:pBdr>
+        <w:spacing w:after="0"/>
+        <w:rPr>
+          <w:rFonts w:ascii="Times New Roman" w:hAnsi="Times New Roman" w:cs="Times New Roman"/>
+          <w:b/>
+          <w:bCs/>
+          <w:sz w:val="29"/>
+          <w:szCs w:val="29"/>
+        </w:rPr>
+      </w:pPr>
+      <w:r>
+        <w:rPr>
+          <w:rFonts w:ascii="Times New Roman" w:hAnsi="Times New Roman" w:cs="Times New Roman"/>
+          <w:b/>
+          <w:bCs/>
+          <w:sz w:val="29"/>
+          <w:szCs w:val="29"/>
+        </w:rPr>
+        <w:t>RECENT PROJECTS</w:t>
+      </w:r>
+    </w:p>
+    <w:p>
+      <w:pPr>
+        <w:spacing w:after="0" w:line="240" w:lineRule="auto"/>
+        <w:rPr>
+          <w:rFonts w:ascii="Times New Roman" w:eastAsia="Times New Roman" w:hAnsi="Times New Roman" w:cs="Times New Roman"/>
+          <w:b/>
+          <w:bCs/>
+          <w:sz w:val="21"/>
+          <w:szCs w:val="21"/>
+        </w:rPr>
+      </w:pPr>
+      <w:proofErr w:type="spellStart"/>
+      <w:r>
+        <w:rPr>
+          <w:rFonts w:ascii="Times New Roman" w:eastAsia="Times New Roman" w:hAnsi="Times New Roman" w:cs="Times New Roman"/>
+          <w:b/>
+          <w:bCs/>
+          <w:color w:val="000000"/>
+        </w:rPr>
+        <w:t>MyTrade</w:t>
+      </w:r>
+      <w:proofErr w:type="spellEnd"/>
+      <w:r>
+        <w:rPr>
+          <w:rFonts w:ascii="Times New Roman" w:eastAsia="Times New Roman" w:hAnsi="Times New Roman" w:cs="Times New Roman"/>
+          <w:b/>
+          <w:bCs/>
+          <w:color w:val="000000"/>
+        </w:rPr>
+        <w:t xml:space="preserve"> </w:t>
+      </w:r>
+      <w:r>
+        <w:rPr>
+          <w:rFonts w:ascii="Times New Roman" w:eastAsia="Times New Roman" w:hAnsi="Times New Roman" w:cs="Times New Roman"/>
+          <w:b/>
+          <w:bCs/>
+          <w:color w:val="000000"/>
+        </w:rPr>
+        <w:t>–</w:t>
+      </w:r>
+      <w:r>
+        <w:rPr>
+          <w:rFonts w:ascii="Times New Roman" w:eastAsia="Times New Roman" w:hAnsi="Times New Roman" w:cs="Times New Roman"/>
+          <w:b/>
+          <w:bCs/>
+          <w:color w:val="000000"/>
+        </w:rPr>
+        <w:t xml:space="preserve"> </w:t>
+      </w:r>
+      <w:r>
+        <w:rPr>
+          <w:rFonts w:ascii="Times New Roman" w:eastAsia="Times New Roman" w:hAnsi="Times New Roman" w:cs="Times New Roman"/>
+          <w:b/>
+          <w:bCs/>
+          <w:color w:val="000000"/>
+        </w:rPr>
+        <w:t>Collectible Marketplace &amp;</w:t>
+      </w:r>
+      <w:r>
+        <w:rPr>
+          <w:rFonts w:ascii="Times New Roman" w:eastAsia="Times New Roman" w:hAnsi="Times New Roman" w:cs="Times New Roman"/>
+          <w:b/>
+          <w:bCs/>
+          <w:color w:val="000000"/>
+        </w:rPr>
+        <w:t xml:space="preserve"> </w:t>
+      </w:r>
+      <w:r>
+        <w:rPr>
+          <w:rFonts w:ascii="Times New Roman" w:eastAsia="Times New Roman" w:hAnsi="Times New Roman" w:cs="Times New Roman"/>
+          <w:b/>
+          <w:bCs/>
+          <w:color w:val="000000"/>
+        </w:rPr>
+        <w:t>DBMS</w:t>
+      </w:r>
+      <w:r>
+        <w:rPr>
+          <w:rFonts w:ascii="Times New Roman" w:eastAsia="Times New Roman" w:hAnsi="Times New Roman" w:cs="Times New Roman"/>
+          <w:b/>
+          <w:bCs/>
+          <w:color w:val="000000"/>
+          <w:sz w:val="20"/>
+          <w:szCs w:val="20"/>
+        </w:rPr>
+        <w:t xml:space="preserve">   </w:t>
+      </w:r>
+      <w:r>
+        <w:rPr>
+          <w:rFonts w:ascii="Times New Roman" w:eastAsia="Times New Roman" w:hAnsi="Times New Roman" w:cs="Times New Roman"/>
+          <w:b/>
+          <w:bCs/>
+          <w:color w:val="000000"/>
+          <w:sz w:val="21"/>
+          <w:szCs w:val="21"/>
+        </w:rPr>
+        <w:tab/>
+      </w:r>
+      <w:r>
+        <w:rPr>
+          <w:rFonts w:ascii="Times New Roman" w:eastAsia="Times New Roman" w:hAnsi="Times New Roman" w:cs="Times New Roman"/>
+          <w:b/>
+          <w:bCs/>
+          <w:color w:val="000000"/>
+          <w:sz w:val="21"/>
+          <w:szCs w:val="21"/>
+        </w:rPr>
+        <w:tab/>
+      </w:r>
+      <w:r>
+        <w:rPr>
+          <w:rFonts w:ascii="Times New Roman" w:eastAsia="Times New Roman" w:hAnsi="Times New Roman" w:cs="Times New Roman"/>
+          <w:b/>
+          <w:bCs/>
+          <w:color w:val="000000"/>
+          <w:sz w:val="21"/>
+          <w:szCs w:val="21"/>
+        </w:rPr>
+        <w:tab/>
+      </w:r>
+      <w:r>
+        <w:rPr>
+          <w:rFonts w:ascii="Times New Roman" w:eastAsia="Times New Roman" w:hAnsi="Times New Roman" w:cs="Times New Roman"/>
+          <w:b/>
+          <w:bCs/>
+          <w:color w:val="000000"/>
+          <w:sz w:val="21"/>
+          <w:szCs w:val="21"/>
+        </w:rPr>
+        <w:t xml:space="preserve">         September 2020 - </w:t>
+      </w:r>
+      <w:r>
+        <w:rPr>
+          <w:rFonts w:ascii="Times New Roman" w:eastAsia="Times New Roman" w:hAnsi="Times New Roman" w:cs="Times New Roman"/>
+          <w:b/>
+          <w:bCs/>
+          <w:color w:val="000000"/>
+        </w:rPr>
+        <w:t>December</w:t>
+      </w:r>
+      <w:r>
+        <w:rPr>
+          <w:rFonts w:ascii="Times New Roman" w:eastAsia="Times New Roman" w:hAnsi="Times New Roman" w:cs="Times New Roman"/>
+          <w:b/>
+          <w:bCs/>
+          <w:color w:val="000000"/>
+        </w:rPr>
+        <w:t xml:space="preserve"> 20</w:t>
+      </w:r>
+      <w:r>
+        <w:rPr>
+          <w:rFonts w:ascii="Times New Roman" w:eastAsia="Times New Roman" w:hAnsi="Times New Roman" w:cs="Times New Roman"/>
+          <w:b/>
+          <w:bCs/>
+          <w:color w:val="000000"/>
+        </w:rPr>
+        <w:t>20</w:t>
+      </w:r>
+      <w:r>
+        <w:rPr>
+          <w:rFonts w:ascii="Times New Roman" w:eastAsia="Times New Roman" w:hAnsi="Times New Roman" w:cs="Times New Roman"/>
+          <w:b/>
+          <w:bCs/>
+          <w:color w:val="000000"/>
+        </w:rPr>
+        <w:t> </w:t>
+      </w:r>
+    </w:p>
+    <w:p>
+      <w:pPr>
+        <w:numPr>
+          <w:ilvl w:val="0"/>
+          <w:numId w:val="5"/>
+        </w:numPr>
         <w:spacing w:after="0" w:line="240" w:lineRule="auto"/>
         <w:textAlignment w:val="baseline"/>
         <w:rPr>
           <w:rFonts w:ascii="Times New Roman" w:eastAsia="Times New Roman" w:hAnsi="Times New Roman" w:cs="Times New Roman"/>
           <w:color w:val="000000"/>
-          <w:sz w:val="4"/>
-          <w:szCs w:val="4"/>
-        </w:rPr>
-      </w:pPr>
-    </w:p>
-    <w:p>
-      <w:pPr>
+        </w:rPr>
+      </w:pPr>
+      <w:r>
+        <w:rPr>
+          <w:rFonts w:ascii="Times New Roman" w:eastAsia="Times New Roman" w:hAnsi="Times New Roman" w:cs="Times New Roman"/>
+          <w:color w:val="000000"/>
+        </w:rPr>
+        <w:t xml:space="preserve">Connected PostgreSQL database to frontend and managed </w:t>
+      </w:r>
+      <w:r>
+        <w:rPr>
+          <w:rFonts w:ascii="Times New Roman" w:eastAsia="Times New Roman" w:hAnsi="Times New Roman" w:cs="Times New Roman"/>
+          <w:color w:val="000000"/>
+        </w:rPr>
+        <w:t>main transactions between client and server.</w:t>
+      </w:r>
+    </w:p>
+    <w:p>
+      <w:pPr>
+        <w:numPr>
+          <w:ilvl w:val="0"/>
+          <w:numId w:val="5"/>
+        </w:numPr>
         <w:spacing w:after="0" w:line="240" w:lineRule="auto"/>
-        <w:rPr>
-          <w:rFonts w:ascii="Times New Roman" w:eastAsia="Times New Roman" w:hAnsi="Times New Roman" w:cs="Times New Roman"/>
-          <w:b/>
-          <w:bCs/>
-          <w:color w:val="000000"/>
-          <w:sz w:val="29"/>
-          <w:szCs w:val="29"/>
-        </w:rPr>
-      </w:pPr>
-      <w:r>
-        <w:rPr>
-          <w:rFonts w:ascii="Times New Roman" w:eastAsia="Times New Roman" w:hAnsi="Times New Roman" w:cs="Times New Roman"/>
-          <w:b/>
-          <w:bCs/>
-          <w:color w:val="000000"/>
-          <w:sz w:val="29"/>
-          <w:szCs w:val="29"/>
-        </w:rPr>
-        <w:t>RECENT PROJECTS</w:t>
+        <w:textAlignment w:val="baseline"/>
+        <w:rPr>
+          <w:rFonts w:ascii="Times New Roman" w:eastAsia="Times New Roman" w:hAnsi="Times New Roman" w:cs="Times New Roman"/>
+          <w:color w:val="000000"/>
+        </w:rPr>
+      </w:pPr>
+      <w:r>
+        <w:rPr>
+          <w:rFonts w:ascii="Times New Roman" w:eastAsia="Times New Roman" w:hAnsi="Times New Roman" w:cs="Times New Roman"/>
+          <w:color w:val="000000"/>
+        </w:rPr>
+        <w:t>Led creation of UI using React</w:t>
+      </w:r>
+      <w:r>
+        <w:rPr>
+          <w:rFonts w:ascii="Times New Roman" w:eastAsia="Times New Roman" w:hAnsi="Times New Roman" w:cs="Times New Roman"/>
+          <w:color w:val="000000"/>
+        </w:rPr>
+        <w:t xml:space="preserve"> (with hooks) </w:t>
+      </w:r>
+      <w:r>
+        <w:rPr>
+          <w:rFonts w:ascii="Times New Roman" w:eastAsia="Times New Roman" w:hAnsi="Times New Roman" w:cs="Times New Roman"/>
+          <w:color w:val="000000"/>
+        </w:rPr>
+        <w:t>and custom CSS</w:t>
+      </w:r>
+      <w:r>
+        <w:rPr>
+          <w:rFonts w:ascii="Times New Roman" w:eastAsia="Times New Roman" w:hAnsi="Times New Roman" w:cs="Times New Roman"/>
+          <w:color w:val="000000"/>
+        </w:rPr>
+        <w:t xml:space="preserve">. </w:t>
+      </w:r>
+      <w:r>
+        <w:rPr>
+          <w:rFonts w:ascii="Times New Roman" w:eastAsia="Times New Roman" w:hAnsi="Times New Roman" w:cs="Times New Roman"/>
+          <w:color w:val="000000"/>
+        </w:rPr>
+        <w:t xml:space="preserve"> </w:t>
       </w:r>
     </w:p>
     <w:p>
@@ -2130,26 +2443,16 @@
           <w:bCs/>
           <w:color w:val="000000"/>
         </w:rPr>
-        <w:tab/>
-      </w:r>
-      <w:r>
-        <w:rPr>
-          <w:rFonts w:ascii="Times New Roman" w:eastAsia="Times New Roman" w:hAnsi="Times New Roman" w:cs="Times New Roman"/>
-          <w:b/>
-          <w:bCs/>
-          <w:color w:val="000000"/>
-        </w:rPr>
-        <w:tab/>
-      </w:r>
-      <w:r>
-        <w:rPr>
-          <w:rFonts w:ascii="Times New Roman" w:eastAsia="Times New Roman" w:hAnsi="Times New Roman" w:cs="Times New Roman"/>
-          <w:b/>
-          <w:bCs/>
-          <w:color w:val="000000"/>
-        </w:rPr>
-        <w:tab/>
-        <w:t xml:space="preserve">  January 2020</w:t>
+        <w:t xml:space="preserve">                                        </w:t>
+      </w:r>
+      <w:r>
+        <w:rPr>
+          <w:rFonts w:ascii="Times New Roman" w:eastAsia="Times New Roman" w:hAnsi="Times New Roman" w:cs="Times New Roman"/>
+          <w:b/>
+          <w:bCs/>
+          <w:color w:val="000000"/>
+        </w:rPr>
+        <w:t>January 2020</w:t>
       </w:r>
     </w:p>
     <w:p>
@@ -2172,21 +2475,35 @@
           <w:rFonts w:ascii="Times New Roman" w:eastAsia="Times New Roman" w:hAnsi="Times New Roman" w:cs="Times New Roman"/>
           <w:color w:val="000000"/>
         </w:rPr>
-        <w:t xml:space="preserve">Achieved communication between a PC client and VR headset </w:t>
-      </w:r>
-      <w:r>
-        <w:rPr>
-          <w:rFonts w:ascii="Times New Roman" w:eastAsia="Times New Roman" w:hAnsi="Times New Roman" w:cs="Times New Roman"/>
-          <w:color w:val="000000"/>
-        </w:rPr>
-        <w:t xml:space="preserve">(Oculus Quest) </w:t>
-      </w:r>
-      <w:r>
-        <w:rPr>
-          <w:rFonts w:ascii="Times New Roman" w:eastAsia="Times New Roman" w:hAnsi="Times New Roman" w:cs="Times New Roman"/>
-          <w:color w:val="000000"/>
-        </w:rPr>
-        <w:t>using sockets in Java.</w:t>
+        <w:t xml:space="preserve">Achieved communication between a PC client and VR headset (Oculus </w:t>
+      </w:r>
+      <w:r>
+        <w:rPr>
+          <w:rFonts w:ascii="Times New Roman" w:eastAsia="Times New Roman" w:hAnsi="Times New Roman" w:cs="Times New Roman"/>
+          <w:color w:val="000000"/>
+        </w:rPr>
+        <w:t>SDK</w:t>
+      </w:r>
+      <w:r>
+        <w:rPr>
+          <w:rFonts w:ascii="Times New Roman" w:eastAsia="Times New Roman" w:hAnsi="Times New Roman" w:cs="Times New Roman"/>
+          <w:color w:val="000000"/>
+        </w:rPr>
+        <w:t>) using Java</w:t>
+      </w:r>
+      <w:r>
+        <w:rPr>
+          <w:rFonts w:ascii="Times New Roman" w:eastAsia="Times New Roman" w:hAnsi="Times New Roman" w:cs="Times New Roman"/>
+          <w:color w:val="000000"/>
+        </w:rPr>
+        <w:t xml:space="preserve"> Socket I/O</w:t>
+      </w:r>
+      <w:r>
+        <w:rPr>
+          <w:rFonts w:ascii="Times New Roman" w:eastAsia="Times New Roman" w:hAnsi="Times New Roman" w:cs="Times New Roman"/>
+          <w:color w:val="000000"/>
+        </w:rPr>
+        <w:t>.</w:t>
       </w:r>
     </w:p>
     <w:p>
@@ -2209,7 +2526,35 @@
           <w:rFonts w:ascii="Times New Roman" w:eastAsia="Times New Roman" w:hAnsi="Times New Roman" w:cs="Times New Roman"/>
           <w:color w:val="000000"/>
         </w:rPr>
-        <w:t>Executed randomization of game components on back-end for better User Experience.</w:t>
+        <w:t xml:space="preserve">Executed randomization </w:t>
+      </w:r>
+      <w:r>
+        <w:rPr>
+          <w:rFonts w:ascii="Times New Roman" w:eastAsia="Times New Roman" w:hAnsi="Times New Roman" w:cs="Times New Roman"/>
+          <w:color w:val="000000"/>
+        </w:rPr>
+        <w:t>algorithm for game conditions</w:t>
+      </w:r>
+      <w:r>
+        <w:rPr>
+          <w:rFonts w:ascii="Times New Roman" w:eastAsia="Times New Roman" w:hAnsi="Times New Roman" w:cs="Times New Roman"/>
+          <w:color w:val="000000"/>
+        </w:rPr>
+        <w:t xml:space="preserve"> on back-end for </w:t>
+      </w:r>
+      <w:r>
+        <w:rPr>
+          <w:rFonts w:ascii="Times New Roman" w:eastAsia="Times New Roman" w:hAnsi="Times New Roman" w:cs="Times New Roman"/>
+          <w:color w:val="000000"/>
+        </w:rPr>
+        <w:t>a replayable</w:t>
+      </w:r>
+      <w:r>
+        <w:rPr>
+          <w:rFonts w:ascii="Times New Roman" w:eastAsia="Times New Roman" w:hAnsi="Times New Roman" w:cs="Times New Roman"/>
+          <w:color w:val="000000"/>
+        </w:rPr>
+        <w:t xml:space="preserve"> User Experience.</w:t>
       </w:r>
     </w:p>
     <w:p>
@@ -2232,7 +2577,30 @@
           <w:rFonts w:ascii="Times New Roman" w:eastAsia="Times New Roman" w:hAnsi="Times New Roman" w:cs="Times New Roman"/>
           <w:color w:val="000000"/>
         </w:rPr>
-        <w:t>Completed project in 36 hours at the “BoilerMake VII” University Hackathon</w:t>
+        <w:t>Completed project in 36 hours at the “</w:t>
+      </w:r>
+      <w:proofErr w:type="spellStart"/>
+      <w:r>
+        <w:rPr>
+          <w:rFonts w:ascii="Times New Roman" w:eastAsia="Times New Roman" w:hAnsi="Times New Roman" w:cs="Times New Roman"/>
+          <w:color w:val="000000"/>
+        </w:rPr>
+        <w:t>BoilerMake</w:t>
+      </w:r>
+      <w:proofErr w:type="spellEnd"/>
+      <w:r>
+        <w:rPr>
+          <w:rFonts w:ascii="Times New Roman" w:eastAsia="Times New Roman" w:hAnsi="Times New Roman" w:cs="Times New Roman"/>
+          <w:color w:val="000000"/>
+        </w:rPr>
+        <w:t xml:space="preserve"> VII” University Hackathon</w:t>
+      </w:r>
+      <w:r>
+        <w:rPr>
+          <w:rFonts w:ascii="Times New Roman" w:eastAsia="Times New Roman" w:hAnsi="Times New Roman" w:cs="Times New Roman"/>
+          <w:color w:val="000000"/>
+        </w:rPr>
+        <w:t xml:space="preserve"> within Unity Engine</w:t>
       </w:r>
       <w:r>
         <w:rPr>
@@ -2252,77 +2620,25 @@
           <w:color w:val="000000"/>
         </w:rPr>
       </w:pPr>
-      <w:r>
-        <w:rPr>
-          <w:rFonts w:ascii="Times New Roman" w:eastAsia="Times New Roman" w:hAnsi="Times New Roman" w:cs="Times New Roman"/>
-          <w:b/>
-          <w:bCs/>
-          <w:color w:val="000000"/>
-        </w:rPr>
-        <w:t xml:space="preserve">OnQueue – A </w:t>
-      </w:r>
-      <w:r>
-        <w:rPr>
-          <w:rFonts w:ascii="Times New Roman" w:eastAsia="Times New Roman" w:hAnsi="Times New Roman" w:cs="Times New Roman"/>
-          <w:b/>
-          <w:bCs/>
-          <w:color w:val="000000"/>
-        </w:rPr>
-        <w:t>S</w:t>
-      </w:r>
-      <w:r>
-        <w:rPr>
-          <w:rFonts w:ascii="Times New Roman" w:eastAsia="Times New Roman" w:hAnsi="Times New Roman" w:cs="Times New Roman"/>
-          <w:b/>
-          <w:bCs/>
-          <w:color w:val="000000"/>
-        </w:rPr>
-        <w:t xml:space="preserve">ocial </w:t>
-      </w:r>
-      <w:r>
-        <w:rPr>
-          <w:rFonts w:ascii="Times New Roman" w:eastAsia="Times New Roman" w:hAnsi="Times New Roman" w:cs="Times New Roman"/>
-          <w:b/>
-          <w:bCs/>
-          <w:color w:val="000000"/>
-        </w:rPr>
-        <w:t>M</w:t>
-      </w:r>
-      <w:r>
-        <w:rPr>
-          <w:rFonts w:ascii="Times New Roman" w:eastAsia="Times New Roman" w:hAnsi="Times New Roman" w:cs="Times New Roman"/>
-          <w:b/>
-          <w:bCs/>
-          <w:color w:val="000000"/>
-        </w:rPr>
-        <w:t xml:space="preserve">usic </w:t>
-      </w:r>
-      <w:r>
-        <w:rPr>
-          <w:rFonts w:ascii="Times New Roman" w:eastAsia="Times New Roman" w:hAnsi="Times New Roman" w:cs="Times New Roman"/>
-          <w:b/>
-          <w:bCs/>
-          <w:color w:val="000000"/>
-        </w:rPr>
-        <w:t>A</w:t>
-      </w:r>
-      <w:r>
-        <w:rPr>
-          <w:rFonts w:ascii="Times New Roman" w:eastAsia="Times New Roman" w:hAnsi="Times New Roman" w:cs="Times New Roman"/>
-          <w:b/>
-          <w:bCs/>
-          <w:color w:val="000000"/>
-        </w:rPr>
-        <w:t>pplication</w:t>
-      </w:r>
-      <w:r>
-        <w:rPr>
-          <w:rFonts w:ascii="Times New Roman" w:eastAsia="Times New Roman" w:hAnsi="Times New Roman" w:cs="Times New Roman"/>
-          <w:b/>
-          <w:bCs/>
-          <w:color w:val="000000"/>
-        </w:rPr>
-        <w:t xml:space="preserve"> </w:t>
+      <w:proofErr w:type="spellStart"/>
+      <w:r>
+        <w:rPr>
+          <w:rFonts w:ascii="Times New Roman" w:eastAsia="Times New Roman" w:hAnsi="Times New Roman" w:cs="Times New Roman"/>
+          <w:b/>
+          <w:bCs/>
+          <w:color w:val="000000"/>
+        </w:rPr>
+        <w:t>OnQueue</w:t>
+      </w:r>
+      <w:proofErr w:type="spellEnd"/>
+      <w:r>
+        <w:rPr>
+          <w:rFonts w:ascii="Times New Roman" w:eastAsia="Times New Roman" w:hAnsi="Times New Roman" w:cs="Times New Roman"/>
+          <w:b/>
+          <w:bCs/>
+          <w:color w:val="000000"/>
+        </w:rPr>
+        <w:t xml:space="preserve"> – A Social Music Application </w:t>
       </w:r>
       <w:r>
         <w:rPr>
@@ -2430,7 +2746,7 @@
           <w:iCs/>
           <w:color w:val="000000"/>
         </w:rPr>
-        <w:t>ed</w:t>
+        <w:t xml:space="preserve">ed a </w:t>
       </w:r>
       <w:r>
         <w:rPr>
@@ -2439,7 +2755,7 @@
           <w:iCs/>
           <w:color w:val="000000"/>
         </w:rPr>
-        <w:t xml:space="preserve"> a server based in Java that allows our web application to be changed by members in </w:t>
+        <w:t>REST</w:t>
       </w:r>
       <w:r>
         <w:rPr>
@@ -2448,7 +2764,43 @@
           <w:iCs/>
           <w:color w:val="000000"/>
         </w:rPr>
-        <w:t>real-time.</w:t>
+        <w:t>ful</w:t>
+      </w:r>
+      <w:r>
+        <w:rPr>
+          <w:rFonts w:ascii="Times New Roman" w:eastAsia="Times New Roman" w:hAnsi="Times New Roman" w:cs="Times New Roman"/>
+          <w:bCs/>
+          <w:iCs/>
+          <w:color w:val="000000"/>
+        </w:rPr>
+        <w:t xml:space="preserve"> API</w:t>
+      </w:r>
+      <w:r>
+        <w:rPr>
+          <w:rFonts w:ascii="Times New Roman" w:eastAsia="Times New Roman" w:hAnsi="Times New Roman" w:cs="Times New Roman"/>
+          <w:bCs/>
+          <w:iCs/>
+          <w:color w:val="000000"/>
+        </w:rPr>
+        <w:t xml:space="preserve"> in Java that allows our web</w:t>
+      </w:r>
+      <w:r>
+        <w:rPr>
+          <w:rFonts w:ascii="Times New Roman" w:eastAsia="Times New Roman" w:hAnsi="Times New Roman" w:cs="Times New Roman"/>
+          <w:bCs/>
+          <w:iCs/>
+          <w:color w:val="000000"/>
+        </w:rPr>
+        <w:t>-</w:t>
+      </w:r>
+      <w:r>
+        <w:rPr>
+          <w:rFonts w:ascii="Times New Roman" w:eastAsia="Times New Roman" w:hAnsi="Times New Roman" w:cs="Times New Roman"/>
+          <w:bCs/>
+          <w:iCs/>
+          <w:color w:val="000000"/>
+        </w:rPr>
+        <w:t>app to be changed by members in real-time.</w:t>
       </w:r>
     </w:p>
     <w:p>
@@ -2462,29 +2814,23 @@
           <w:szCs w:val="21"/>
         </w:rPr>
       </w:pPr>
-      <w:r>
-        <w:rPr>
-          <w:rFonts w:ascii="Times New Roman" w:eastAsia="Times New Roman" w:hAnsi="Times New Roman" w:cs="Times New Roman"/>
-          <w:b/>
-          <w:color w:val="000000"/>
-        </w:rPr>
-        <w:t xml:space="preserve">Cookin’ </w:t>
-      </w:r>
-      <w:r>
-        <w:rPr>
-          <w:rFonts w:ascii="Times New Roman" w:eastAsia="Times New Roman" w:hAnsi="Times New Roman" w:cs="Times New Roman"/>
-          <w:b/>
-          <w:color w:val="000000"/>
-        </w:rPr>
-        <w:t>Boiler</w:t>
-      </w:r>
-      <w:r>
-        <w:rPr>
-          <w:rFonts w:ascii="Times New Roman" w:eastAsia="Times New Roman" w:hAnsi="Times New Roman" w:cs="Times New Roman"/>
-          <w:b/>
-          <w:color w:val="000000"/>
-        </w:rPr>
-        <w:t xml:space="preserve"> - A Unity VR Game</w:t>
+      <w:proofErr w:type="spellStart"/>
+      <w:r>
+        <w:rPr>
+          <w:rFonts w:ascii="Times New Roman" w:eastAsia="Times New Roman" w:hAnsi="Times New Roman" w:cs="Times New Roman"/>
+          <w:b/>
+          <w:color w:val="000000"/>
+        </w:rPr>
+        <w:t>Cookin</w:t>
+      </w:r>
+      <w:proofErr w:type="spellEnd"/>
+      <w:r>
+        <w:rPr>
+          <w:rFonts w:ascii="Times New Roman" w:eastAsia="Times New Roman" w:hAnsi="Times New Roman" w:cs="Times New Roman"/>
+          <w:b/>
+          <w:color w:val="000000"/>
+        </w:rPr>
+        <w:t>’ Boiler - A Unity VR Game</w:t>
       </w:r>
       <w:r>
         <w:rPr>
@@ -2554,23 +2900,7 @@
           <w:b/>
           <w:color w:val="000000"/>
         </w:rPr>
-        <w:t xml:space="preserve">September </w:t>
-      </w:r>
-      <w:r>
-        <w:rPr>
-          <w:rFonts w:ascii="Times New Roman" w:eastAsia="Times New Roman" w:hAnsi="Times New Roman" w:cs="Times New Roman"/>
-          <w:b/>
-          <w:color w:val="000000"/>
-        </w:rPr>
-        <w:t xml:space="preserve">2019 – </w:t>
-      </w:r>
-      <w:r>
-        <w:rPr>
-          <w:rFonts w:ascii="Times New Roman" w:eastAsia="Times New Roman" w:hAnsi="Times New Roman" w:cs="Times New Roman"/>
-          <w:b/>
-          <w:color w:val="000000"/>
-        </w:rPr>
-        <w:t>November 2019</w:t>
+        <w:t>September 2019 – November 2019</w:t>
       </w:r>
     </w:p>
     <w:p>
@@ -2593,55 +2923,81 @@
           <w:bCs/>
           <w:color w:val="000000"/>
         </w:rPr>
-        <w:t>Buil</w:t>
-      </w:r>
-      <w:r>
-        <w:rPr>
-          <w:rFonts w:ascii="Times New Roman" w:eastAsia="Times New Roman" w:hAnsi="Times New Roman" w:cs="Times New Roman"/>
-          <w:bCs/>
-          <w:color w:val="000000"/>
-        </w:rPr>
-        <w:t>t</w:t>
-      </w:r>
-      <w:r>
-        <w:rPr>
-          <w:rFonts w:ascii="Times New Roman" w:eastAsia="Times New Roman" w:hAnsi="Times New Roman" w:cs="Times New Roman"/>
-          <w:bCs/>
-          <w:color w:val="000000"/>
-        </w:rPr>
-        <w:t xml:space="preserve"> a V</w:t>
-      </w:r>
-      <w:r>
-        <w:rPr>
-          <w:rFonts w:ascii="Times New Roman" w:eastAsia="Times New Roman" w:hAnsi="Times New Roman" w:cs="Times New Roman"/>
-          <w:bCs/>
-          <w:color w:val="000000"/>
-        </w:rPr>
-        <w:t>irtual Reality</w:t>
-      </w:r>
-      <w:r>
-        <w:rPr>
-          <w:rFonts w:ascii="Times New Roman" w:eastAsia="Times New Roman" w:hAnsi="Times New Roman" w:cs="Times New Roman"/>
-          <w:bCs/>
-          <w:color w:val="000000"/>
-        </w:rPr>
-        <w:t xml:space="preserve"> </w:t>
-      </w:r>
-      <w:r>
-        <w:rPr>
-          <w:rFonts w:ascii="Times New Roman" w:eastAsia="Times New Roman" w:hAnsi="Times New Roman" w:cs="Times New Roman"/>
-          <w:bCs/>
-          <w:color w:val="000000"/>
-        </w:rPr>
-        <w:t>cooking</w:t>
-      </w:r>
-      <w:r>
-        <w:rPr>
-          <w:rFonts w:ascii="Times New Roman" w:eastAsia="Times New Roman" w:hAnsi="Times New Roman" w:cs="Times New Roman"/>
-          <w:bCs/>
-          <w:color w:val="000000"/>
-        </w:rPr>
-        <w:t xml:space="preserve"> game using Unity engine and C# Scripts</w:t>
+        <w:t xml:space="preserve">Built a Virtual Reality cooking </w:t>
+      </w:r>
+      <w:r>
+        <w:rPr>
+          <w:rFonts w:ascii="Times New Roman" w:eastAsia="Times New Roman" w:hAnsi="Times New Roman" w:cs="Times New Roman"/>
+          <w:bCs/>
+          <w:color w:val="000000"/>
+        </w:rPr>
+        <w:t>simulation</w:t>
+      </w:r>
+      <w:r>
+        <w:rPr>
+          <w:rFonts w:ascii="Times New Roman" w:eastAsia="Times New Roman" w:hAnsi="Times New Roman" w:cs="Times New Roman"/>
+          <w:bCs/>
+          <w:color w:val="000000"/>
+        </w:rPr>
+        <w:t xml:space="preserve"> using Unity </w:t>
+      </w:r>
+      <w:r>
+        <w:rPr>
+          <w:rFonts w:ascii="Times New Roman" w:eastAsia="Times New Roman" w:hAnsi="Times New Roman" w:cs="Times New Roman"/>
+          <w:bCs/>
+          <w:color w:val="000000"/>
+        </w:rPr>
+        <w:t>E</w:t>
+      </w:r>
+      <w:r>
+        <w:rPr>
+          <w:rFonts w:ascii="Times New Roman" w:eastAsia="Times New Roman" w:hAnsi="Times New Roman" w:cs="Times New Roman"/>
+          <w:bCs/>
+          <w:color w:val="000000"/>
+        </w:rPr>
+        <w:t>ngine</w:t>
+      </w:r>
+      <w:r>
+        <w:rPr>
+          <w:rFonts w:ascii="Times New Roman" w:eastAsia="Times New Roman" w:hAnsi="Times New Roman" w:cs="Times New Roman"/>
+          <w:bCs/>
+          <w:color w:val="000000"/>
+        </w:rPr>
+        <w:t xml:space="preserve">, </w:t>
+      </w:r>
+      <w:r>
+        <w:rPr>
+          <w:rFonts w:ascii="Times New Roman" w:eastAsia="Times New Roman" w:hAnsi="Times New Roman" w:cs="Times New Roman"/>
+          <w:bCs/>
+          <w:color w:val="000000"/>
+        </w:rPr>
+        <w:t>C# Scripts</w:t>
+      </w:r>
+      <w:r>
+        <w:rPr>
+          <w:rFonts w:ascii="Times New Roman" w:eastAsia="Times New Roman" w:hAnsi="Times New Roman" w:cs="Times New Roman"/>
+          <w:bCs/>
+          <w:color w:val="000000"/>
+        </w:rPr>
+        <w:t xml:space="preserve">, and the </w:t>
+      </w:r>
+      <w:proofErr w:type="spellStart"/>
+      <w:r>
+        <w:rPr>
+          <w:rFonts w:ascii="Times New Roman" w:eastAsia="Times New Roman" w:hAnsi="Times New Roman" w:cs="Times New Roman"/>
+          <w:bCs/>
+          <w:color w:val="000000"/>
+        </w:rPr>
+        <w:t>SteamVR</w:t>
+      </w:r>
+      <w:proofErr w:type="spellEnd"/>
+      <w:r>
+        <w:rPr>
+          <w:rFonts w:ascii="Times New Roman" w:eastAsia="Times New Roman" w:hAnsi="Times New Roman" w:cs="Times New Roman"/>
+          <w:bCs/>
+          <w:color w:val="000000"/>
+        </w:rPr>
+        <w:t xml:space="preserve"> SDK</w:t>
       </w:r>
       <w:r>
         <w:rPr>
@@ -2680,8 +3036,18 @@
           <w:bCs/>
           <w:color w:val="000000"/>
         </w:rPr>
+        <w:t xml:space="preserve"> and implemented realistic collision detection</w:t>
+      </w:r>
+      <w:r>
+        <w:rPr>
+          <w:rFonts w:ascii="Times New Roman" w:eastAsia="Times New Roman" w:hAnsi="Times New Roman" w:cs="Times New Roman"/>
+          <w:bCs/>
+          <w:color w:val="000000"/>
+        </w:rPr>
         <w:t>.</w:t>
       </w:r>
+      <w:bookmarkStart w:id="0" w:name="_GoBack"/>
+      <w:bookmarkEnd w:id="0"/>
     </w:p>
     <w:p>
       <w:pPr>
@@ -2694,50 +3060,25 @@
           <w:szCs w:val="21"/>
         </w:rPr>
       </w:pPr>
-      <w:r>
-        <w:rPr>
-          <w:rFonts w:ascii="Times New Roman" w:eastAsia="Times New Roman" w:hAnsi="Times New Roman" w:cs="Times New Roman"/>
-          <w:b/>
-          <w:bCs/>
-          <w:color w:val="000000"/>
-        </w:rPr>
-        <w:t xml:space="preserve">Quizwiz </w:t>
-      </w:r>
-      <w:r>
-        <w:rPr>
-          <w:rFonts w:ascii="Times New Roman" w:eastAsia="Times New Roman" w:hAnsi="Times New Roman" w:cs="Times New Roman"/>
-          <w:b/>
-          <w:bCs/>
-          <w:color w:val="000000"/>
-        </w:rPr>
-        <w:t>–</w:t>
-      </w:r>
-      <w:r>
-        <w:rPr>
-          <w:rFonts w:ascii="Times New Roman" w:eastAsia="Times New Roman" w:hAnsi="Times New Roman" w:cs="Times New Roman"/>
-          <w:b/>
-          <w:bCs/>
-          <w:color w:val="000000"/>
-        </w:rPr>
-        <w:t xml:space="preserve"> A</w:t>
-      </w:r>
-      <w:r>
-        <w:rPr>
-          <w:rFonts w:ascii="Times New Roman" w:eastAsia="Times New Roman" w:hAnsi="Times New Roman" w:cs="Times New Roman"/>
-          <w:b/>
-          <w:bCs/>
-          <w:color w:val="000000"/>
-        </w:rPr>
-        <w:t>n Online</w:t>
-      </w:r>
-      <w:r>
-        <w:rPr>
-          <w:rFonts w:ascii="Times New Roman" w:eastAsia="Times New Roman" w:hAnsi="Times New Roman" w:cs="Times New Roman"/>
-          <w:b/>
-          <w:bCs/>
-          <w:color w:val="000000"/>
-        </w:rPr>
-        <w:t xml:space="preserve"> Quiz Taking Platform</w:t>
+      <w:proofErr w:type="spellStart"/>
+      <w:r>
+        <w:rPr>
+          <w:rFonts w:ascii="Times New Roman" w:eastAsia="Times New Roman" w:hAnsi="Times New Roman" w:cs="Times New Roman"/>
+          <w:b/>
+          <w:bCs/>
+          <w:color w:val="000000"/>
+        </w:rPr>
+        <w:t>Quizwiz</w:t>
+      </w:r>
+      <w:proofErr w:type="spellEnd"/>
+      <w:r>
+        <w:rPr>
+          <w:rFonts w:ascii="Times New Roman" w:eastAsia="Times New Roman" w:hAnsi="Times New Roman" w:cs="Times New Roman"/>
+          <w:b/>
+          <w:bCs/>
+          <w:color w:val="000000"/>
+        </w:rPr>
+        <w:t xml:space="preserve"> – An Online Quiz Taking Platform</w:t>
       </w:r>
       <w:r>
         <w:rPr>
@@ -2812,16 +3153,7 @@
           <w:bCs/>
           <w:color w:val="000000"/>
         </w:rPr>
-        <w:t xml:space="preserve">August 2019 – </w:t>
-      </w:r>
-      <w:r>
-        <w:rPr>
-          <w:rFonts w:ascii="Times New Roman" w:eastAsia="Times New Roman" w:hAnsi="Times New Roman" w:cs="Times New Roman"/>
-          <w:b/>
-          <w:bCs/>
-          <w:color w:val="000000"/>
-        </w:rPr>
-        <w:t>November 2019</w:t>
+        <w:t>August 2019 – November 2019</w:t>
       </w:r>
     </w:p>
     <w:p>
@@ -2849,42 +3181,7 @@
           <w:rFonts w:ascii="Times New Roman" w:eastAsia="Times New Roman" w:hAnsi="Times New Roman" w:cs="Times New Roman"/>
           <w:color w:val="000000"/>
         </w:rPr>
-        <w:t xml:space="preserve">React and </w:t>
-      </w:r>
-      <w:r>
-        <w:rPr>
-          <w:rFonts w:ascii="Times New Roman" w:eastAsia="Times New Roman" w:hAnsi="Times New Roman" w:cs="Times New Roman"/>
-          <w:color w:val="000000"/>
-        </w:rPr>
-        <w:t>in conjunction with</w:t>
-      </w:r>
-      <w:r>
-        <w:rPr>
-          <w:rFonts w:ascii="Times New Roman" w:eastAsia="Times New Roman" w:hAnsi="Times New Roman" w:cs="Times New Roman"/>
-          <w:color w:val="000000"/>
-        </w:rPr>
-        <w:t xml:space="preserve"> open-source packages to make a Java</w:t>
-      </w:r>
-      <w:r>
-        <w:rPr>
-          <w:rFonts w:ascii="Times New Roman" w:eastAsia="Times New Roman" w:hAnsi="Times New Roman" w:cs="Times New Roman"/>
-          <w:color w:val="000000"/>
-        </w:rPr>
-        <w:t>S</w:t>
-      </w:r>
-      <w:r>
-        <w:rPr>
-          <w:rFonts w:ascii="Times New Roman" w:eastAsia="Times New Roman" w:hAnsi="Times New Roman" w:cs="Times New Roman"/>
-          <w:color w:val="000000"/>
-        </w:rPr>
-        <w:t>cript</w:t>
-      </w:r>
-      <w:r>
-        <w:rPr>
-          <w:rFonts w:ascii="Times New Roman" w:eastAsia="Times New Roman" w:hAnsi="Times New Roman" w:cs="Times New Roman"/>
-          <w:color w:val="000000"/>
-        </w:rPr>
-        <w:t>-based</w:t>
+        <w:t>React</w:t>
       </w:r>
       <w:r>
         <w:rPr>
@@ -2898,7 +3195,28 @@
           <w:rFonts w:ascii="Times New Roman" w:eastAsia="Times New Roman" w:hAnsi="Times New Roman" w:cs="Times New Roman"/>
           <w:color w:val="000000"/>
         </w:rPr>
-        <w:t>website.</w:t>
+        <w:t xml:space="preserve">and TypeScript </w:t>
+      </w:r>
+      <w:r>
+        <w:rPr>
+          <w:rFonts w:ascii="Times New Roman" w:eastAsia="Times New Roman" w:hAnsi="Times New Roman" w:cs="Times New Roman"/>
+          <w:color w:val="000000"/>
+        </w:rPr>
+        <w:t xml:space="preserve">in conjunction with open-source packages to make a </w:t>
+      </w:r>
+      <w:r>
+        <w:rPr>
+          <w:rFonts w:ascii="Times New Roman" w:eastAsia="Times New Roman" w:hAnsi="Times New Roman" w:cs="Times New Roman"/>
+          <w:color w:val="000000"/>
+        </w:rPr>
+        <w:t>quiz website</w:t>
+      </w:r>
+      <w:r>
+        <w:rPr>
+          <w:rFonts w:ascii="Times New Roman" w:eastAsia="Times New Roman" w:hAnsi="Times New Roman" w:cs="Times New Roman"/>
+          <w:color w:val="000000"/>
+        </w:rPr>
+        <w:t>.</w:t>
       </w:r>
     </w:p>
     <w:p>
@@ -2918,559 +3236,6 @@
       <w:r>
         <w:rPr>
           <w:rFonts w:ascii="Times New Roman" w:eastAsia="Times New Roman" w:hAnsi="Times New Roman" w:cs="Times New Roman"/>
-          <w:color w:val="000000"/>
-        </w:rPr>
-        <w:t> </w:t>
-      </w:r>
-      <w:r>
-        <w:rPr>
-          <w:rFonts w:ascii="Times New Roman" w:eastAsia="Times New Roman" w:hAnsi="Times New Roman" w:cs="Times New Roman"/>
-          <w:color w:val="000000"/>
-        </w:rPr>
-        <w:t xml:space="preserve">Created a NoSQL database with Firebase and </w:t>
-      </w:r>
-      <w:r>
-        <w:rPr>
-          <w:rFonts w:ascii="Times New Roman" w:eastAsia="Times New Roman" w:hAnsi="Times New Roman" w:cs="Times New Roman"/>
-          <w:color w:val="000000"/>
-        </w:rPr>
-        <w:t>integrat</w:t>
-      </w:r>
-      <w:r>
-        <w:rPr>
-          <w:rFonts w:ascii="Times New Roman" w:eastAsia="Times New Roman" w:hAnsi="Times New Roman" w:cs="Times New Roman"/>
-          <w:color w:val="000000"/>
-        </w:rPr>
-        <w:t>ed</w:t>
-      </w:r>
-      <w:r>
-        <w:rPr>
-          <w:rFonts w:ascii="Times New Roman" w:eastAsia="Times New Roman" w:hAnsi="Times New Roman" w:cs="Times New Roman"/>
-          <w:color w:val="000000"/>
-        </w:rPr>
-        <w:t xml:space="preserve"> </w:t>
-      </w:r>
-      <w:r>
-        <w:rPr>
-          <w:rFonts w:ascii="Times New Roman" w:eastAsia="Times New Roman" w:hAnsi="Times New Roman" w:cs="Times New Roman"/>
-          <w:color w:val="000000"/>
-        </w:rPr>
-        <w:t>in</w:t>
-      </w:r>
-      <w:r>
-        <w:rPr>
-          <w:rFonts w:ascii="Times New Roman" w:eastAsia="Times New Roman" w:hAnsi="Times New Roman" w:cs="Times New Roman"/>
-          <w:color w:val="000000"/>
-        </w:rPr>
-        <w:t xml:space="preserve"> each </w:t>
-      </w:r>
-      <w:r>
-        <w:rPr>
-          <w:rFonts w:ascii="Times New Roman" w:eastAsia="Times New Roman" w:hAnsi="Times New Roman" w:cs="Times New Roman"/>
-          <w:color w:val="000000"/>
-        </w:rPr>
-        <w:t>web</w:t>
-      </w:r>
-      <w:r>
-        <w:rPr>
-          <w:rFonts w:ascii="Times New Roman" w:eastAsia="Times New Roman" w:hAnsi="Times New Roman" w:cs="Times New Roman"/>
-          <w:color w:val="000000"/>
-        </w:rPr>
-        <w:t>page</w:t>
-      </w:r>
-      <w:r>
-        <w:rPr>
-          <w:rFonts w:ascii="Times New Roman" w:eastAsia="Times New Roman" w:hAnsi="Times New Roman" w:cs="Times New Roman"/>
-          <w:color w:val="000000"/>
-        </w:rPr>
-        <w:t>.</w:t>
-      </w:r>
-      <w:r>
-        <w:rPr>
-          <w:rFonts w:ascii="Times New Roman" w:eastAsia="Times New Roman" w:hAnsi="Times New Roman" w:cs="Times New Roman"/>
-          <w:color w:val="000000"/>
-        </w:rPr>
-        <w:t> </w:t>
-      </w:r>
-    </w:p>
-    <w:p>
-      <w:pPr>
-        <w:spacing w:after="0" w:line="240" w:lineRule="auto"/>
-        <w:rPr>
-          <w:rFonts w:ascii="Times New Roman" w:eastAsia="Times New Roman" w:hAnsi="Times New Roman" w:cs="Times New Roman"/>
-          <w:b/>
-          <w:bCs/>
-          <w:sz w:val="21"/>
-          <w:szCs w:val="21"/>
-        </w:rPr>
-      </w:pPr>
-      <w:r>
-        <w:rPr>
-          <w:rFonts w:ascii="Times New Roman" w:eastAsia="Times New Roman" w:hAnsi="Times New Roman" w:cs="Times New Roman"/>
-          <w:b/>
-          <w:bCs/>
-          <w:color w:val="000000"/>
-        </w:rPr>
-        <w:t xml:space="preserve">DodgeEm </w:t>
-      </w:r>
-      <w:r>
-        <w:rPr>
-          <w:rFonts w:ascii="Times New Roman" w:eastAsia="Times New Roman" w:hAnsi="Times New Roman" w:cs="Times New Roman"/>
-          <w:b/>
-          <w:bCs/>
-          <w:color w:val="000000"/>
-        </w:rPr>
-        <w:t>-</w:t>
-      </w:r>
-      <w:r>
-        <w:rPr>
-          <w:rFonts w:ascii="Times New Roman" w:eastAsia="Times New Roman" w:hAnsi="Times New Roman" w:cs="Times New Roman"/>
-          <w:b/>
-          <w:bCs/>
-          <w:color w:val="000000"/>
-        </w:rPr>
-        <w:t xml:space="preserve"> </w:t>
-      </w:r>
-      <w:r>
-        <w:rPr>
-          <w:rFonts w:ascii="Times New Roman" w:eastAsia="Times New Roman" w:hAnsi="Times New Roman" w:cs="Times New Roman"/>
-          <w:b/>
-          <w:bCs/>
-          <w:color w:val="000000"/>
-        </w:rPr>
-        <w:t xml:space="preserve">Media </w:t>
-      </w:r>
-      <w:r>
-        <w:rPr>
-          <w:rFonts w:ascii="Times New Roman" w:eastAsia="Times New Roman" w:hAnsi="Times New Roman" w:cs="Times New Roman"/>
-          <w:b/>
-          <w:bCs/>
-          <w:color w:val="000000"/>
-        </w:rPr>
-        <w:t>Search Engine Webapp</w:t>
-      </w:r>
-      <w:r>
-        <w:rPr>
-          <w:rFonts w:ascii="Times New Roman" w:eastAsia="Times New Roman" w:hAnsi="Times New Roman" w:cs="Times New Roman"/>
-          <w:b/>
-          <w:bCs/>
-          <w:color w:val="000000"/>
-          <w:sz w:val="20"/>
-          <w:szCs w:val="20"/>
-        </w:rPr>
-        <w:t xml:space="preserve">   </w:t>
-      </w:r>
-      <w:r>
-        <w:rPr>
-          <w:rFonts w:ascii="Times New Roman" w:eastAsia="Times New Roman" w:hAnsi="Times New Roman" w:cs="Times New Roman"/>
-          <w:b/>
-          <w:bCs/>
-          <w:color w:val="000000"/>
-          <w:sz w:val="21"/>
-          <w:szCs w:val="21"/>
-        </w:rPr>
-        <w:tab/>
-      </w:r>
-      <w:r>
-        <w:rPr>
-          <w:rFonts w:ascii="Times New Roman" w:eastAsia="Times New Roman" w:hAnsi="Times New Roman" w:cs="Times New Roman"/>
-          <w:b/>
-          <w:bCs/>
-          <w:color w:val="000000"/>
-          <w:sz w:val="21"/>
-          <w:szCs w:val="21"/>
-        </w:rPr>
-        <w:tab/>
-      </w:r>
-      <w:r>
-        <w:rPr>
-          <w:rFonts w:ascii="Times New Roman" w:eastAsia="Times New Roman" w:hAnsi="Times New Roman" w:cs="Times New Roman"/>
-          <w:b/>
-          <w:bCs/>
-          <w:color w:val="000000"/>
-          <w:sz w:val="21"/>
-          <w:szCs w:val="21"/>
-        </w:rPr>
-        <w:tab/>
-      </w:r>
-      <w:r>
-        <w:rPr>
-          <w:rFonts w:ascii="Times New Roman" w:eastAsia="Times New Roman" w:hAnsi="Times New Roman" w:cs="Times New Roman"/>
-          <w:b/>
-          <w:bCs/>
-          <w:color w:val="000000"/>
-          <w:sz w:val="21"/>
-          <w:szCs w:val="21"/>
-        </w:rPr>
-        <w:tab/>
-      </w:r>
-      <w:r>
-        <w:rPr>
-          <w:rFonts w:ascii="Times New Roman" w:eastAsia="Times New Roman" w:hAnsi="Times New Roman" w:cs="Times New Roman"/>
-          <w:b/>
-          <w:bCs/>
-          <w:color w:val="000000"/>
-          <w:sz w:val="21"/>
-          <w:szCs w:val="21"/>
-        </w:rPr>
-        <w:tab/>
-      </w:r>
-      <w:r>
-        <w:rPr>
-          <w:rFonts w:ascii="Times New Roman" w:eastAsia="Times New Roman" w:hAnsi="Times New Roman" w:cs="Times New Roman"/>
-          <w:b/>
-          <w:bCs/>
-          <w:color w:val="000000"/>
-          <w:sz w:val="21"/>
-          <w:szCs w:val="21"/>
-        </w:rPr>
-        <w:tab/>
-        <w:t xml:space="preserve">       </w:t>
-      </w:r>
-      <w:r>
-        <w:rPr>
-          <w:rFonts w:ascii="Times New Roman" w:eastAsia="Times New Roman" w:hAnsi="Times New Roman" w:cs="Times New Roman"/>
-          <w:b/>
-          <w:bCs/>
-          <w:color w:val="000000"/>
-          <w:sz w:val="21"/>
-          <w:szCs w:val="21"/>
-        </w:rPr>
-        <w:tab/>
-        <w:t xml:space="preserve">       </w:t>
-      </w:r>
-      <w:r>
-        <w:rPr>
-          <w:rFonts w:ascii="Times New Roman" w:eastAsia="Times New Roman" w:hAnsi="Times New Roman" w:cs="Times New Roman"/>
-          <w:b/>
-          <w:bCs/>
-          <w:color w:val="000000"/>
-        </w:rPr>
-        <w:t>April 2019 </w:t>
-      </w:r>
-    </w:p>
-    <w:p>
-      <w:pPr>
-        <w:numPr>
-          <w:ilvl w:val="0"/>
-          <w:numId w:val="5"/>
-        </w:numPr>
-        <w:spacing w:after="0" w:line="240" w:lineRule="auto"/>
-        <w:textAlignment w:val="baseline"/>
-        <w:rPr>
-          <w:rFonts w:ascii="Times New Roman" w:eastAsia="Times New Roman" w:hAnsi="Times New Roman" w:cs="Times New Roman"/>
-          <w:color w:val="000000"/>
-        </w:rPr>
-      </w:pPr>
-      <w:r>
-        <w:rPr>
-          <w:rFonts w:ascii="Times New Roman" w:eastAsia="Times New Roman" w:hAnsi="Times New Roman" w:cs="Times New Roman"/>
-          <w:color w:val="000000"/>
-        </w:rPr>
-        <w:t>Worked in a team of 3</w:t>
-      </w:r>
-      <w:r>
-        <w:rPr>
-          <w:rFonts w:ascii="Times New Roman" w:eastAsia="Times New Roman" w:hAnsi="Times New Roman" w:cs="Times New Roman"/>
-          <w:color w:val="000000"/>
-        </w:rPr>
-        <w:t xml:space="preserve"> </w:t>
-      </w:r>
-      <w:r>
-        <w:rPr>
-          <w:rFonts w:ascii="Times New Roman" w:eastAsia="Times New Roman" w:hAnsi="Times New Roman" w:cs="Times New Roman"/>
-          <w:color w:val="000000"/>
-        </w:rPr>
-        <w:t>to enhance knowledge about web dev</w:t>
-      </w:r>
-      <w:r>
-        <w:rPr>
-          <w:rFonts w:ascii="Times New Roman" w:eastAsia="Times New Roman" w:hAnsi="Times New Roman" w:cs="Times New Roman"/>
-          <w:color w:val="000000"/>
-        </w:rPr>
-        <w:t>elopment</w:t>
-      </w:r>
-      <w:r>
-        <w:rPr>
-          <w:rFonts w:ascii="Times New Roman" w:eastAsia="Times New Roman" w:hAnsi="Times New Roman" w:cs="Times New Roman"/>
-          <w:color w:val="000000"/>
-        </w:rPr>
-        <w:t xml:space="preserve"> and server interaction</w:t>
-      </w:r>
-      <w:r>
-        <w:rPr>
-          <w:rFonts w:ascii="Times New Roman" w:eastAsia="Times New Roman" w:hAnsi="Times New Roman" w:cs="Times New Roman"/>
-          <w:color w:val="000000"/>
-        </w:rPr>
-        <w:t xml:space="preserve"> with React</w:t>
-      </w:r>
-      <w:r>
-        <w:rPr>
-          <w:rFonts w:ascii="Times New Roman" w:eastAsia="Times New Roman" w:hAnsi="Times New Roman" w:cs="Times New Roman"/>
-          <w:color w:val="000000"/>
-        </w:rPr>
-        <w:t>.</w:t>
-      </w:r>
-    </w:p>
-    <w:p>
-      <w:pPr>
-        <w:numPr>
-          <w:ilvl w:val="0"/>
-          <w:numId w:val="5"/>
-        </w:numPr>
-        <w:spacing w:after="0" w:line="240" w:lineRule="auto"/>
-        <w:textAlignment w:val="baseline"/>
-        <w:rPr>
-          <w:rFonts w:ascii="Times New Roman" w:eastAsia="Times New Roman" w:hAnsi="Times New Roman" w:cs="Times New Roman"/>
-          <w:color w:val="000000"/>
-        </w:rPr>
-      </w:pPr>
-      <w:r>
-        <w:rPr>
-          <w:rFonts w:ascii="Times New Roman" w:eastAsia="Times New Roman" w:hAnsi="Times New Roman" w:cs="Times New Roman"/>
-          <w:color w:val="000000"/>
-        </w:rPr>
-        <w:t xml:space="preserve">Helped maintain </w:t>
-      </w:r>
-      <w:r>
-        <w:rPr>
-          <w:rFonts w:ascii="Times New Roman" w:eastAsia="Times New Roman" w:hAnsi="Times New Roman" w:cs="Times New Roman"/>
-          <w:color w:val="000000"/>
-        </w:rPr>
-        <w:t xml:space="preserve">existing </w:t>
-      </w:r>
-      <w:r>
-        <w:rPr>
-          <w:rFonts w:ascii="Times New Roman" w:eastAsia="Times New Roman" w:hAnsi="Times New Roman" w:cs="Times New Roman"/>
-          <w:color w:val="000000"/>
-        </w:rPr>
-        <w:t xml:space="preserve">Firebase </w:t>
-      </w:r>
-      <w:r>
-        <w:rPr>
-          <w:rFonts w:ascii="Times New Roman" w:eastAsia="Times New Roman" w:hAnsi="Times New Roman" w:cs="Times New Roman"/>
-          <w:color w:val="000000"/>
-        </w:rPr>
-        <w:t>and</w:t>
-      </w:r>
-      <w:r>
-        <w:rPr>
-          <w:rFonts w:ascii="Times New Roman" w:eastAsia="Times New Roman" w:hAnsi="Times New Roman" w:cs="Times New Roman"/>
-          <w:color w:val="000000"/>
-        </w:rPr>
-        <w:t xml:space="preserve"> connect</w:t>
-      </w:r>
-      <w:r>
-        <w:rPr>
-          <w:rFonts w:ascii="Times New Roman" w:eastAsia="Times New Roman" w:hAnsi="Times New Roman" w:cs="Times New Roman"/>
-          <w:color w:val="000000"/>
-        </w:rPr>
-        <w:t>ed</w:t>
-      </w:r>
-      <w:r>
-        <w:rPr>
-          <w:rFonts w:ascii="Times New Roman" w:eastAsia="Times New Roman" w:hAnsi="Times New Roman" w:cs="Times New Roman"/>
-          <w:color w:val="000000"/>
-        </w:rPr>
-        <w:t xml:space="preserve"> program to </w:t>
-      </w:r>
-      <w:r>
-        <w:rPr>
-          <w:rFonts w:ascii="Times New Roman" w:eastAsia="Times New Roman" w:hAnsi="Times New Roman" w:cs="Times New Roman"/>
-          <w:color w:val="000000"/>
-        </w:rPr>
-        <w:t>the OMDB</w:t>
-      </w:r>
-      <w:r>
-        <w:rPr>
-          <w:rFonts w:ascii="Times New Roman" w:eastAsia="Times New Roman" w:hAnsi="Times New Roman" w:cs="Times New Roman"/>
-          <w:color w:val="000000"/>
-        </w:rPr>
-        <w:t xml:space="preserve"> API to generate search results</w:t>
-      </w:r>
-      <w:r>
-        <w:rPr>
-          <w:rFonts w:ascii="Times New Roman" w:eastAsia="Times New Roman" w:hAnsi="Times New Roman" w:cs="Times New Roman"/>
-          <w:color w:val="000000"/>
-        </w:rPr>
-        <w:t>.</w:t>
-      </w:r>
-    </w:p>
-    <w:p>
-      <w:pPr>
-        <w:spacing w:after="0" w:line="240" w:lineRule="auto"/>
-        <w:rPr>
-          <w:rFonts w:ascii="Times New Roman" w:eastAsia="Times New Roman" w:hAnsi="Times New Roman" w:cs="Times New Roman"/>
-          <w:sz w:val="4"/>
-          <w:szCs w:val="4"/>
-        </w:rPr>
-      </w:pPr>
-    </w:p>
-    <w:p>
-      <w:pPr>
-        <w:spacing w:after="0" w:line="240" w:lineRule="auto"/>
-        <w:rPr>
-          <w:rFonts w:ascii="Times New Roman" w:eastAsia="Times New Roman" w:hAnsi="Times New Roman" w:cs="Times New Roman"/>
-          <w:sz w:val="29"/>
-          <w:szCs w:val="29"/>
-        </w:rPr>
-      </w:pPr>
-      <w:r>
-        <w:rPr>
-          <w:rFonts w:ascii="Times New Roman" w:eastAsia="Times New Roman" w:hAnsi="Times New Roman" w:cs="Times New Roman"/>
-          <w:b/>
-          <w:bCs/>
-          <w:color w:val="000000"/>
-          <w:sz w:val="29"/>
-          <w:szCs w:val="29"/>
-        </w:rPr>
-        <w:t>SKILLS</w:t>
-      </w:r>
-    </w:p>
-    <w:p>
-      <w:pPr>
-        <w:spacing w:after="0" w:line="240" w:lineRule="auto"/>
-        <w:rPr>
-          <w:rFonts w:ascii="Times New Roman" w:eastAsia="Times New Roman" w:hAnsi="Times New Roman" w:cs="Times New Roman"/>
-          <w:sz w:val="23"/>
-          <w:szCs w:val="23"/>
-        </w:rPr>
-      </w:pPr>
-      <w:r>
-        <w:rPr>
-          <w:rFonts w:ascii="Times New Roman" w:eastAsia="Times New Roman" w:hAnsi="Times New Roman" w:cs="Times New Roman"/>
-          <w:sz w:val="23"/>
-          <w:szCs w:val="23"/>
-        </w:rPr>
-        <w:t>AR/VR/Game Dev</w:t>
-      </w:r>
-      <w:r>
-        <w:rPr>
-          <w:rFonts w:ascii="Times New Roman" w:eastAsia="Times New Roman" w:hAnsi="Times New Roman" w:cs="Times New Roman"/>
-          <w:sz w:val="23"/>
-          <w:szCs w:val="23"/>
-        </w:rPr>
-        <w:t xml:space="preserve">: </w:t>
-      </w:r>
-      <w:r>
-        <w:rPr>
-          <w:rFonts w:ascii="Times New Roman" w:eastAsia="Times New Roman" w:hAnsi="Times New Roman" w:cs="Times New Roman"/>
-          <w:sz w:val="23"/>
-          <w:szCs w:val="23"/>
-        </w:rPr>
-        <w:t xml:space="preserve">C#, </w:t>
-      </w:r>
-      <w:r>
-        <w:rPr>
-          <w:rFonts w:ascii="Times New Roman" w:eastAsia="Times New Roman" w:hAnsi="Times New Roman" w:cs="Times New Roman"/>
-          <w:sz w:val="23"/>
-          <w:szCs w:val="23"/>
-        </w:rPr>
-        <w:t xml:space="preserve">C/C++, </w:t>
-      </w:r>
-      <w:r>
-        <w:rPr>
-          <w:rFonts w:ascii="Times New Roman" w:eastAsia="Times New Roman" w:hAnsi="Times New Roman" w:cs="Times New Roman"/>
-          <w:sz w:val="23"/>
-          <w:szCs w:val="23"/>
-        </w:rPr>
-        <w:t>Unity, Google AR Core, Oculus, Unreal Engine 4, Autodesk Maya</w:t>
-      </w:r>
-    </w:p>
-    <w:p>
-      <w:pPr>
-        <w:spacing w:after="0" w:line="240" w:lineRule="auto"/>
-        <w:rPr>
-          <w:rFonts w:ascii="Times New Roman" w:eastAsia="Times New Roman" w:hAnsi="Times New Roman" w:cs="Times New Roman"/>
-          <w:sz w:val="23"/>
-          <w:szCs w:val="23"/>
-        </w:rPr>
-      </w:pPr>
-      <w:r>
-        <w:rPr>
-          <w:rFonts w:ascii="Times New Roman" w:eastAsia="Times New Roman" w:hAnsi="Times New Roman" w:cs="Times New Roman"/>
-          <w:sz w:val="23"/>
-          <w:szCs w:val="23"/>
-        </w:rPr>
-        <w:t>Web</w:t>
-      </w:r>
-      <w:r>
-        <w:rPr>
-          <w:rFonts w:ascii="Times New Roman" w:eastAsia="Times New Roman" w:hAnsi="Times New Roman" w:cs="Times New Roman"/>
-          <w:sz w:val="23"/>
-          <w:szCs w:val="23"/>
-        </w:rPr>
-        <w:t>:</w:t>
-      </w:r>
-      <w:r>
-        <w:rPr>
-          <w:rFonts w:ascii="Times New Roman" w:eastAsia="Times New Roman" w:hAnsi="Times New Roman" w:cs="Times New Roman"/>
-          <w:sz w:val="23"/>
-          <w:szCs w:val="23"/>
-        </w:rPr>
-        <w:t xml:space="preserve"> </w:t>
-      </w:r>
-      <w:r>
-        <w:rPr>
-          <w:rFonts w:ascii="Times New Roman" w:eastAsia="Times New Roman" w:hAnsi="Times New Roman" w:cs="Times New Roman"/>
-          <w:sz w:val="23"/>
-          <w:szCs w:val="23"/>
-        </w:rPr>
-        <w:t xml:space="preserve">Python, </w:t>
-      </w:r>
-      <w:r>
-        <w:rPr>
-          <w:rFonts w:ascii="Times New Roman" w:eastAsia="Times New Roman" w:hAnsi="Times New Roman" w:cs="Times New Roman"/>
-          <w:sz w:val="23"/>
-          <w:szCs w:val="23"/>
-        </w:rPr>
-        <w:t>Java</w:t>
-      </w:r>
-      <w:r>
-        <w:rPr>
-          <w:rFonts w:ascii="Times New Roman" w:eastAsia="Times New Roman" w:hAnsi="Times New Roman" w:cs="Times New Roman"/>
-          <w:sz w:val="23"/>
-          <w:szCs w:val="23"/>
-        </w:rPr>
-        <w:t>S</w:t>
-      </w:r>
-      <w:r>
-        <w:rPr>
-          <w:rFonts w:ascii="Times New Roman" w:eastAsia="Times New Roman" w:hAnsi="Times New Roman" w:cs="Times New Roman"/>
-          <w:sz w:val="23"/>
-          <w:szCs w:val="23"/>
-        </w:rPr>
-        <w:t xml:space="preserve">cript, HTML, CSS, </w:t>
-      </w:r>
-      <w:r>
-        <w:rPr>
-          <w:rFonts w:ascii="Times New Roman" w:eastAsia="Times New Roman" w:hAnsi="Times New Roman" w:cs="Times New Roman"/>
-          <w:sz w:val="23"/>
-          <w:szCs w:val="23"/>
-        </w:rPr>
-        <w:t>React</w:t>
-      </w:r>
-      <w:r>
-        <w:rPr>
-          <w:rFonts w:ascii="Times New Roman" w:eastAsia="Times New Roman" w:hAnsi="Times New Roman" w:cs="Times New Roman"/>
-          <w:sz w:val="23"/>
-          <w:szCs w:val="23"/>
-        </w:rPr>
-        <w:t>, Firebase</w:t>
-      </w:r>
-    </w:p>
-    <w:p>
-      <w:pPr>
-        <w:spacing w:after="0" w:line="240" w:lineRule="auto"/>
-        <w:rPr>
-          <w:rFonts w:ascii="Times New Roman" w:eastAsia="Times New Roman" w:hAnsi="Times New Roman" w:cs="Times New Roman"/>
-          <w:sz w:val="23"/>
-          <w:szCs w:val="23"/>
-        </w:rPr>
-      </w:pPr>
-      <w:r>
-        <w:rPr>
-          <w:rFonts w:ascii="Times New Roman" w:eastAsia="Times New Roman" w:hAnsi="Times New Roman" w:cs="Times New Roman"/>
           <w:noProof/>
           <w:sz w:val="23"/>
           <w:szCs w:val="23"/>
@@ -3478,15 +3243,15 @@
         <mc:AlternateContent>
           <mc:Choice Requires="wps">
             <w:drawing>
-              <wp:anchor distT="45720" distB="45720" distL="114300" distR="114300" simplePos="0" relativeHeight="251659264" behindDoc="1" locked="0" layoutInCell="1" allowOverlap="1" wp14:anchorId="2BF889CF" wp14:editId="0B4DE2D2">
+              <wp:anchor distT="45720" distB="45720" distL="114300" distR="114300" simplePos="0" relativeHeight="251659264" behindDoc="1" locked="0" layoutInCell="1" allowOverlap="1" wp14:anchorId="1C2C3B5D" wp14:editId="49103CB6">
                 <wp:simplePos x="0" y="0"/>
                 <wp:positionH relativeFrom="margin">
-                  <wp:posOffset>5257800</wp:posOffset>
+                  <wp:posOffset>5128260</wp:posOffset>
                 </wp:positionH>
                 <wp:positionV relativeFrom="paragraph">
-                  <wp:posOffset>40005</wp:posOffset>
+                  <wp:posOffset>147955</wp:posOffset>
                 </wp:positionV>
-                <wp:extent cx="1245870" cy="257175"/>
+                <wp:extent cx="1299210" cy="257175"/>
                 <wp:effectExtent l="0" t="0" r="0" b="9525"/>
                 <wp:wrapNone/>
                 <wp:docPr id="217" name="Text Box 2"/>
@@ -3502,7 +3267,7 @@
                       <wps:spPr bwMode="auto">
                         <a:xfrm>
                           <a:off x="0" y="0"/>
-                          <a:ext cx="1245870" cy="257175"/>
+                          <a:ext cx="1299210" cy="257175"/>
                         </a:xfrm>
                         <a:prstGeom prst="rect">
                           <a:avLst/>
@@ -3528,7 +3293,6 @@
                                 <w:szCs w:val="16"/>
                               </w:rPr>
                             </w:pPr>
-                            <w:bookmarkStart w:id="0" w:name="_GoBack"/>
                             <w:r>
                               <w:rPr>
                                 <w:b/>
@@ -3554,7 +3318,7 @@
                                 <w:sz w:val="16"/>
                                 <w:szCs w:val="16"/>
                               </w:rPr>
-                              <w:t>October</w:t>
+                              <w:t>December</w:t>
                             </w:r>
                             <w:r>
                               <w:rPr>
@@ -3565,7 +3329,6 @@
                               </w:rPr>
                               <w:t xml:space="preserve"> 2020</w:t>
                             </w:r>
-                            <w:bookmarkEnd w:id="0"/>
                           </w:p>
                         </w:txbxContent>
                       </wps:txbx>
@@ -3586,11 +3349,11 @@
           </mc:Choice>
           <mc:Fallback>
             <w:pict>
-              <v:shapetype w14:anchorId="2BF889CF" id="_x0000_t202" coordsize="21600,21600" o:spt="202" path="m,l,21600r21600,l21600,xe">
+              <v:shapetype w14:anchorId="1C2C3B5D" id="_x0000_t202" coordsize="21600,21600" o:spt="202" path="m,l,21600r21600,l21600,xe">
                 <v:stroke joinstyle="miter"/>
                 <v:path gradientshapeok="t" o:connecttype="rect"/>
               </v:shapetype>
-              <v:shape id="Text Box 2" o:spid="_x0000_s1026" type="#_x0000_t202" style="position:absolute;margin-left:414pt;margin-top:3.15pt;width:98.1pt;height:20.25pt;z-index:-251657216;visibility:visible;mso-wrap-style:square;mso-width-percent:0;mso-height-percent:0;mso-wrap-distance-left:9pt;mso-wrap-distance-top:3.6pt;mso-wrap-distance-right:9pt;mso-wrap-distance-bottom:3.6pt;mso-position-horizontal:absolute;mso-position-horizontal-relative:margin;mso-position-vertical:absolute;mso-position-vertical-relative:text;mso-width-percent:0;mso-height-percent:0;mso-width-relative:margin;mso-height-relative:margin;v-text-anchor:top" o:gfxdata="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" stroked="f">
+              <v:shape id="Text Box 2" o:spid="_x0000_s1026" type="#_x0000_t202" style="position:absolute;left:0;text-align:left;margin-left:403.8pt;margin-top:11.65pt;width:102.3pt;height:20.25pt;z-index:-251657216;visibility:visible;mso-wrap-style:square;mso-width-percent:0;mso-height-percent:0;mso-wrap-distance-left:9pt;mso-wrap-distance-top:3.6pt;mso-wrap-distance-right:9pt;mso-wrap-distance-bottom:3.6pt;mso-position-horizontal:absolute;mso-position-horizontal-relative:margin;mso-position-vertical:absolute;mso-position-vertical-relative:text;mso-width-percent:0;mso-height-percent:0;mso-width-relative:margin;mso-height-relative:margin;v-text-anchor:top" o:gfxdata="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" stroked="f">
                 <v:textbox>
                   <w:txbxContent>
                     <w:p>
@@ -3602,7 +3365,6 @@
                           <w:szCs w:val="16"/>
                         </w:rPr>
                       </w:pPr>
-                      <w:bookmarkStart w:id="1" w:name="_GoBack"/>
                       <w:r>
                         <w:rPr>
                           <w:b/>
@@ -3628,7 +3390,7 @@
                           <w:sz w:val="16"/>
                           <w:szCs w:val="16"/>
                         </w:rPr>
-                        <w:t>October</w:t>
+                        <w:t>December</w:t>
                       </w:r>
                       <w:r>
                         <w:rPr>
@@ -3639,7 +3401,6 @@
                         </w:rPr>
                         <w:t xml:space="preserve"> 2020</w:t>
                       </w:r>
-                      <w:bookmarkEnd w:id="1"/>
                     </w:p>
                   </w:txbxContent>
                 </v:textbox>
@@ -3652,26 +3413,37 @@
       <w:r>
         <w:rPr>
           <w:rFonts w:ascii="Times New Roman" w:eastAsia="Times New Roman" w:hAnsi="Times New Roman" w:cs="Times New Roman"/>
-          <w:sz w:val="23"/>
-          <w:szCs w:val="23"/>
-        </w:rPr>
-        <w:t xml:space="preserve">Databases/BI: </w:t>
-      </w:r>
-      <w:r>
-        <w:rPr>
-          <w:rFonts w:ascii="Times New Roman" w:eastAsia="Times New Roman" w:hAnsi="Times New Roman" w:cs="Times New Roman"/>
-          <w:sz w:val="23"/>
-          <w:szCs w:val="23"/>
-        </w:rPr>
-        <w:t xml:space="preserve">Java, </w:t>
-      </w:r>
-      <w:r>
-        <w:rPr>
-          <w:rFonts w:ascii="Times New Roman" w:eastAsia="Times New Roman" w:hAnsi="Times New Roman" w:cs="Times New Roman"/>
-          <w:sz w:val="23"/>
-          <w:szCs w:val="23"/>
-        </w:rPr>
-        <w:t xml:space="preserve">Microsoft PowerBI, ElasticSearch/Kibana, Firebase, MySQL </w:t>
+          <w:color w:val="000000"/>
+        </w:rPr>
+        <w:t> </w:t>
+      </w:r>
+      <w:r>
+        <w:rPr>
+          <w:rFonts w:ascii="Times New Roman" w:eastAsia="Times New Roman" w:hAnsi="Times New Roman" w:cs="Times New Roman"/>
+          <w:color w:val="000000"/>
+        </w:rPr>
+        <w:t>Created a NoSQL database with Firebase and integrated in each webpage</w:t>
+      </w:r>
+      <w:r>
+        <w:rPr>
+          <w:rFonts w:ascii="Times New Roman" w:eastAsia="Times New Roman" w:hAnsi="Times New Roman" w:cs="Times New Roman"/>
+          <w:color w:val="000000"/>
+        </w:rPr>
+        <w:t xml:space="preserve"> with dynamic state changing</w:t>
+      </w:r>
+      <w:r>
+        <w:rPr>
+          <w:rFonts w:ascii="Times New Roman" w:eastAsia="Times New Roman" w:hAnsi="Times New Roman" w:cs="Times New Roman"/>
+          <w:color w:val="000000"/>
+        </w:rPr>
+        <w:t>.</w:t>
+      </w:r>
+      <w:r>
+        <w:rPr>
+          <w:rFonts w:ascii="Times New Roman" w:eastAsia="Times New Roman" w:hAnsi="Times New Roman" w:cs="Times New Roman"/>
+          <w:color w:val="000000"/>
+        </w:rPr>
+        <w:t> </w:t>
       </w:r>
     </w:p>
     <w:sectPr>
@@ -3682,6 +3454,56 @@
     </w:sectPr>
   </w:body>
 </w:document>
+</file>
+
+<file path=word/endnotes.xml><?xml version="1.0" encoding="utf-8"?>
+<w:endnotes xmlns:wpc="http://schemas.microsoft.com/office/word/2010/wordprocessingCanvas" xmlns:cx="http://schemas.microsoft.com/office/drawing/2014/chartex" xmlns:cx1="http://schemas.microsoft.com/office/drawing/2015/9/8/chartex" xmlns:cx2="http://schemas.microsoft.com/office/drawing/2015/10/21/chartex" xmlns:cx3="http://schemas.microsoft.com/office/drawing/2016/5/9/chartex" xmlns:cx4="http://schemas.microsoft.com/office/drawing/2016/5/10/chartex" xmlns:cx5="http://schemas.microsoft.com/office/drawing/2016/5/11/chartex" xmlns:cx6="http://schemas.microsoft.com/office/drawing/2016/5/12/chartex" xmlns:cx7="http://schemas.microsoft.com/office/drawing/2016/5/13/chartex" xmlns:cx8="http://schemas.microsoft.com/office/drawing/2016/5/14/chartex" xmlns:mc="http://schemas.openxmlformats.org/markup-compatibility/2006" xmlns:aink="http://schemas.microsoft.com/office/drawing/2016/ink" xmlns:am3d="http://schemas.microsoft.com/office/drawing/2017/model3d" xmlns:o="urn:schemas-microsoft-com:office:office" xmlns:r="http://schemas.openxmlformats.org/officeDocument/2006/relationships" xmlns:m="http://schemas.openxmlformats.org/officeDocument/2006/math" xmlns:v="urn:schemas-microsoft-com:vml" xmlns:wp14="http://schemas.microsoft.com/office/word/2010/wordprocessingDrawing" xmlns:wp="http://schemas.openxmlformats.org/drawingml/2006/wordprocessingDrawing" xmlns:w10="urn:schemas-microsoft-com:office:word" xmlns:w="http://schemas.openxmlformats.org/wordprocessingml/2006/main" xmlns:w14="http://schemas.microsoft.com/office/word/2010/wordml" xmlns:w15="http://schemas.microsoft.com/office/word/2012/wordml" xmlns:w16cid="http://schemas.microsoft.com/office/word/2016/wordml/cid" xmlns:w16se="http://schemas.microsoft.com/office/word/2015/wordml/symex" xmlns:wpg="http://schemas.microsoft.com/office/word/2010/wordprocessingGroup" xmlns:wpi="http://schemas.microsoft.com/office/word/2010/wordprocessingInk" xmlns:wne="http://schemas.microsoft.com/office/word/2006/wordml" xmlns:wps="http://schemas.microsoft.com/office/word/2010/wordprocessingShape" mc:Ignorable="w14 w15 w16se w16cid wp14">
+  <w:endnote w:type="separator" w:id="-1">
+    <w:p>
+      <w:pPr>
+        <w:spacing w:after="0" w:line="240" w:lineRule="auto"/>
+      </w:pPr>
+      <w:r>
+        <w:separator/>
+      </w:r>
+    </w:p>
+  </w:endnote>
+  <w:endnote w:type="continuationSeparator" w:id="0">
+    <w:p>
+      <w:pPr>
+        <w:spacing w:after="0" w:line="240" w:lineRule="auto"/>
+      </w:pPr>
+      <w:r>
+        <w:continuationSeparator/>
+      </w:r>
+    </w:p>
+  </w:endnote>
+</w:endnotes>
+</file>
+
+<file path=word/footnotes.xml><?xml version="1.0" encoding="utf-8"?>
+<w:footnotes xmlns:wpc="http://schemas.microsoft.com/office/word/2010/wordprocessingCanvas" xmlns:cx="http://schemas.microsoft.com/office/drawing/2014/chartex" xmlns:cx1="http://schemas.microsoft.com/office/drawing/2015/9/8/chartex" xmlns:cx2="http://schemas.microsoft.com/office/drawing/2015/10/21/chartex" xmlns:cx3="http://schemas.microsoft.com/office/drawing/2016/5/9/chartex" xmlns:cx4="http://schemas.microsoft.com/office/drawing/2016/5/10/chartex" xmlns:cx5="http://schemas.microsoft.com/office/drawing/2016/5/11/chartex" xmlns:cx6="http://schemas.microsoft.com/office/drawing/2016/5/12/chartex" xmlns:cx7="http://schemas.microsoft.com/office/drawing/2016/5/13/chartex" xmlns:cx8="http://schemas.microsoft.com/office/drawing/2016/5/14/chartex" xmlns:mc="http://schemas.openxmlformats.org/markup-compatibility/2006" xmlns:aink="http://schemas.microsoft.com/office/drawing/2016/ink" xmlns:am3d="http://schemas.microsoft.com/office/drawing/2017/model3d" xmlns:o="urn:schemas-microsoft-com:office:office" xmlns:r="http://schemas.openxmlformats.org/officeDocument/2006/relationships" xmlns:m="http://schemas.openxmlformats.org/officeDocument/2006/math" xmlns:v="urn:schemas-microsoft-com:vml" xmlns:wp14="http://schemas.microsoft.com/office/word/2010/wordprocessingDrawing" xmlns:wp="http://schemas.openxmlformats.org/drawingml/2006/wordprocessingDrawing" xmlns:w10="urn:schemas-microsoft-com:office:word" xmlns:w="http://schemas.openxmlformats.org/wordprocessingml/2006/main" xmlns:w14="http://schemas.microsoft.com/office/word/2010/wordml" xmlns:w15="http://schemas.microsoft.com/office/word/2012/wordml" xmlns:w16cid="http://schemas.microsoft.com/office/word/2016/wordml/cid" xmlns:w16se="http://schemas.microsoft.com/office/word/2015/wordml/symex" xmlns:wpg="http://schemas.microsoft.com/office/word/2010/wordprocessingGroup" xmlns:wpi="http://schemas.microsoft.com/office/word/2010/wordprocessingInk" xmlns:wne="http://schemas.microsoft.com/office/word/2006/wordml" xmlns:wps="http://schemas.microsoft.com/office/word/2010/wordprocessingShape" mc:Ignorable="w14 w15 w16se w16cid wp14">
+  <w:footnote w:type="separator" w:id="-1">
+    <w:p>
+      <w:pPr>
+        <w:spacing w:after="0" w:line="240" w:lineRule="auto"/>
+      </w:pPr>
+      <w:r>
+        <w:separator/>
+      </w:r>
+    </w:p>
+  </w:footnote>
+  <w:footnote w:type="continuationSeparator" w:id="0">
+    <w:p>
+      <w:pPr>
+        <w:spacing w:after="0" w:line="240" w:lineRule="auto"/>
+      </w:pPr>
+      <w:r>
+        <w:continuationSeparator/>
+      </w:r>
+    </w:p>
+  </w:footnote>
+</w:footnotes>
 </file>
 
 <file path=word/numbering.xml><?xml version="1.0" encoding="utf-8"?>
@@ -5529,6 +5351,73 @@
       <w:contextualSpacing/>
     </w:pPr>
   </w:style>
+  <w:style w:type="paragraph" w:styleId="Header">
+    <w:name w:val="header"/>
+    <w:basedOn w:val="Normal"/>
+    <w:link w:val="HeaderChar"/>
+    <w:uiPriority w:val="99"/>
+    <w:unhideWhenUsed/>
+    <w:rsid w:val="00BC3376"/>
+    <w:pPr>
+      <w:tabs>
+        <w:tab w:val="center" w:pos="4680"/>
+        <w:tab w:val="right" w:pos="9360"/>
+      </w:tabs>
+      <w:spacing w:after="0" w:line="240" w:lineRule="auto"/>
+    </w:pPr>
+  </w:style>
+  <w:style w:type="character" w:customStyle="1" w:styleId="HeaderChar">
+    <w:name w:val="Header Char"/>
+    <w:basedOn w:val="DefaultParagraphFont"/>
+    <w:link w:val="Header"/>
+    <w:uiPriority w:val="99"/>
+    <w:rsid w:val="00BC3376"/>
+  </w:style>
+  <w:style w:type="paragraph" w:styleId="Footer">
+    <w:name w:val="footer"/>
+    <w:basedOn w:val="Normal"/>
+    <w:link w:val="FooterChar"/>
+    <w:uiPriority w:val="99"/>
+    <w:unhideWhenUsed/>
+    <w:rsid w:val="00BC3376"/>
+    <w:pPr>
+      <w:tabs>
+        <w:tab w:val="center" w:pos="4680"/>
+        <w:tab w:val="right" w:pos="9360"/>
+      </w:tabs>
+      <w:spacing w:after="0" w:line="240" w:lineRule="auto"/>
+    </w:pPr>
+  </w:style>
+  <w:style w:type="character" w:customStyle="1" w:styleId="FooterChar">
+    <w:name w:val="Footer Char"/>
+    <w:basedOn w:val="DefaultParagraphFont"/>
+    <w:link w:val="Footer"/>
+    <w:uiPriority w:val="99"/>
+    <w:rsid w:val="00BC3376"/>
+  </w:style>
+  <w:style w:type="character" w:styleId="Hyperlink">
+    <w:name w:val="Hyperlink"/>
+    <w:basedOn w:val="DefaultParagraphFont"/>
+    <w:uiPriority w:val="99"/>
+    <w:unhideWhenUsed/>
+    <w:rsid w:val="007C3B5B"/>
+    <w:rPr>
+      <w:color w:val="0563C1" w:themeColor="hyperlink"/>
+      <w:u w:val="single"/>
+    </w:rPr>
+  </w:style>
+  <w:style w:type="character" w:styleId="UnresolvedMention">
+    <w:name w:val="Unresolved Mention"/>
+    <w:basedOn w:val="DefaultParagraphFont"/>
+    <w:uiPriority w:val="99"/>
+    <w:semiHidden/>
+    <w:unhideWhenUsed/>
+    <w:rsid w:val="007C3B5B"/>
+    <w:rPr>
+      <w:color w:val="605E5C"/>
+      <w:shd w:val="clear" w:color="auto" w:fill="E1DFDD"/>
+    </w:rPr>
+  </w:style>
 </w:styles>
 </file>
 

</xml_diff>

<commit_message>
Updates to website as per new work experience
</commit_message>
<xml_diff>
--- a/src/documents/Kiran_Payne_ResumeWord.docx
+++ b/src/documents/Kiran_Payne_ResumeWord.docx
@@ -1,6 +1,6 @@
 
 <file path=word/document.xml><?xml version="1.0" encoding="utf-8"?>
-<w:document xmlns:wpc="http://schemas.microsoft.com/office/word/2010/wordprocessingCanvas" xmlns:cx="http://schemas.microsoft.com/office/drawing/2014/chartex" xmlns:cx1="http://schemas.microsoft.com/office/drawing/2015/9/8/chartex" xmlns:cx2="http://schemas.microsoft.com/office/drawing/2015/10/21/chartex" xmlns:cx3="http://schemas.microsoft.com/office/drawing/2016/5/9/chartex" xmlns:cx4="http://schemas.microsoft.com/office/drawing/2016/5/10/chartex" xmlns:cx5="http://schemas.microsoft.com/office/drawing/2016/5/11/chartex" xmlns:cx6="http://schemas.microsoft.com/office/drawing/2016/5/12/chartex" xmlns:cx7="http://schemas.microsoft.com/office/drawing/2016/5/13/chartex" xmlns:cx8="http://schemas.microsoft.com/office/drawing/2016/5/14/chartex" xmlns:mc="http://schemas.openxmlformats.org/markup-compatibility/2006" xmlns:aink="http://schemas.microsoft.com/office/drawing/2016/ink" xmlns:am3d="http://schemas.microsoft.com/office/drawing/2017/model3d" xmlns:o="urn:schemas-microsoft-com:office:office" xmlns:r="http://schemas.openxmlformats.org/officeDocument/2006/relationships" xmlns:m="http://schemas.openxmlformats.org/officeDocument/2006/math" xmlns:v="urn:schemas-microsoft-com:vml" xmlns:wp14="http://schemas.microsoft.com/office/word/2010/wordprocessingDrawing" xmlns:wp="http://schemas.openxmlformats.org/drawingml/2006/wordprocessingDrawing" xmlns:w10="urn:schemas-microsoft-com:office:word" xmlns:w="http://schemas.openxmlformats.org/wordprocessingml/2006/main" xmlns:w14="http://schemas.microsoft.com/office/word/2010/wordml" xmlns:w15="http://schemas.microsoft.com/office/word/2012/wordml" xmlns:w16cid="http://schemas.microsoft.com/office/word/2016/wordml/cid" xmlns:w16se="http://schemas.microsoft.com/office/word/2015/wordml/symex" xmlns:wpg="http://schemas.microsoft.com/office/word/2010/wordprocessingGroup" xmlns:wpi="http://schemas.microsoft.com/office/word/2010/wordprocessingInk" xmlns:wne="http://schemas.microsoft.com/office/word/2006/wordml" xmlns:wps="http://schemas.microsoft.com/office/word/2010/wordprocessingShape" mc:Ignorable="w14 w15 w16se w16cid wp14">
+<w:document xmlns:wpc="http://schemas.microsoft.com/office/word/2010/wordprocessingCanvas" xmlns:cx="http://schemas.microsoft.com/office/drawing/2014/chartex" xmlns:cx1="http://schemas.microsoft.com/office/drawing/2015/9/8/chartex" xmlns:cx2="http://schemas.microsoft.com/office/drawing/2015/10/21/chartex" xmlns:cx3="http://schemas.microsoft.com/office/drawing/2016/5/9/chartex" xmlns:cx4="http://schemas.microsoft.com/office/drawing/2016/5/10/chartex" xmlns:cx5="http://schemas.microsoft.com/office/drawing/2016/5/11/chartex" xmlns:cx6="http://schemas.microsoft.com/office/drawing/2016/5/12/chartex" xmlns:cx7="http://schemas.microsoft.com/office/drawing/2016/5/13/chartex" xmlns:cx8="http://schemas.microsoft.com/office/drawing/2016/5/14/chartex" xmlns:mc="http://schemas.openxmlformats.org/markup-compatibility/2006" xmlns:aink="http://schemas.microsoft.com/office/drawing/2016/ink" xmlns:am3d="http://schemas.microsoft.com/office/drawing/2017/model3d" xmlns:o="urn:schemas-microsoft-com:office:office" xmlns:r="http://schemas.openxmlformats.org/officeDocument/2006/relationships" xmlns:m="http://schemas.openxmlformats.org/officeDocument/2006/math" xmlns:v="urn:schemas-microsoft-com:vml" xmlns:wp14="http://schemas.microsoft.com/office/word/2010/wordprocessingDrawing" xmlns:wp="http://schemas.openxmlformats.org/drawingml/2006/wordprocessingDrawing" xmlns:w10="urn:schemas-microsoft-com:office:word" xmlns:w="http://schemas.openxmlformats.org/wordprocessingml/2006/main" xmlns:w14="http://schemas.microsoft.com/office/word/2010/wordml" xmlns:w15="http://schemas.microsoft.com/office/word/2012/wordml" xmlns:w16cex="http://schemas.microsoft.com/office/word/2018/wordml/cex" xmlns:w16cid="http://schemas.microsoft.com/office/word/2016/wordml/cid" xmlns:w16="http://schemas.microsoft.com/office/word/2018/wordml" xmlns:w16se="http://schemas.microsoft.com/office/word/2015/wordml/symex" xmlns:wpg="http://schemas.microsoft.com/office/word/2010/wordprocessingGroup" xmlns:wpi="http://schemas.microsoft.com/office/word/2010/wordprocessingInk" xmlns:wne="http://schemas.microsoft.com/office/word/2006/wordml" xmlns:wps="http://schemas.microsoft.com/office/word/2010/wordprocessingShape" mc:Ignorable="w14 w15 w16se w16cid w16 w16cex wp14">
   <w:body>
     <w:p>
       <w:pPr>
@@ -174,13 +174,10 @@
     <w:p>
       <w:pPr>
         <w:spacing w:after="0"/>
-        <w:jc w:val="center"/>
         <w:rPr>
           <w:rFonts w:ascii="Times New Roman" w:hAnsi="Times New Roman" w:cs="Times New Roman"/>
-          <w:b/>
-          <w:bCs/>
-          <w:sz w:val="8"/>
-          <w:szCs w:val="8"/>
+          <w:sz w:val="10"/>
+          <w:szCs w:val="10"/>
         </w:rPr>
       </w:pPr>
     </w:p>
@@ -206,120 +203,21 @@
           <w:sz w:val="29"/>
           <w:szCs w:val="29"/>
         </w:rPr>
-        <w:t>EDUCATION</w:t>
+        <w:t>E</w:t>
+      </w:r>
+      <w:r>
+        <w:rPr>
+          <w:rFonts w:ascii="Times New Roman" w:hAnsi="Times New Roman" w:cs="Times New Roman"/>
+          <w:b/>
+          <w:bCs/>
+          <w:sz w:val="29"/>
+          <w:szCs w:val="29"/>
+        </w:rPr>
+        <w:t>MPLOYMENT</w:t>
       </w:r>
     </w:p>
     <w:p>
       <w:pPr>
-        <w:spacing w:after="0"/>
-        <w:rPr>
-          <w:rFonts w:ascii="Times New Roman" w:hAnsi="Times New Roman" w:cs="Times New Roman"/>
-          <w:sz w:val="24"/>
-          <w:szCs w:val="24"/>
-        </w:rPr>
-      </w:pPr>
-      <w:r>
-        <w:rPr>
-          <w:rFonts w:ascii="Times New Roman" w:hAnsi="Times New Roman" w:cs="Times New Roman"/>
-          <w:sz w:val="24"/>
-          <w:szCs w:val="24"/>
-        </w:rPr>
-        <w:t xml:space="preserve">Purdue University – </w:t>
-      </w:r>
-      <w:r>
-        <w:rPr>
-          <w:rFonts w:ascii="Times New Roman" w:hAnsi="Times New Roman" w:cs="Times New Roman"/>
-          <w:i/>
-          <w:iCs/>
-          <w:sz w:val="24"/>
-          <w:szCs w:val="24"/>
-        </w:rPr>
-        <w:t xml:space="preserve">West Lafayette, IN </w:t>
-      </w:r>
-      <w:r>
-        <w:rPr>
-          <w:rFonts w:ascii="Times New Roman" w:hAnsi="Times New Roman" w:cs="Times New Roman"/>
-          <w:sz w:val="24"/>
-          <w:szCs w:val="24"/>
-        </w:rPr>
-        <w:t xml:space="preserve">                                                                              December 2020</w:t>
-      </w:r>
-    </w:p>
-    <w:p>
-      <w:pPr>
-        <w:spacing w:after="0"/>
-        <w:rPr>
-          <w:rFonts w:ascii="Times New Roman" w:hAnsi="Times New Roman" w:cs="Times New Roman"/>
-          <w:sz w:val="23"/>
-          <w:szCs w:val="23"/>
-        </w:rPr>
-      </w:pPr>
-      <w:r>
-        <w:rPr>
-          <w:rFonts w:ascii="Times New Roman" w:hAnsi="Times New Roman" w:cs="Times New Roman"/>
-          <w:b/>
-          <w:bCs/>
-          <w:sz w:val="23"/>
-          <w:szCs w:val="23"/>
-        </w:rPr>
-        <w:t xml:space="preserve">Bachelor of Science in Computer Science </w:t>
-      </w:r>
-      <w:r>
-        <w:rPr>
-          <w:rFonts w:ascii="Times New Roman" w:hAnsi="Times New Roman" w:cs="Times New Roman"/>
-          <w:sz w:val="23"/>
-          <w:szCs w:val="23"/>
-        </w:rPr>
-        <w:t>(GPA: 3.44/4.0)                  Concentration: Software Engineering</w:t>
-      </w:r>
-    </w:p>
-    <w:p>
-      <w:pPr>
-        <w:spacing w:after="0"/>
-        <w:rPr>
-          <w:rFonts w:ascii="Times New Roman" w:hAnsi="Times New Roman" w:cs="Times New Roman"/>
-          <w:sz w:val="10"/>
-          <w:szCs w:val="10"/>
-        </w:rPr>
-      </w:pPr>
-    </w:p>
-    <w:p>
-      <w:pPr>
-        <w:pBdr>
-          <w:bottom w:val="single" w:sz="12" w:space="1" w:color="auto"/>
-        </w:pBdr>
-        <w:spacing w:after="0"/>
-        <w:rPr>
-          <w:rFonts w:ascii="Times New Roman" w:hAnsi="Times New Roman" w:cs="Times New Roman"/>
-          <w:b/>
-          <w:bCs/>
-          <w:sz w:val="29"/>
-          <w:szCs w:val="29"/>
-        </w:rPr>
-      </w:pPr>
-      <w:r>
-        <w:rPr>
-          <w:rFonts w:ascii="Times New Roman" w:hAnsi="Times New Roman" w:cs="Times New Roman"/>
-          <w:b/>
-          <w:bCs/>
-          <w:sz w:val="29"/>
-          <w:szCs w:val="29"/>
-        </w:rPr>
-        <w:t>E</w:t>
-      </w:r>
-      <w:r>
-        <w:rPr>
-          <w:rFonts w:ascii="Times New Roman" w:hAnsi="Times New Roman" w:cs="Times New Roman"/>
-          <w:b/>
-          <w:bCs/>
-          <w:sz w:val="29"/>
-          <w:szCs w:val="29"/>
-        </w:rPr>
-        <w:t>MPLOYMENT</w:t>
-      </w:r>
-    </w:p>
-    <w:p>
-      <w:pPr>
         <w:spacing w:after="0" w:line="240" w:lineRule="auto"/>
         <w:textAlignment w:val="baseline"/>
         <w:rPr>
@@ -336,7 +234,25 @@
           <w:bCs/>
           <w:color w:val="000000"/>
         </w:rPr>
-        <w:t>Purdue University, C Design Lab, Software Developer</w:t>
+        <w:t>Aegis Software Corporation</w:t>
+      </w:r>
+      <w:r>
+        <w:rPr>
+          <w:rFonts w:ascii="Times New Roman" w:eastAsia="Times New Roman" w:hAnsi="Times New Roman" w:cs="Times New Roman"/>
+          <w:b/>
+          <w:bCs/>
+          <w:color w:val="000000"/>
+        </w:rPr>
+        <w:t xml:space="preserve">, Software </w:t>
+      </w:r>
+      <w:r>
+        <w:rPr>
+          <w:rFonts w:ascii="Times New Roman" w:eastAsia="Times New Roman" w:hAnsi="Times New Roman" w:cs="Times New Roman"/>
+          <w:b/>
+          <w:bCs/>
+          <w:color w:val="000000"/>
+        </w:rPr>
+        <w:t>Engineer</w:t>
       </w:r>
       <w:r>
         <w:rPr>
@@ -372,6 +288,7 @@
           <w:bCs/>
           <w:color w:val="000000"/>
         </w:rPr>
+        <w:tab/>
         <w:t xml:space="preserve">          </w:t>
       </w:r>
       <w:r>
@@ -381,7 +298,25 @@
           <w:bCs/>
           <w:color w:val="000000"/>
         </w:rPr>
-        <w:t xml:space="preserve">February 2020 </w:t>
+        <w:t>February 202</w:t>
+      </w:r>
+      <w:r>
+        <w:rPr>
+          <w:rFonts w:ascii="Times New Roman" w:eastAsia="Times New Roman" w:hAnsi="Times New Roman" w:cs="Times New Roman"/>
+          <w:b/>
+          <w:bCs/>
+          <w:color w:val="000000"/>
+        </w:rPr>
+        <w:t>1</w:t>
+      </w:r>
+      <w:r>
+        <w:rPr>
+          <w:rFonts w:ascii="Times New Roman" w:eastAsia="Times New Roman" w:hAnsi="Times New Roman" w:cs="Times New Roman"/>
+          <w:b/>
+          <w:bCs/>
+          <w:color w:val="000000"/>
+        </w:rPr>
+        <w:t xml:space="preserve"> </w:t>
       </w:r>
       <w:r>
         <w:rPr>
@@ -439,7 +374,14 @@
           <w:rFonts w:ascii="Times New Roman" w:eastAsia="Times New Roman" w:hAnsi="Times New Roman" w:cs="Times New Roman"/>
           <w:color w:val="000000"/>
         </w:rPr>
-        <w:t xml:space="preserve">Redesigned existing AR (Google </w:t>
+        <w:t xml:space="preserve">Utilize .NET technologies (C#, WPF, WCF, LINQ) to </w:t>
+      </w:r>
+      <w:r>
+        <w:rPr>
+          <w:rFonts w:ascii="Times New Roman" w:eastAsia="Times New Roman" w:hAnsi="Times New Roman" w:cs="Times New Roman"/>
+          <w:color w:val="000000"/>
+        </w:rPr>
+        <w:t xml:space="preserve">maintain the </w:t>
       </w:r>
       <w:proofErr w:type="spellStart"/>
       <w:r>
@@ -447,7 +389,7 @@
           <w:rFonts w:ascii="Times New Roman" w:eastAsia="Times New Roman" w:hAnsi="Times New Roman" w:cs="Times New Roman"/>
           <w:color w:val="000000"/>
         </w:rPr>
-        <w:t>ARCore</w:t>
+        <w:t>FactoryLogix</w:t>
       </w:r>
       <w:proofErr w:type="spellEnd"/>
       <w:r>
@@ -455,7 +397,14 @@
           <w:rFonts w:ascii="Times New Roman" w:eastAsia="Times New Roman" w:hAnsi="Times New Roman" w:cs="Times New Roman"/>
           <w:color w:val="000000"/>
         </w:rPr>
-        <w:t xml:space="preserve"> &amp; Unity AR Foundation) application for a research project.</w:t>
+        <w:t xml:space="preserve"> codebase</w:t>
+      </w:r>
+      <w:r>
+        <w:rPr>
+          <w:rFonts w:ascii="Times New Roman" w:eastAsia="Times New Roman" w:hAnsi="Times New Roman" w:cs="Times New Roman"/>
+          <w:color w:val="000000"/>
+        </w:rPr>
+        <w:t>.</w:t>
       </w:r>
     </w:p>
     <w:p>
@@ -477,7 +426,49 @@
           <w:rFonts w:ascii="Times New Roman" w:eastAsia="Times New Roman" w:hAnsi="Times New Roman" w:cs="Times New Roman"/>
           <w:color w:val="000000"/>
         </w:rPr>
-        <w:t>Integrated Photon Unity Networking and Cloud Anchors to create collaborative AR-IoT experiences.</w:t>
+        <w:t>Practice Agile methodology to t</w:t>
+      </w:r>
+      <w:r>
+        <w:rPr>
+          <w:rFonts w:ascii="Times New Roman" w:eastAsia="Times New Roman" w:hAnsi="Times New Roman" w:cs="Times New Roman"/>
+          <w:color w:val="000000"/>
+        </w:rPr>
+        <w:t>ake on custom projects</w:t>
+      </w:r>
+      <w:r>
+        <w:rPr>
+          <w:rFonts w:ascii="Times New Roman" w:eastAsia="Times New Roman" w:hAnsi="Times New Roman" w:cs="Times New Roman"/>
+          <w:color w:val="000000"/>
+        </w:rPr>
+        <w:t xml:space="preserve">, </w:t>
+      </w:r>
+      <w:r>
+        <w:rPr>
+          <w:rFonts w:ascii="Times New Roman" w:eastAsia="Times New Roman" w:hAnsi="Times New Roman" w:cs="Times New Roman"/>
+          <w:color w:val="000000"/>
+        </w:rPr>
+        <w:t>increas</w:t>
+      </w:r>
+      <w:r>
+        <w:rPr>
+          <w:rFonts w:ascii="Times New Roman" w:eastAsia="Times New Roman" w:hAnsi="Times New Roman" w:cs="Times New Roman"/>
+          <w:color w:val="000000"/>
+        </w:rPr>
+        <w:t>ing</w:t>
+      </w:r>
+      <w:r>
+        <w:rPr>
+          <w:rFonts w:ascii="Times New Roman" w:eastAsia="Times New Roman" w:hAnsi="Times New Roman" w:cs="Times New Roman"/>
+          <w:color w:val="000000"/>
+        </w:rPr>
+        <w:t xml:space="preserve"> competitiveness of the software</w:t>
+      </w:r>
+      <w:r>
+        <w:rPr>
+          <w:rFonts w:ascii="Times New Roman" w:eastAsia="Times New Roman" w:hAnsi="Times New Roman" w:cs="Times New Roman"/>
+          <w:color w:val="000000"/>
+        </w:rPr>
+        <w:t>.</w:t>
       </w:r>
     </w:p>
     <w:p>
@@ -499,23 +490,21 @@
           <w:rFonts w:ascii="Times New Roman" w:eastAsia="Times New Roman" w:hAnsi="Times New Roman" w:cs="Times New Roman"/>
           <w:color w:val="000000"/>
         </w:rPr>
-        <w:t xml:space="preserve">Collaborated with a team of 6 to design a block programming language with Google’s </w:t>
-      </w:r>
-      <w:proofErr w:type="spellStart"/>
-      <w:r>
-        <w:rPr>
-          <w:rFonts w:ascii="Times New Roman" w:eastAsia="Times New Roman" w:hAnsi="Times New Roman" w:cs="Times New Roman"/>
-          <w:color w:val="000000"/>
-        </w:rPr>
-        <w:t>Blockly</w:t>
-      </w:r>
-      <w:proofErr w:type="spellEnd"/>
-      <w:r>
-        <w:rPr>
-          <w:rFonts w:ascii="Times New Roman" w:eastAsia="Times New Roman" w:hAnsi="Times New Roman" w:cs="Times New Roman"/>
-          <w:color w:val="000000"/>
-        </w:rPr>
-        <w:t xml:space="preserve"> API.</w:t>
+        <w:t xml:space="preserve">Query SQL tables </w:t>
+      </w:r>
+      <w:r>
+        <w:rPr>
+          <w:rFonts w:ascii="Times New Roman" w:eastAsia="Times New Roman" w:hAnsi="Times New Roman" w:cs="Times New Roman"/>
+          <w:color w:val="000000"/>
+        </w:rPr>
+        <w:t>and update database schemas as per enhancements requested by clients</w:t>
+      </w:r>
+      <w:r>
+        <w:rPr>
+          <w:rFonts w:ascii="Times New Roman" w:eastAsia="Times New Roman" w:hAnsi="Times New Roman" w:cs="Times New Roman"/>
+          <w:color w:val="000000"/>
+        </w:rPr>
+        <w:t>.</w:t>
       </w:r>
     </w:p>
     <w:p>
@@ -537,67 +526,138 @@
           <w:rFonts w:ascii="Times New Roman" w:eastAsia="Times New Roman" w:hAnsi="Times New Roman" w:cs="Times New Roman"/>
           <w:color w:val="000000"/>
         </w:rPr>
-        <w:t xml:space="preserve">Led </w:t>
-      </w:r>
-      <w:r>
-        <w:rPr>
-          <w:rFonts w:ascii="Times New Roman" w:eastAsia="Times New Roman" w:hAnsi="Times New Roman" w:cs="Times New Roman"/>
-          <w:color w:val="000000"/>
-        </w:rPr>
-        <w:t>d</w:t>
-      </w:r>
-      <w:r>
-        <w:rPr>
-          <w:rFonts w:ascii="Times New Roman" w:eastAsia="Times New Roman" w:hAnsi="Times New Roman" w:cs="Times New Roman"/>
-          <w:color w:val="000000"/>
-        </w:rPr>
-        <w:t xml:space="preserve">esign </w:t>
-      </w:r>
-      <w:r>
-        <w:rPr>
-          <w:rFonts w:ascii="Times New Roman" w:eastAsia="Times New Roman" w:hAnsi="Times New Roman" w:cs="Times New Roman"/>
-          <w:color w:val="000000"/>
-        </w:rPr>
-        <w:t xml:space="preserve">on </w:t>
-      </w:r>
-      <w:r>
-        <w:rPr>
-          <w:rFonts w:ascii="Times New Roman" w:eastAsia="Times New Roman" w:hAnsi="Times New Roman" w:cs="Times New Roman"/>
-          <w:color w:val="000000"/>
-        </w:rPr>
-        <w:t>a</w:t>
-      </w:r>
-      <w:r>
-        <w:rPr>
-          <w:rFonts w:ascii="Times New Roman" w:eastAsia="Times New Roman" w:hAnsi="Times New Roman" w:cs="Times New Roman"/>
-          <w:color w:val="000000"/>
-        </w:rPr>
-        <w:t>n</w:t>
-      </w:r>
-      <w:r>
-        <w:rPr>
-          <w:rFonts w:ascii="Times New Roman" w:eastAsia="Times New Roman" w:hAnsi="Times New Roman" w:cs="Times New Roman"/>
-          <w:color w:val="000000"/>
-        </w:rPr>
-        <w:t xml:space="preserve"> electronics simulation tool </w:t>
-      </w:r>
-      <w:r>
-        <w:rPr>
-          <w:rFonts w:ascii="Times New Roman" w:eastAsia="Times New Roman" w:hAnsi="Times New Roman" w:cs="Times New Roman"/>
-          <w:color w:val="000000"/>
-        </w:rPr>
-        <w:t xml:space="preserve">(created in JavaScript) </w:t>
-      </w:r>
-      <w:r>
-        <w:rPr>
-          <w:rFonts w:ascii="Times New Roman" w:eastAsia="Times New Roman" w:hAnsi="Times New Roman" w:cs="Times New Roman"/>
-          <w:color w:val="000000"/>
-        </w:rPr>
-        <w:t>using above block</w:t>
-      </w:r>
-      <w:r>
-        <w:rPr>
-          <w:rFonts w:ascii="Times New Roman" w:eastAsia="Times New Roman" w:hAnsi="Times New Roman" w:cs="Times New Roman"/>
+        <w:t>Fix bugs and optimize legacy code to keep up with increasing standards in software speed and fluidity</w:t>
+      </w:r>
+      <w:r>
+        <w:rPr>
+          <w:rFonts w:ascii="Times New Roman" w:eastAsia="Times New Roman" w:hAnsi="Times New Roman" w:cs="Times New Roman"/>
+          <w:color w:val="000000"/>
+        </w:rPr>
+        <w:t>.</w:t>
+      </w:r>
+    </w:p>
+    <w:p>
+      <w:pPr>
+        <w:pStyle w:val="ListParagraph"/>
+        <w:numPr>
+          <w:ilvl w:val="0"/>
+          <w:numId w:val="9"/>
+        </w:numPr>
+        <w:spacing w:after="0" w:line="240" w:lineRule="auto"/>
+        <w:textAlignment w:val="baseline"/>
+        <w:rPr>
+          <w:rFonts w:ascii="Times New Roman" w:eastAsia="Times New Roman" w:hAnsi="Times New Roman" w:cs="Times New Roman"/>
+          <w:color w:val="000000"/>
+        </w:rPr>
+      </w:pPr>
+      <w:r>
+        <w:rPr>
+          <w:rFonts w:ascii="Times New Roman" w:eastAsia="Times New Roman" w:hAnsi="Times New Roman" w:cs="Times New Roman"/>
+          <w:color w:val="000000"/>
+        </w:rPr>
+        <w:t>Communicate and collaborate with teams</w:t>
+      </w:r>
+      <w:r>
+        <w:rPr>
+          <w:rFonts w:ascii="Times New Roman" w:eastAsia="Times New Roman" w:hAnsi="Times New Roman" w:cs="Times New Roman"/>
+          <w:color w:val="000000"/>
+        </w:rPr>
+        <w:t xml:space="preserve"> and stakeholders</w:t>
+      </w:r>
+      <w:r>
+        <w:rPr>
+          <w:rFonts w:ascii="Times New Roman" w:eastAsia="Times New Roman" w:hAnsi="Times New Roman" w:cs="Times New Roman"/>
+          <w:color w:val="000000"/>
+        </w:rPr>
+        <w:t xml:space="preserve"> in different global regions</w:t>
+      </w:r>
+      <w:r>
+        <w:rPr>
+          <w:rFonts w:ascii="Times New Roman" w:eastAsia="Times New Roman" w:hAnsi="Times New Roman" w:cs="Times New Roman"/>
+          <w:color w:val="000000"/>
+        </w:rPr>
+        <w:t>.</w:t>
+      </w:r>
+    </w:p>
+    <w:p>
+      <w:pPr>
+        <w:spacing w:after="0" w:line="240" w:lineRule="auto"/>
+        <w:textAlignment w:val="baseline"/>
+        <w:rPr>
+          <w:rFonts w:ascii="Times New Roman" w:eastAsia="Times New Roman" w:hAnsi="Times New Roman" w:cs="Times New Roman"/>
+          <w:b/>
+          <w:bCs/>
+          <w:color w:val="000000"/>
+        </w:rPr>
+      </w:pPr>
+      <w:r>
+        <w:rPr>
+          <w:rFonts w:ascii="Times New Roman" w:eastAsia="Times New Roman" w:hAnsi="Times New Roman" w:cs="Times New Roman"/>
+          <w:b/>
+          <w:bCs/>
+          <w:color w:val="000000"/>
+        </w:rPr>
+        <w:t>Purdue University, C Design Lab, Software Developer</w:t>
+      </w:r>
+      <w:r>
+        <w:rPr>
+          <w:rFonts w:ascii="Times New Roman" w:eastAsia="Times New Roman" w:hAnsi="Times New Roman" w:cs="Times New Roman"/>
+          <w:b/>
+          <w:bCs/>
+          <w:color w:val="000000"/>
+        </w:rPr>
+        <w:tab/>
+      </w:r>
+      <w:r>
+        <w:rPr>
+          <w:rFonts w:ascii="Times New Roman" w:eastAsia="Times New Roman" w:hAnsi="Times New Roman" w:cs="Times New Roman"/>
+          <w:b/>
+          <w:bCs/>
+          <w:color w:val="000000"/>
+        </w:rPr>
+        <w:tab/>
+      </w:r>
+      <w:r>
+        <w:rPr>
+          <w:rFonts w:ascii="Times New Roman" w:eastAsia="Times New Roman" w:hAnsi="Times New Roman" w:cs="Times New Roman"/>
+          <w:b/>
+          <w:bCs/>
+          <w:color w:val="000000"/>
+        </w:rPr>
+        <w:tab/>
+      </w:r>
+      <w:r>
+        <w:rPr>
+          <w:rFonts w:ascii="Times New Roman" w:eastAsia="Times New Roman" w:hAnsi="Times New Roman" w:cs="Times New Roman"/>
+          <w:b/>
+          <w:bCs/>
+          <w:color w:val="000000"/>
+        </w:rPr>
+        <w:t xml:space="preserve">     </w:t>
+      </w:r>
+      <w:r>
+        <w:rPr>
+          <w:rFonts w:ascii="Times New Roman" w:eastAsia="Times New Roman" w:hAnsi="Times New Roman" w:cs="Times New Roman"/>
+          <w:b/>
+          <w:bCs/>
+          <w:color w:val="000000"/>
+        </w:rPr>
+        <w:t xml:space="preserve">February 2020 </w:t>
+      </w:r>
+      <w:r>
+        <w:rPr>
+          <w:rFonts w:ascii="Times New Roman" w:eastAsia="Times New Roman" w:hAnsi="Times New Roman" w:cs="Times New Roman"/>
+          <w:b/>
+          <w:bCs/>
+          <w:color w:val="000000"/>
+        </w:rPr>
+        <w:t>–</w:t>
+      </w:r>
+      <w:r>
+        <w:rPr>
+          <w:rFonts w:ascii="Times New Roman" w:eastAsia="Times New Roman" w:hAnsi="Times New Roman" w:cs="Times New Roman"/>
+          <w:b/>
+          <w:bCs/>
           <w:color w:val="000000"/>
         </w:rPr>
         <w:t xml:space="preserve"> </w:t>
@@ -605,9 +665,152 @@
       <w:r>
         <w:rPr>
           <w:rFonts w:ascii="Times New Roman" w:eastAsia="Times New Roman" w:hAnsi="Times New Roman" w:cs="Times New Roman"/>
-          <w:color w:val="000000"/>
-        </w:rPr>
-        <w:t>programming tool.</w:t>
+          <w:b/>
+          <w:bCs/>
+          <w:color w:val="000000"/>
+        </w:rPr>
+        <w:t>April 2021</w:t>
+      </w:r>
+    </w:p>
+    <w:p>
+      <w:pPr>
+        <w:pStyle w:val="ListParagraph"/>
+        <w:numPr>
+          <w:ilvl w:val="0"/>
+          <w:numId w:val="9"/>
+        </w:numPr>
+        <w:spacing w:after="0" w:line="240" w:lineRule="auto"/>
+        <w:textAlignment w:val="baseline"/>
+        <w:rPr>
+          <w:rFonts w:ascii="Times New Roman" w:eastAsia="Times New Roman" w:hAnsi="Times New Roman" w:cs="Times New Roman"/>
+          <w:color w:val="000000"/>
+        </w:rPr>
+      </w:pPr>
+      <w:r>
+        <w:rPr>
+          <w:rFonts w:ascii="Times New Roman" w:eastAsia="Times New Roman" w:hAnsi="Times New Roman" w:cs="Times New Roman"/>
+          <w:color w:val="000000"/>
+        </w:rPr>
+        <w:t xml:space="preserve">Redesigned AR (Google </w:t>
+      </w:r>
+      <w:proofErr w:type="spellStart"/>
+      <w:r>
+        <w:rPr>
+          <w:rFonts w:ascii="Times New Roman" w:eastAsia="Times New Roman" w:hAnsi="Times New Roman" w:cs="Times New Roman"/>
+          <w:color w:val="000000"/>
+        </w:rPr>
+        <w:t>ARCore</w:t>
+      </w:r>
+      <w:proofErr w:type="spellEnd"/>
+      <w:r>
+        <w:rPr>
+          <w:rFonts w:ascii="Times New Roman" w:eastAsia="Times New Roman" w:hAnsi="Times New Roman" w:cs="Times New Roman"/>
+          <w:color w:val="000000"/>
+        </w:rPr>
+        <w:t>/</w:t>
+      </w:r>
+      <w:r>
+        <w:rPr>
+          <w:rFonts w:ascii="Times New Roman" w:eastAsia="Times New Roman" w:hAnsi="Times New Roman" w:cs="Times New Roman"/>
+          <w:color w:val="000000"/>
+        </w:rPr>
+        <w:t>Unity AR Foundation</w:t>
+      </w:r>
+      <w:r>
+        <w:rPr>
+          <w:rFonts w:ascii="Times New Roman" w:eastAsia="Times New Roman" w:hAnsi="Times New Roman" w:cs="Times New Roman"/>
+          <w:color w:val="000000"/>
+        </w:rPr>
+        <w:t>/C# Scripting</w:t>
+      </w:r>
+      <w:r>
+        <w:rPr>
+          <w:rFonts w:ascii="Times New Roman" w:eastAsia="Times New Roman" w:hAnsi="Times New Roman" w:cs="Times New Roman"/>
+          <w:color w:val="000000"/>
+        </w:rPr>
+        <w:t>) application for a research project.</w:t>
+      </w:r>
+    </w:p>
+    <w:p>
+      <w:pPr>
+        <w:pStyle w:val="ListParagraph"/>
+        <w:numPr>
+          <w:ilvl w:val="0"/>
+          <w:numId w:val="9"/>
+        </w:numPr>
+        <w:spacing w:after="0" w:line="240" w:lineRule="auto"/>
+        <w:textAlignment w:val="baseline"/>
+        <w:rPr>
+          <w:rFonts w:ascii="Times New Roman" w:eastAsia="Times New Roman" w:hAnsi="Times New Roman" w:cs="Times New Roman"/>
+          <w:color w:val="000000"/>
+        </w:rPr>
+      </w:pPr>
+      <w:r>
+        <w:rPr>
+          <w:rFonts w:ascii="Times New Roman" w:eastAsia="Times New Roman" w:hAnsi="Times New Roman" w:cs="Times New Roman"/>
+          <w:color w:val="000000"/>
+        </w:rPr>
+        <w:t>Integrated Photon Unity Networking and Cloud Anchors to create collaborative AR-IoT experiences.</w:t>
+      </w:r>
+    </w:p>
+    <w:p>
+      <w:pPr>
+        <w:pStyle w:val="ListParagraph"/>
+        <w:numPr>
+          <w:ilvl w:val="0"/>
+          <w:numId w:val="9"/>
+        </w:numPr>
+        <w:spacing w:after="0" w:line="240" w:lineRule="auto"/>
+        <w:textAlignment w:val="baseline"/>
+        <w:rPr>
+          <w:rFonts w:ascii="Times New Roman" w:eastAsia="Times New Roman" w:hAnsi="Times New Roman" w:cs="Times New Roman"/>
+          <w:color w:val="000000"/>
+        </w:rPr>
+      </w:pPr>
+      <w:r>
+        <w:rPr>
+          <w:rFonts w:ascii="Times New Roman" w:eastAsia="Times New Roman" w:hAnsi="Times New Roman" w:cs="Times New Roman"/>
+          <w:color w:val="000000"/>
+        </w:rPr>
+        <w:t xml:space="preserve">Collaborated with a team of 6 to design a block programming language with Google’s </w:t>
+      </w:r>
+      <w:proofErr w:type="spellStart"/>
+      <w:r>
+        <w:rPr>
+          <w:rFonts w:ascii="Times New Roman" w:eastAsia="Times New Roman" w:hAnsi="Times New Roman" w:cs="Times New Roman"/>
+          <w:color w:val="000000"/>
+        </w:rPr>
+        <w:t>Blockly</w:t>
+      </w:r>
+      <w:proofErr w:type="spellEnd"/>
+      <w:r>
+        <w:rPr>
+          <w:rFonts w:ascii="Times New Roman" w:eastAsia="Times New Roman" w:hAnsi="Times New Roman" w:cs="Times New Roman"/>
+          <w:color w:val="000000"/>
+        </w:rPr>
+        <w:t xml:space="preserve"> API.</w:t>
+      </w:r>
+    </w:p>
+    <w:p>
+      <w:pPr>
+        <w:pStyle w:val="ListParagraph"/>
+        <w:numPr>
+          <w:ilvl w:val="0"/>
+          <w:numId w:val="9"/>
+        </w:numPr>
+        <w:spacing w:after="0" w:line="240" w:lineRule="auto"/>
+        <w:textAlignment w:val="baseline"/>
+        <w:rPr>
+          <w:rFonts w:ascii="Times New Roman" w:eastAsia="Times New Roman" w:hAnsi="Times New Roman" w:cs="Times New Roman"/>
+          <w:color w:val="000000"/>
+        </w:rPr>
+      </w:pPr>
+      <w:r>
+        <w:rPr>
+          <w:rFonts w:ascii="Times New Roman" w:eastAsia="Times New Roman" w:hAnsi="Times New Roman" w:cs="Times New Roman"/>
+          <w:color w:val="000000"/>
+        </w:rPr>
+        <w:t>Led design on an electronics simulation tool (created in JavaScript) using above block programming tool.</w:t>
       </w:r>
     </w:p>
     <w:p>
@@ -1372,373 +1575,6 @@
     </w:p>
     <w:p>
       <w:pPr>
-        <w:spacing w:after="0" w:line="240" w:lineRule="auto"/>
-        <w:rPr>
-          <w:rFonts w:ascii="Times New Roman" w:eastAsia="Times New Roman" w:hAnsi="Times New Roman" w:cs="Times New Roman"/>
-          <w:b/>
-          <w:bCs/>
-          <w:sz w:val="24"/>
-          <w:szCs w:val="24"/>
-        </w:rPr>
-      </w:pPr>
-      <w:r>
-        <w:rPr>
-          <w:rFonts w:ascii="Times New Roman" w:eastAsia="Times New Roman" w:hAnsi="Times New Roman" w:cs="Times New Roman"/>
-          <w:b/>
-          <w:bCs/>
-          <w:color w:val="000000"/>
-        </w:rPr>
-        <w:t>Purdue Computer Science Department</w:t>
-      </w:r>
-      <w:r>
-        <w:rPr>
-          <w:rFonts w:ascii="Times New Roman" w:eastAsia="Times New Roman" w:hAnsi="Times New Roman" w:cs="Times New Roman"/>
-          <w:b/>
-          <w:bCs/>
-          <w:color w:val="000000"/>
-        </w:rPr>
-        <w:t>,</w:t>
-      </w:r>
-      <w:r>
-        <w:rPr>
-          <w:rFonts w:ascii="Times New Roman" w:eastAsia="Times New Roman" w:hAnsi="Times New Roman" w:cs="Times New Roman"/>
-          <w:b/>
-          <w:bCs/>
-          <w:color w:val="000000"/>
-        </w:rPr>
-        <w:t xml:space="preserve"> Undergraduate Teaching Assistant</w:t>
-      </w:r>
-      <w:r>
-        <w:rPr>
-          <w:rFonts w:ascii="Times New Roman" w:eastAsia="Times New Roman" w:hAnsi="Times New Roman" w:cs="Times New Roman"/>
-          <w:b/>
-          <w:bCs/>
-          <w:color w:val="000000"/>
-        </w:rPr>
-        <w:t xml:space="preserve">                 </w:t>
-      </w:r>
-      <w:r>
-        <w:rPr>
-          <w:rFonts w:ascii="Times New Roman" w:eastAsia="Times New Roman" w:hAnsi="Times New Roman" w:cs="Times New Roman"/>
-          <w:b/>
-          <w:bCs/>
-          <w:color w:val="000000"/>
-        </w:rPr>
-        <w:t>June 2019 – May 2020</w:t>
-      </w:r>
-    </w:p>
-    <w:p>
-      <w:pPr>
-        <w:spacing w:after="0" w:line="240" w:lineRule="auto"/>
-        <w:rPr>
-          <w:rFonts w:ascii="Times New Roman" w:eastAsia="Times New Roman" w:hAnsi="Times New Roman" w:cs="Times New Roman"/>
-          <w:sz w:val="24"/>
-          <w:szCs w:val="24"/>
-          <w:u w:val="single"/>
-        </w:rPr>
-      </w:pPr>
-      <w:r>
-        <w:rPr>
-          <w:rFonts w:ascii="Times New Roman" w:eastAsia="Times New Roman" w:hAnsi="Times New Roman" w:cs="Times New Roman"/>
-          <w:color w:val="000000"/>
-          <w:u w:val="single"/>
-        </w:rPr>
-        <w:t>Course: CS 18000 (Object-Oriented Programming &amp; Problem Solving in Java)</w:t>
-      </w:r>
-    </w:p>
-    <w:p>
-      <w:pPr>
-        <w:numPr>
-          <w:ilvl w:val="0"/>
-          <w:numId w:val="3"/>
-        </w:numPr>
-        <w:spacing w:after="0" w:line="240" w:lineRule="auto"/>
-        <w:textAlignment w:val="baseline"/>
-        <w:rPr>
-          <w:rFonts w:ascii="Arial" w:eastAsia="Times New Roman" w:hAnsi="Arial" w:cs="Arial"/>
-          <w:color w:val="000000"/>
-        </w:rPr>
-      </w:pPr>
-      <w:r>
-        <w:rPr>
-          <w:rFonts w:ascii="Times New Roman" w:eastAsia="Times New Roman" w:hAnsi="Times New Roman" w:cs="Times New Roman"/>
-          <w:color w:val="000000"/>
-        </w:rPr>
-        <w:t>Assist</w:t>
-      </w:r>
-      <w:r>
-        <w:rPr>
-          <w:rFonts w:ascii="Times New Roman" w:eastAsia="Times New Roman" w:hAnsi="Times New Roman" w:cs="Times New Roman"/>
-          <w:color w:val="000000"/>
-        </w:rPr>
-        <w:t>ed</w:t>
-      </w:r>
-      <w:r>
-        <w:rPr>
-          <w:rFonts w:ascii="Times New Roman" w:eastAsia="Times New Roman" w:hAnsi="Times New Roman" w:cs="Times New Roman"/>
-          <w:color w:val="000000"/>
-        </w:rPr>
-        <w:t xml:space="preserve"> 20+ students in a lab section, teaching </w:t>
-      </w:r>
-      <w:r>
-        <w:rPr>
-          <w:rFonts w:ascii="Times New Roman" w:eastAsia="Times New Roman" w:hAnsi="Times New Roman" w:cs="Times New Roman"/>
-          <w:color w:val="000000"/>
-        </w:rPr>
-        <w:t xml:space="preserve">foundational </w:t>
-      </w:r>
-      <w:r>
-        <w:rPr>
-          <w:rFonts w:ascii="Times New Roman" w:eastAsia="Times New Roman" w:hAnsi="Times New Roman" w:cs="Times New Roman"/>
-          <w:color w:val="000000"/>
-        </w:rPr>
-        <w:t xml:space="preserve">programming skills and </w:t>
-      </w:r>
-      <w:r>
-        <w:rPr>
-          <w:rFonts w:ascii="Times New Roman" w:eastAsia="Times New Roman" w:hAnsi="Times New Roman" w:cs="Times New Roman"/>
-          <w:color w:val="000000"/>
-        </w:rPr>
-        <w:t xml:space="preserve">coding </w:t>
-      </w:r>
-      <w:r>
-        <w:rPr>
-          <w:rFonts w:ascii="Times New Roman" w:eastAsia="Times New Roman" w:hAnsi="Times New Roman" w:cs="Times New Roman"/>
-          <w:color w:val="000000"/>
-        </w:rPr>
-        <w:t>standards</w:t>
-      </w:r>
-      <w:r>
-        <w:rPr>
-          <w:rFonts w:ascii="Times New Roman" w:eastAsia="Times New Roman" w:hAnsi="Times New Roman" w:cs="Times New Roman"/>
-          <w:color w:val="000000"/>
-        </w:rPr>
-        <w:t>.</w:t>
-      </w:r>
-    </w:p>
-    <w:p>
-      <w:pPr>
-        <w:numPr>
-          <w:ilvl w:val="0"/>
-          <w:numId w:val="3"/>
-        </w:numPr>
-        <w:spacing w:after="0" w:line="240" w:lineRule="auto"/>
-        <w:textAlignment w:val="baseline"/>
-        <w:rPr>
-          <w:rFonts w:ascii="Times New Roman" w:eastAsia="Times New Roman" w:hAnsi="Times New Roman" w:cs="Times New Roman"/>
-          <w:color w:val="000000"/>
-        </w:rPr>
-      </w:pPr>
-      <w:r>
-        <w:rPr>
-          <w:rFonts w:ascii="Times New Roman" w:eastAsia="Times New Roman" w:hAnsi="Times New Roman" w:cs="Times New Roman"/>
-          <w:color w:val="000000"/>
-        </w:rPr>
-        <w:t>Held regular office hours 3</w:t>
-      </w:r>
-      <w:r>
-        <w:rPr>
-          <w:rFonts w:ascii="Times New Roman" w:eastAsia="Times New Roman" w:hAnsi="Times New Roman" w:cs="Times New Roman"/>
-          <w:color w:val="000000"/>
-        </w:rPr>
-        <w:t>+</w:t>
-      </w:r>
-      <w:r>
-        <w:rPr>
-          <w:rFonts w:ascii="Times New Roman" w:eastAsia="Times New Roman" w:hAnsi="Times New Roman" w:cs="Times New Roman"/>
-          <w:color w:val="000000"/>
-        </w:rPr>
-        <w:t xml:space="preserve"> times a week to assist students with homework help or content questions</w:t>
-      </w:r>
-      <w:r>
-        <w:rPr>
-          <w:rFonts w:ascii="Times New Roman" w:eastAsia="Times New Roman" w:hAnsi="Times New Roman" w:cs="Times New Roman"/>
-          <w:color w:val="000000"/>
-        </w:rPr>
-        <w:t>.</w:t>
-      </w:r>
-    </w:p>
-    <w:p>
-      <w:pPr>
-        <w:spacing w:after="0" w:line="240" w:lineRule="auto"/>
-        <w:rPr>
-          <w:rFonts w:ascii="Times New Roman" w:eastAsia="Times New Roman" w:hAnsi="Times New Roman" w:cs="Times New Roman"/>
-          <w:sz w:val="24"/>
-          <w:szCs w:val="24"/>
-          <w:u w:val="single"/>
-        </w:rPr>
-      </w:pPr>
-      <w:r>
-        <w:rPr>
-          <w:rFonts w:ascii="Times New Roman" w:eastAsia="Times New Roman" w:hAnsi="Times New Roman" w:cs="Times New Roman"/>
-          <w:color w:val="000000"/>
-          <w:u w:val="single"/>
-        </w:rPr>
-        <w:t>Course: CS 25200 (Systems Programming)</w:t>
-      </w:r>
-    </w:p>
-    <w:p>
-      <w:pPr>
-        <w:numPr>
-          <w:ilvl w:val="0"/>
-          <w:numId w:val="3"/>
-        </w:numPr>
-        <w:spacing w:after="0" w:line="240" w:lineRule="auto"/>
-        <w:textAlignment w:val="baseline"/>
-        <w:rPr>
-          <w:rFonts w:ascii="Arial" w:eastAsia="Times New Roman" w:hAnsi="Arial" w:cs="Arial"/>
-          <w:color w:val="000000"/>
-        </w:rPr>
-      </w:pPr>
-      <w:r>
-        <w:rPr>
-          <w:rFonts w:ascii="Times New Roman" w:eastAsia="Times New Roman" w:hAnsi="Times New Roman" w:cs="Times New Roman"/>
-          <w:color w:val="000000"/>
-        </w:rPr>
-        <w:t>Assist</w:t>
-      </w:r>
-      <w:r>
-        <w:rPr>
-          <w:rFonts w:ascii="Times New Roman" w:eastAsia="Times New Roman" w:hAnsi="Times New Roman" w:cs="Times New Roman"/>
-          <w:color w:val="000000"/>
-        </w:rPr>
-        <w:t>ed</w:t>
-      </w:r>
-      <w:r>
-        <w:rPr>
-          <w:rFonts w:ascii="Times New Roman" w:eastAsia="Times New Roman" w:hAnsi="Times New Roman" w:cs="Times New Roman"/>
-          <w:color w:val="000000"/>
-        </w:rPr>
-        <w:t xml:space="preserve"> </w:t>
-      </w:r>
-      <w:r>
-        <w:rPr>
-          <w:rFonts w:ascii="Times New Roman" w:eastAsia="Times New Roman" w:hAnsi="Times New Roman" w:cs="Times New Roman"/>
-          <w:color w:val="000000"/>
-        </w:rPr>
-        <w:t>30+</w:t>
-      </w:r>
-      <w:r>
-        <w:rPr>
-          <w:rFonts w:ascii="Times New Roman" w:eastAsia="Times New Roman" w:hAnsi="Times New Roman" w:cs="Times New Roman"/>
-          <w:color w:val="000000"/>
-        </w:rPr>
-        <w:t xml:space="preserve"> students in a lab section, teaching </w:t>
-      </w:r>
-      <w:r>
-        <w:rPr>
-          <w:rFonts w:ascii="Times New Roman" w:eastAsia="Times New Roman" w:hAnsi="Times New Roman" w:cs="Times New Roman"/>
-          <w:color w:val="000000"/>
-        </w:rPr>
-        <w:t>shell programming and memory optimization</w:t>
-      </w:r>
-      <w:r>
-        <w:rPr>
-          <w:rFonts w:ascii="Times New Roman" w:eastAsia="Times New Roman" w:hAnsi="Times New Roman" w:cs="Times New Roman"/>
-          <w:color w:val="000000"/>
-        </w:rPr>
-        <w:t xml:space="preserve"> in C</w:t>
-      </w:r>
-      <w:r>
-        <w:rPr>
-          <w:rFonts w:ascii="Times New Roman" w:eastAsia="Times New Roman" w:hAnsi="Times New Roman" w:cs="Times New Roman"/>
-          <w:color w:val="000000"/>
-        </w:rPr>
-        <w:t>.</w:t>
-      </w:r>
-    </w:p>
-    <w:p>
-      <w:pPr>
-        <w:numPr>
-          <w:ilvl w:val="0"/>
-          <w:numId w:val="3"/>
-        </w:numPr>
-        <w:spacing w:after="0" w:line="240" w:lineRule="auto"/>
-        <w:textAlignment w:val="baseline"/>
-        <w:rPr>
-          <w:rFonts w:ascii="Times New Roman" w:eastAsia="Times New Roman" w:hAnsi="Times New Roman" w:cs="Times New Roman"/>
-          <w:color w:val="000000"/>
-        </w:rPr>
-      </w:pPr>
-      <w:r>
-        <w:rPr>
-          <w:rFonts w:ascii="Times New Roman" w:eastAsia="Times New Roman" w:hAnsi="Times New Roman" w:cs="Times New Roman"/>
-          <w:color w:val="000000"/>
-        </w:rPr>
-        <w:t xml:space="preserve">Held </w:t>
-      </w:r>
-      <w:r>
-        <w:rPr>
-          <w:rFonts w:ascii="Times New Roman" w:eastAsia="Times New Roman" w:hAnsi="Times New Roman" w:cs="Times New Roman"/>
-          <w:color w:val="000000"/>
-        </w:rPr>
-        <w:t>online</w:t>
-      </w:r>
-      <w:r>
-        <w:rPr>
-          <w:rFonts w:ascii="Times New Roman" w:eastAsia="Times New Roman" w:hAnsi="Times New Roman" w:cs="Times New Roman"/>
-          <w:color w:val="000000"/>
-        </w:rPr>
-        <w:t xml:space="preserve"> office hours </w:t>
-      </w:r>
-      <w:r>
-        <w:rPr>
-          <w:rFonts w:ascii="Times New Roman" w:eastAsia="Times New Roman" w:hAnsi="Times New Roman" w:cs="Times New Roman"/>
-          <w:color w:val="000000"/>
-        </w:rPr>
-        <w:t>once</w:t>
-      </w:r>
-      <w:r>
-        <w:rPr>
-          <w:rFonts w:ascii="Times New Roman" w:eastAsia="Times New Roman" w:hAnsi="Times New Roman" w:cs="Times New Roman"/>
-          <w:color w:val="000000"/>
-        </w:rPr>
-        <w:t xml:space="preserve"> a week to assist students with homework help </w:t>
-      </w:r>
-      <w:r>
-        <w:rPr>
-          <w:rFonts w:ascii="Times New Roman" w:eastAsia="Times New Roman" w:hAnsi="Times New Roman" w:cs="Times New Roman"/>
-          <w:color w:val="000000"/>
-        </w:rPr>
-        <w:t>or conceptual understanding.</w:t>
-      </w:r>
-    </w:p>
-    <w:p>
-      <w:pPr>
-        <w:pStyle w:val="ListParagraph"/>
-        <w:numPr>
-          <w:ilvl w:val="0"/>
-          <w:numId w:val="3"/>
-        </w:numPr>
-        <w:spacing w:after="0" w:line="240" w:lineRule="auto"/>
-        <w:textAlignment w:val="baseline"/>
-        <w:rPr>
-          <w:rFonts w:ascii="Times New Roman" w:eastAsia="Times New Roman" w:hAnsi="Times New Roman" w:cs="Times New Roman"/>
-          <w:color w:val="000000"/>
-        </w:rPr>
-      </w:pPr>
-      <w:r>
-        <w:rPr>
-          <w:rFonts w:ascii="Times New Roman" w:eastAsia="Times New Roman" w:hAnsi="Times New Roman" w:cs="Times New Roman"/>
-          <w:color w:val="000000"/>
-        </w:rPr>
-        <w:t>Helped shift course resources and lab materials online in response to COVID-19 pandemic.</w:t>
-      </w:r>
-    </w:p>
-    <w:p>
-      <w:pPr>
-        <w:spacing w:after="0"/>
-        <w:rPr>
-          <w:rFonts w:ascii="Times New Roman" w:hAnsi="Times New Roman" w:cs="Times New Roman"/>
-          <w:b/>
-          <w:bCs/>
-          <w:sz w:val="10"/>
-          <w:szCs w:val="10"/>
-        </w:rPr>
-      </w:pPr>
-    </w:p>
-    <w:p>
-      <w:pPr>
         <w:pBdr>
           <w:bottom w:val="single" w:sz="12" w:space="1" w:color="auto"/>
         </w:pBdr>
@@ -1817,7 +1653,7 @@
           <w:sz w:val="23"/>
           <w:szCs w:val="23"/>
         </w:rPr>
-        <w:t xml:space="preserve">CSS, HTML, </w:t>
+        <w:t xml:space="preserve">CSS, HTML, Java, </w:t>
       </w:r>
       <w:r>
         <w:rPr>
@@ -1825,7 +1661,7 @@
           <w:sz w:val="23"/>
           <w:szCs w:val="23"/>
         </w:rPr>
-        <w:t>Java</w:t>
+        <w:t xml:space="preserve">JavaScript, Python, </w:t>
       </w:r>
       <w:r>
         <w:rPr>
@@ -1833,7 +1669,7 @@
           <w:sz w:val="23"/>
           <w:szCs w:val="23"/>
         </w:rPr>
-        <w:t xml:space="preserve">, </w:t>
+        <w:t>SQL</w:t>
       </w:r>
       <w:r>
         <w:rPr>
@@ -1841,23 +1677,249 @@
           <w:sz w:val="23"/>
           <w:szCs w:val="23"/>
         </w:rPr>
-        <w:t xml:space="preserve">JavaScript, Python, </w:t>
-      </w:r>
-      <w:r>
+        <w:t>, TypeScript</w:t>
+      </w:r>
+    </w:p>
+    <w:p>
+      <w:pPr>
+        <w:spacing w:after="0" w:line="240" w:lineRule="auto"/>
         <w:rPr>
           <w:rFonts w:ascii="Times New Roman" w:eastAsia="Times New Roman" w:hAnsi="Times New Roman" w:cs="Times New Roman"/>
           <w:sz w:val="23"/>
           <w:szCs w:val="23"/>
         </w:rPr>
-        <w:t>SQL</w:t>
-      </w:r>
+      </w:pPr>
       <w:r>
         <w:rPr>
           <w:rFonts w:ascii="Times New Roman" w:eastAsia="Times New Roman" w:hAnsi="Times New Roman" w:cs="Times New Roman"/>
           <w:sz w:val="23"/>
           <w:szCs w:val="23"/>
         </w:rPr>
-        <w:t>, TypeScript</w:t>
+        <w:t>Tools</w:t>
+      </w:r>
+      <w:r>
+        <w:rPr>
+          <w:rFonts w:ascii="Times New Roman" w:eastAsia="Times New Roman" w:hAnsi="Times New Roman" w:cs="Times New Roman"/>
+          <w:sz w:val="23"/>
+          <w:szCs w:val="23"/>
+        </w:rPr>
+        <w:t>/Frameworks</w:t>
+      </w:r>
+      <w:r>
+        <w:rPr>
+          <w:rFonts w:ascii="Times New Roman" w:eastAsia="Times New Roman" w:hAnsi="Times New Roman" w:cs="Times New Roman"/>
+          <w:sz w:val="23"/>
+          <w:szCs w:val="23"/>
+        </w:rPr>
+        <w:t xml:space="preserve">: </w:t>
+      </w:r>
+      <w:r>
+        <w:rPr>
+          <w:rFonts w:ascii="Times New Roman" w:eastAsia="Times New Roman" w:hAnsi="Times New Roman" w:cs="Times New Roman"/>
+          <w:sz w:val="23"/>
+          <w:szCs w:val="23"/>
+        </w:rPr>
+        <w:t>API</w:t>
+      </w:r>
+      <w:r>
+        <w:rPr>
+          <w:rFonts w:ascii="Times New Roman" w:eastAsia="Times New Roman" w:hAnsi="Times New Roman" w:cs="Times New Roman"/>
+          <w:sz w:val="23"/>
+          <w:szCs w:val="23"/>
+        </w:rPr>
+        <w:t>s</w:t>
+      </w:r>
+      <w:r>
+        <w:rPr>
+          <w:rFonts w:ascii="Times New Roman" w:eastAsia="Times New Roman" w:hAnsi="Times New Roman" w:cs="Times New Roman"/>
+          <w:sz w:val="23"/>
+          <w:szCs w:val="23"/>
+        </w:rPr>
+        <w:t xml:space="preserve">, </w:t>
+      </w:r>
+      <w:proofErr w:type="spellStart"/>
+      <w:r>
+        <w:rPr>
+          <w:rFonts w:ascii="Times New Roman" w:eastAsia="Times New Roman" w:hAnsi="Times New Roman" w:cs="Times New Roman"/>
+          <w:sz w:val="23"/>
+          <w:szCs w:val="23"/>
+        </w:rPr>
+        <w:t>ARFoundation</w:t>
+      </w:r>
+      <w:proofErr w:type="spellEnd"/>
+      <w:r>
+        <w:rPr>
+          <w:rFonts w:ascii="Times New Roman" w:eastAsia="Times New Roman" w:hAnsi="Times New Roman" w:cs="Times New Roman"/>
+          <w:sz w:val="23"/>
+          <w:szCs w:val="23"/>
+        </w:rPr>
+        <w:t xml:space="preserve"> (</w:t>
+      </w:r>
+      <w:proofErr w:type="spellStart"/>
+      <w:r>
+        <w:rPr>
+          <w:rFonts w:ascii="Times New Roman" w:eastAsia="Times New Roman" w:hAnsi="Times New Roman" w:cs="Times New Roman"/>
+          <w:sz w:val="23"/>
+          <w:szCs w:val="23"/>
+        </w:rPr>
+        <w:t>ARCore</w:t>
+      </w:r>
+      <w:proofErr w:type="spellEnd"/>
+      <w:r>
+        <w:rPr>
+          <w:rFonts w:ascii="Times New Roman" w:eastAsia="Times New Roman" w:hAnsi="Times New Roman" w:cs="Times New Roman"/>
+          <w:sz w:val="23"/>
+          <w:szCs w:val="23"/>
+        </w:rPr>
+        <w:t xml:space="preserve"> &amp; </w:t>
+      </w:r>
+      <w:proofErr w:type="spellStart"/>
+      <w:r>
+        <w:rPr>
+          <w:rFonts w:ascii="Times New Roman" w:eastAsia="Times New Roman" w:hAnsi="Times New Roman" w:cs="Times New Roman"/>
+          <w:sz w:val="23"/>
+          <w:szCs w:val="23"/>
+        </w:rPr>
+        <w:t>ARKit</w:t>
+      </w:r>
+      <w:proofErr w:type="spellEnd"/>
+      <w:r>
+        <w:rPr>
+          <w:rFonts w:ascii="Times New Roman" w:eastAsia="Times New Roman" w:hAnsi="Times New Roman" w:cs="Times New Roman"/>
+          <w:sz w:val="23"/>
+          <w:szCs w:val="23"/>
+        </w:rPr>
+        <w:t xml:space="preserve">), </w:t>
+      </w:r>
+      <w:r>
+        <w:rPr>
+          <w:rFonts w:ascii="Times New Roman" w:eastAsia="Times New Roman" w:hAnsi="Times New Roman" w:cs="Times New Roman"/>
+          <w:sz w:val="23"/>
+          <w:szCs w:val="23"/>
+        </w:rPr>
+        <w:t xml:space="preserve">AWS, </w:t>
+      </w:r>
+      <w:proofErr w:type="spellStart"/>
+      <w:r>
+        <w:rPr>
+          <w:rFonts w:ascii="Times New Roman" w:eastAsia="Times New Roman" w:hAnsi="Times New Roman" w:cs="Times New Roman"/>
+          <w:sz w:val="23"/>
+          <w:szCs w:val="23"/>
+        </w:rPr>
+        <w:t>Blockly</w:t>
+      </w:r>
+      <w:proofErr w:type="spellEnd"/>
+      <w:r>
+        <w:rPr>
+          <w:rFonts w:ascii="Times New Roman" w:eastAsia="Times New Roman" w:hAnsi="Times New Roman" w:cs="Times New Roman"/>
+          <w:sz w:val="23"/>
+          <w:szCs w:val="23"/>
+        </w:rPr>
+        <w:t xml:space="preserve">, </w:t>
+      </w:r>
+      <w:r>
+        <w:rPr>
+          <w:rFonts w:ascii="Times New Roman" w:eastAsia="Times New Roman" w:hAnsi="Times New Roman" w:cs="Times New Roman"/>
+          <w:sz w:val="23"/>
+          <w:szCs w:val="23"/>
+        </w:rPr>
+        <w:t xml:space="preserve">Bootstrap, </w:t>
+      </w:r>
+      <w:r>
+        <w:rPr>
+          <w:rFonts w:ascii="Times New Roman" w:eastAsia="Times New Roman" w:hAnsi="Times New Roman" w:cs="Times New Roman"/>
+          <w:sz w:val="23"/>
+          <w:szCs w:val="23"/>
+        </w:rPr>
+        <w:t xml:space="preserve">Firebase, </w:t>
+      </w:r>
+      <w:r>
+        <w:rPr>
+          <w:rFonts w:ascii="Times New Roman" w:eastAsia="Times New Roman" w:hAnsi="Times New Roman" w:cs="Times New Roman"/>
+          <w:sz w:val="23"/>
+          <w:szCs w:val="23"/>
+        </w:rPr>
+        <w:t xml:space="preserve">Git, </w:t>
+      </w:r>
+      <w:r>
+        <w:rPr>
+          <w:rFonts w:ascii="Times New Roman" w:eastAsia="Times New Roman" w:hAnsi="Times New Roman" w:cs="Times New Roman"/>
+          <w:sz w:val="23"/>
+          <w:szCs w:val="23"/>
+        </w:rPr>
+        <w:t xml:space="preserve">Google Cloud, </w:t>
+      </w:r>
+      <w:r>
+        <w:rPr>
+          <w:rFonts w:ascii="Times New Roman" w:eastAsia="Times New Roman" w:hAnsi="Times New Roman" w:cs="Times New Roman"/>
+          <w:sz w:val="23"/>
+          <w:szCs w:val="23"/>
+        </w:rPr>
+        <w:t xml:space="preserve">MySQL, </w:t>
+      </w:r>
+      <w:r>
+        <w:rPr>
+          <w:rFonts w:ascii="Times New Roman" w:eastAsia="Times New Roman" w:hAnsi="Times New Roman" w:cs="Times New Roman"/>
+          <w:sz w:val="23"/>
+          <w:szCs w:val="23"/>
+        </w:rPr>
+        <w:t xml:space="preserve">.NET, </w:t>
+      </w:r>
+      <w:r>
+        <w:rPr>
+          <w:rFonts w:ascii="Times New Roman" w:eastAsia="Times New Roman" w:hAnsi="Times New Roman" w:cs="Times New Roman"/>
+          <w:sz w:val="23"/>
+          <w:szCs w:val="23"/>
+        </w:rPr>
+        <w:t>Oculus</w:t>
+      </w:r>
+      <w:r>
+        <w:rPr>
+          <w:rFonts w:ascii="Times New Roman" w:eastAsia="Times New Roman" w:hAnsi="Times New Roman" w:cs="Times New Roman"/>
+          <w:sz w:val="23"/>
+          <w:szCs w:val="23"/>
+        </w:rPr>
+        <w:t xml:space="preserve">, </w:t>
+      </w:r>
+      <w:r>
+        <w:rPr>
+          <w:rFonts w:ascii="Times New Roman" w:eastAsia="Times New Roman" w:hAnsi="Times New Roman" w:cs="Times New Roman"/>
+          <w:sz w:val="23"/>
+          <w:szCs w:val="23"/>
+        </w:rPr>
+        <w:t xml:space="preserve">Puppeteer, </w:t>
+      </w:r>
+      <w:r>
+        <w:rPr>
+          <w:rFonts w:ascii="Times New Roman" w:eastAsia="Times New Roman" w:hAnsi="Times New Roman" w:cs="Times New Roman"/>
+          <w:sz w:val="23"/>
+          <w:szCs w:val="23"/>
+        </w:rPr>
+        <w:t xml:space="preserve">React, </w:t>
+      </w:r>
+      <w:r>
+        <w:rPr>
+          <w:rFonts w:ascii="Times New Roman" w:eastAsia="Times New Roman" w:hAnsi="Times New Roman" w:cs="Times New Roman"/>
+          <w:sz w:val="23"/>
+          <w:szCs w:val="23"/>
+        </w:rPr>
+        <w:t xml:space="preserve">SSMS, </w:t>
+      </w:r>
+      <w:r>
+        <w:rPr>
+          <w:rFonts w:ascii="Times New Roman" w:eastAsia="Times New Roman" w:hAnsi="Times New Roman" w:cs="Times New Roman"/>
+          <w:sz w:val="23"/>
+          <w:szCs w:val="23"/>
+        </w:rPr>
+        <w:t>Unity, Unreal Engine 4</w:t>
+      </w:r>
+      <w:r>
+        <w:rPr>
+          <w:rFonts w:ascii="Times New Roman" w:eastAsia="Times New Roman" w:hAnsi="Times New Roman" w:cs="Times New Roman"/>
+          <w:sz w:val="23"/>
+          <w:szCs w:val="23"/>
+        </w:rPr>
+        <w:t>, WCF, WPF</w:t>
       </w:r>
     </w:p>
     <w:p>
@@ -1865,274 +1927,6 @@
         <w:spacing w:after="0" w:line="240" w:lineRule="auto"/>
         <w:rPr>
           <w:rFonts w:ascii="Times New Roman" w:eastAsia="Times New Roman" w:hAnsi="Times New Roman" w:cs="Times New Roman"/>
-          <w:sz w:val="23"/>
-          <w:szCs w:val="23"/>
-        </w:rPr>
-      </w:pPr>
-      <w:r>
-        <w:rPr>
-          <w:rFonts w:ascii="Times New Roman" w:eastAsia="Times New Roman" w:hAnsi="Times New Roman" w:cs="Times New Roman"/>
-          <w:sz w:val="23"/>
-          <w:szCs w:val="23"/>
-        </w:rPr>
-        <w:t>Tools</w:t>
-      </w:r>
-      <w:r>
-        <w:rPr>
-          <w:rFonts w:ascii="Times New Roman" w:eastAsia="Times New Roman" w:hAnsi="Times New Roman" w:cs="Times New Roman"/>
-          <w:sz w:val="23"/>
-          <w:szCs w:val="23"/>
-        </w:rPr>
-        <w:t>/Frameworks</w:t>
-      </w:r>
-      <w:r>
-        <w:rPr>
-          <w:rFonts w:ascii="Times New Roman" w:eastAsia="Times New Roman" w:hAnsi="Times New Roman" w:cs="Times New Roman"/>
-          <w:sz w:val="23"/>
-          <w:szCs w:val="23"/>
-        </w:rPr>
-        <w:t xml:space="preserve">: </w:t>
-      </w:r>
-      <w:r>
-        <w:rPr>
-          <w:rFonts w:ascii="Times New Roman" w:eastAsia="Times New Roman" w:hAnsi="Times New Roman" w:cs="Times New Roman"/>
-          <w:sz w:val="23"/>
-          <w:szCs w:val="23"/>
-        </w:rPr>
-        <w:t>API</w:t>
-      </w:r>
-      <w:r>
-        <w:rPr>
-          <w:rFonts w:ascii="Times New Roman" w:eastAsia="Times New Roman" w:hAnsi="Times New Roman" w:cs="Times New Roman"/>
-          <w:sz w:val="23"/>
-          <w:szCs w:val="23"/>
-        </w:rPr>
-        <w:t>s</w:t>
-      </w:r>
-      <w:r>
-        <w:rPr>
-          <w:rFonts w:ascii="Times New Roman" w:eastAsia="Times New Roman" w:hAnsi="Times New Roman" w:cs="Times New Roman"/>
-          <w:sz w:val="23"/>
-          <w:szCs w:val="23"/>
-        </w:rPr>
-        <w:t xml:space="preserve">, </w:t>
-      </w:r>
-      <w:proofErr w:type="spellStart"/>
-      <w:r>
-        <w:rPr>
-          <w:rFonts w:ascii="Times New Roman" w:eastAsia="Times New Roman" w:hAnsi="Times New Roman" w:cs="Times New Roman"/>
-          <w:sz w:val="23"/>
-          <w:szCs w:val="23"/>
-        </w:rPr>
-        <w:t>ARFoundation</w:t>
-      </w:r>
-      <w:proofErr w:type="spellEnd"/>
-      <w:r>
-        <w:rPr>
-          <w:rFonts w:ascii="Times New Roman" w:eastAsia="Times New Roman" w:hAnsi="Times New Roman" w:cs="Times New Roman"/>
-          <w:sz w:val="23"/>
-          <w:szCs w:val="23"/>
-        </w:rPr>
-        <w:t xml:space="preserve"> (</w:t>
-      </w:r>
-      <w:proofErr w:type="spellStart"/>
-      <w:r>
-        <w:rPr>
-          <w:rFonts w:ascii="Times New Roman" w:eastAsia="Times New Roman" w:hAnsi="Times New Roman" w:cs="Times New Roman"/>
-          <w:sz w:val="23"/>
-          <w:szCs w:val="23"/>
-        </w:rPr>
-        <w:t>ARCore</w:t>
-      </w:r>
-      <w:proofErr w:type="spellEnd"/>
-      <w:r>
-        <w:rPr>
-          <w:rFonts w:ascii="Times New Roman" w:eastAsia="Times New Roman" w:hAnsi="Times New Roman" w:cs="Times New Roman"/>
-          <w:sz w:val="23"/>
-          <w:szCs w:val="23"/>
-        </w:rPr>
-        <w:t xml:space="preserve"> &amp; </w:t>
-      </w:r>
-      <w:proofErr w:type="spellStart"/>
-      <w:r>
-        <w:rPr>
-          <w:rFonts w:ascii="Times New Roman" w:eastAsia="Times New Roman" w:hAnsi="Times New Roman" w:cs="Times New Roman"/>
-          <w:sz w:val="23"/>
-          <w:szCs w:val="23"/>
-        </w:rPr>
-        <w:t>ARKit</w:t>
-      </w:r>
-      <w:proofErr w:type="spellEnd"/>
-      <w:r>
-        <w:rPr>
-          <w:rFonts w:ascii="Times New Roman" w:eastAsia="Times New Roman" w:hAnsi="Times New Roman" w:cs="Times New Roman"/>
-          <w:sz w:val="23"/>
-          <w:szCs w:val="23"/>
-        </w:rPr>
-        <w:t>),</w:t>
-      </w:r>
-      <w:r>
-        <w:rPr>
-          <w:rFonts w:ascii="Times New Roman" w:eastAsia="Times New Roman" w:hAnsi="Times New Roman" w:cs="Times New Roman"/>
-          <w:sz w:val="23"/>
-          <w:szCs w:val="23"/>
-        </w:rPr>
-        <w:t xml:space="preserve"> </w:t>
-      </w:r>
-      <w:r>
-        <w:rPr>
-          <w:rFonts w:ascii="Times New Roman" w:eastAsia="Times New Roman" w:hAnsi="Times New Roman" w:cs="Times New Roman"/>
-          <w:sz w:val="23"/>
-          <w:szCs w:val="23"/>
-        </w:rPr>
-        <w:t xml:space="preserve">AWS, </w:t>
-      </w:r>
-      <w:proofErr w:type="spellStart"/>
-      <w:r>
-        <w:rPr>
-          <w:rFonts w:ascii="Times New Roman" w:eastAsia="Times New Roman" w:hAnsi="Times New Roman" w:cs="Times New Roman"/>
-          <w:sz w:val="23"/>
-          <w:szCs w:val="23"/>
-        </w:rPr>
-        <w:t>Blockly</w:t>
-      </w:r>
-      <w:proofErr w:type="spellEnd"/>
-      <w:r>
-        <w:rPr>
-          <w:rFonts w:ascii="Times New Roman" w:eastAsia="Times New Roman" w:hAnsi="Times New Roman" w:cs="Times New Roman"/>
-          <w:sz w:val="23"/>
-          <w:szCs w:val="23"/>
-        </w:rPr>
-        <w:t xml:space="preserve">, </w:t>
-      </w:r>
-      <w:r>
-        <w:rPr>
-          <w:rFonts w:ascii="Times New Roman" w:eastAsia="Times New Roman" w:hAnsi="Times New Roman" w:cs="Times New Roman"/>
-          <w:sz w:val="23"/>
-          <w:szCs w:val="23"/>
-        </w:rPr>
-        <w:t xml:space="preserve">Bootstrap, </w:t>
-      </w:r>
-      <w:r>
-        <w:rPr>
-          <w:rFonts w:ascii="Times New Roman" w:eastAsia="Times New Roman" w:hAnsi="Times New Roman" w:cs="Times New Roman"/>
-          <w:sz w:val="23"/>
-          <w:szCs w:val="23"/>
-        </w:rPr>
-        <w:t>ELK</w:t>
-      </w:r>
-      <w:r>
-        <w:rPr>
-          <w:rFonts w:ascii="Times New Roman" w:eastAsia="Times New Roman" w:hAnsi="Times New Roman" w:cs="Times New Roman"/>
-          <w:sz w:val="23"/>
-          <w:szCs w:val="23"/>
-        </w:rPr>
-        <w:t xml:space="preserve">, </w:t>
-      </w:r>
-      <w:r>
-        <w:rPr>
-          <w:rFonts w:ascii="Times New Roman" w:eastAsia="Times New Roman" w:hAnsi="Times New Roman" w:cs="Times New Roman"/>
-          <w:sz w:val="23"/>
-          <w:szCs w:val="23"/>
-        </w:rPr>
-        <w:t>Firebase</w:t>
-      </w:r>
-      <w:r>
-        <w:rPr>
-          <w:rFonts w:ascii="Times New Roman" w:eastAsia="Times New Roman" w:hAnsi="Times New Roman" w:cs="Times New Roman"/>
-          <w:sz w:val="23"/>
-          <w:szCs w:val="23"/>
-        </w:rPr>
-        <w:t xml:space="preserve">, </w:t>
-      </w:r>
-      <w:r>
-        <w:rPr>
-          <w:rFonts w:ascii="Times New Roman" w:eastAsia="Times New Roman" w:hAnsi="Times New Roman" w:cs="Times New Roman"/>
-          <w:sz w:val="23"/>
-          <w:szCs w:val="23"/>
-        </w:rPr>
-        <w:t xml:space="preserve">Git, </w:t>
-      </w:r>
-      <w:r>
-        <w:rPr>
-          <w:rFonts w:ascii="Times New Roman" w:eastAsia="Times New Roman" w:hAnsi="Times New Roman" w:cs="Times New Roman"/>
-          <w:sz w:val="23"/>
-          <w:szCs w:val="23"/>
-        </w:rPr>
-        <w:t>Google Cloud,</w:t>
-      </w:r>
-      <w:r>
-        <w:rPr>
-          <w:rFonts w:ascii="Times New Roman" w:eastAsia="Times New Roman" w:hAnsi="Times New Roman" w:cs="Times New Roman"/>
-          <w:sz w:val="23"/>
-          <w:szCs w:val="23"/>
-        </w:rPr>
-        <w:t xml:space="preserve"> </w:t>
-      </w:r>
-      <w:r>
-        <w:rPr>
-          <w:rFonts w:ascii="Times New Roman" w:eastAsia="Times New Roman" w:hAnsi="Times New Roman" w:cs="Times New Roman"/>
-          <w:sz w:val="23"/>
-          <w:szCs w:val="23"/>
-        </w:rPr>
-        <w:t xml:space="preserve">MongoDB, </w:t>
-      </w:r>
-      <w:r>
-        <w:rPr>
-          <w:rFonts w:ascii="Times New Roman" w:eastAsia="Times New Roman" w:hAnsi="Times New Roman" w:cs="Times New Roman"/>
-          <w:sz w:val="23"/>
-          <w:szCs w:val="23"/>
-        </w:rPr>
-        <w:t xml:space="preserve">MySQL, </w:t>
-      </w:r>
-      <w:r>
-        <w:rPr>
-          <w:rFonts w:ascii="Times New Roman" w:eastAsia="Times New Roman" w:hAnsi="Times New Roman" w:cs="Times New Roman"/>
-          <w:sz w:val="23"/>
-          <w:szCs w:val="23"/>
-        </w:rPr>
-        <w:t xml:space="preserve">Oculus, </w:t>
-      </w:r>
-      <w:r>
-        <w:rPr>
-          <w:rFonts w:ascii="Times New Roman" w:eastAsia="Times New Roman" w:hAnsi="Times New Roman" w:cs="Times New Roman"/>
-          <w:sz w:val="23"/>
-          <w:szCs w:val="23"/>
-        </w:rPr>
-        <w:t xml:space="preserve">PostgreSQL, </w:t>
-      </w:r>
-      <w:r>
-        <w:rPr>
-          <w:rFonts w:ascii="Times New Roman" w:eastAsia="Times New Roman" w:hAnsi="Times New Roman" w:cs="Times New Roman"/>
-          <w:sz w:val="23"/>
-          <w:szCs w:val="23"/>
-        </w:rPr>
-        <w:t xml:space="preserve">Puppeteer, </w:t>
-      </w:r>
-      <w:r>
-        <w:rPr>
-          <w:rFonts w:ascii="Times New Roman" w:eastAsia="Times New Roman" w:hAnsi="Times New Roman" w:cs="Times New Roman"/>
-          <w:sz w:val="23"/>
-          <w:szCs w:val="23"/>
-        </w:rPr>
-        <w:t xml:space="preserve">React, </w:t>
-      </w:r>
-      <w:r>
-        <w:rPr>
-          <w:rFonts w:ascii="Times New Roman" w:eastAsia="Times New Roman" w:hAnsi="Times New Roman" w:cs="Times New Roman"/>
-          <w:sz w:val="23"/>
-          <w:szCs w:val="23"/>
-        </w:rPr>
-        <w:t>Unity, Unreal Engine 4</w:t>
-      </w:r>
-    </w:p>
-    <w:p>
-      <w:pPr>
-        <w:spacing w:after="0"/>
-        <w:rPr>
-          <w:rFonts w:ascii="Times New Roman" w:hAnsi="Times New Roman" w:cs="Times New Roman"/>
-          <w:b/>
-          <w:bCs/>
           <w:sz w:val="10"/>
           <w:szCs w:val="10"/>
         </w:rPr>
@@ -2160,11 +1954,112 @@
           <w:sz w:val="29"/>
           <w:szCs w:val="29"/>
         </w:rPr>
-        <w:t>RECENT PROJECTS</w:t>
+        <w:t>EDUCATION</w:t>
       </w:r>
     </w:p>
     <w:p>
       <w:pPr>
+        <w:spacing w:after="0"/>
+        <w:rPr>
+          <w:rFonts w:ascii="Times New Roman" w:hAnsi="Times New Roman" w:cs="Times New Roman"/>
+          <w:sz w:val="24"/>
+          <w:szCs w:val="24"/>
+        </w:rPr>
+      </w:pPr>
+      <w:r>
+        <w:rPr>
+          <w:rFonts w:ascii="Times New Roman" w:hAnsi="Times New Roman" w:cs="Times New Roman"/>
+          <w:sz w:val="24"/>
+          <w:szCs w:val="24"/>
+        </w:rPr>
+        <w:t xml:space="preserve">Purdue University – </w:t>
+      </w:r>
+      <w:r>
+        <w:rPr>
+          <w:rFonts w:ascii="Times New Roman" w:hAnsi="Times New Roman" w:cs="Times New Roman"/>
+          <w:i/>
+          <w:iCs/>
+          <w:sz w:val="24"/>
+          <w:szCs w:val="24"/>
+        </w:rPr>
+        <w:t xml:space="preserve">West Lafayette, IN </w:t>
+      </w:r>
+      <w:r>
+        <w:rPr>
+          <w:rFonts w:ascii="Times New Roman" w:hAnsi="Times New Roman" w:cs="Times New Roman"/>
+          <w:sz w:val="24"/>
+          <w:szCs w:val="24"/>
+        </w:rPr>
+        <w:t xml:space="preserve">                                                                              December 2020</w:t>
+      </w:r>
+    </w:p>
+    <w:p>
+      <w:pPr>
+        <w:spacing w:after="0"/>
+        <w:rPr>
+          <w:rFonts w:ascii="Times New Roman" w:hAnsi="Times New Roman" w:cs="Times New Roman"/>
+          <w:sz w:val="23"/>
+          <w:szCs w:val="23"/>
+        </w:rPr>
+      </w:pPr>
+      <w:r>
+        <w:rPr>
+          <w:rFonts w:ascii="Times New Roman" w:hAnsi="Times New Roman" w:cs="Times New Roman"/>
+          <w:b/>
+          <w:bCs/>
+          <w:sz w:val="23"/>
+          <w:szCs w:val="23"/>
+        </w:rPr>
+        <w:t xml:space="preserve">Bachelor of Science in Computer Science </w:t>
+      </w:r>
+      <w:r>
+        <w:rPr>
+          <w:rFonts w:ascii="Times New Roman" w:hAnsi="Times New Roman" w:cs="Times New Roman"/>
+          <w:sz w:val="23"/>
+          <w:szCs w:val="23"/>
+        </w:rPr>
+        <w:t>(GPA: 3.44/4.0)                  Concentration: Software Engineering</w:t>
+      </w:r>
+    </w:p>
+    <w:p>
+      <w:pPr>
+        <w:spacing w:after="0"/>
+        <w:rPr>
+          <w:rFonts w:ascii="Times New Roman" w:hAnsi="Times New Roman" w:cs="Times New Roman"/>
+          <w:b/>
+          <w:bCs/>
+          <w:sz w:val="10"/>
+          <w:szCs w:val="10"/>
+        </w:rPr>
+      </w:pPr>
+    </w:p>
+    <w:p>
+      <w:pPr>
+        <w:pBdr>
+          <w:bottom w:val="single" w:sz="12" w:space="1" w:color="auto"/>
+        </w:pBdr>
+        <w:spacing w:after="0"/>
+        <w:rPr>
+          <w:rFonts w:ascii="Times New Roman" w:hAnsi="Times New Roman" w:cs="Times New Roman"/>
+          <w:b/>
+          <w:bCs/>
+          <w:sz w:val="29"/>
+          <w:szCs w:val="29"/>
+        </w:rPr>
+      </w:pPr>
+      <w:r>
+        <w:rPr>
+          <w:rFonts w:ascii="Times New Roman" w:hAnsi="Times New Roman" w:cs="Times New Roman"/>
+          <w:b/>
+          <w:bCs/>
+          <w:sz w:val="29"/>
+          <w:szCs w:val="29"/>
+        </w:rPr>
+        <w:t>RECENT PROJECTS</w:t>
+      </w:r>
+    </w:p>
+    <w:p>
+      <w:pPr>
         <w:spacing w:after="0" w:line="240" w:lineRule="auto"/>
         <w:rPr>
           <w:rFonts w:ascii="Times New Roman" w:eastAsia="Times New Roman" w:hAnsi="Times New Roman" w:cs="Times New Roman"/>
@@ -2282,16 +2177,6 @@
           <w:szCs w:val="21"/>
         </w:rPr>
         <w:tab/>
-      </w:r>
-      <w:r>
-        <w:rPr>
-          <w:rFonts w:ascii="Times New Roman" w:eastAsia="Times New Roman" w:hAnsi="Times New Roman" w:cs="Times New Roman"/>
-          <w:b/>
-          <w:bCs/>
-          <w:color w:val="000000"/>
-          <w:sz w:val="21"/>
-          <w:szCs w:val="21"/>
-        </w:rPr>
         <w:t xml:space="preserve">         September 2020 - </w:t>
       </w:r>
       <w:r>
@@ -2475,35 +2360,7 @@
           <w:rFonts w:ascii="Times New Roman" w:eastAsia="Times New Roman" w:hAnsi="Times New Roman" w:cs="Times New Roman"/>
           <w:color w:val="000000"/>
         </w:rPr>
-        <w:t xml:space="preserve">Achieved communication between a PC client and VR headset (Oculus </w:t>
-      </w:r>
-      <w:r>
-        <w:rPr>
-          <w:rFonts w:ascii="Times New Roman" w:eastAsia="Times New Roman" w:hAnsi="Times New Roman" w:cs="Times New Roman"/>
-          <w:color w:val="000000"/>
-        </w:rPr>
-        <w:t>SDK</w:t>
-      </w:r>
-      <w:r>
-        <w:rPr>
-          <w:rFonts w:ascii="Times New Roman" w:eastAsia="Times New Roman" w:hAnsi="Times New Roman" w:cs="Times New Roman"/>
-          <w:color w:val="000000"/>
-        </w:rPr>
-        <w:t>) using Java</w:t>
-      </w:r>
-      <w:r>
-        <w:rPr>
-          <w:rFonts w:ascii="Times New Roman" w:eastAsia="Times New Roman" w:hAnsi="Times New Roman" w:cs="Times New Roman"/>
-          <w:color w:val="000000"/>
-        </w:rPr>
-        <w:t xml:space="preserve"> Socket I/O</w:t>
-      </w:r>
-      <w:r>
-        <w:rPr>
-          <w:rFonts w:ascii="Times New Roman" w:eastAsia="Times New Roman" w:hAnsi="Times New Roman" w:cs="Times New Roman"/>
-          <w:color w:val="000000"/>
-        </w:rPr>
-        <w:t>.</w:t>
+        <w:t>Achieved communication between a PC client and VR headset (Oculus SDK) using Java Socket I/O.</w:t>
       </w:r>
     </w:p>
     <w:p>
@@ -3046,8 +2903,6 @@
         </w:rPr>
         <w:t>.</w:t>
       </w:r>
-      <w:bookmarkStart w:id="0" w:name="_GoBack"/>
-      <w:bookmarkEnd w:id="0"/>
     </w:p>
     <w:p>
       <w:pPr>
@@ -3243,16 +3098,16 @@
         <mc:AlternateContent>
           <mc:Choice Requires="wps">
             <w:drawing>
-              <wp:anchor distT="45720" distB="45720" distL="114300" distR="114300" simplePos="0" relativeHeight="251659264" behindDoc="1" locked="0" layoutInCell="1" allowOverlap="1" wp14:anchorId="1C2C3B5D" wp14:editId="49103CB6">
+              <wp:anchor distT="45720" distB="45720" distL="114300" distR="114300" simplePos="0" relativeHeight="251659264" behindDoc="1" locked="0" layoutInCell="1" allowOverlap="1" wp14:anchorId="1C2C3B5D" wp14:editId="6805427E">
                 <wp:simplePos x="0" y="0"/>
                 <wp:positionH relativeFrom="margin">
-                  <wp:posOffset>5128260</wp:posOffset>
+                  <wp:posOffset>5504815</wp:posOffset>
                 </wp:positionH>
                 <wp:positionV relativeFrom="paragraph">
-                  <wp:posOffset>147955</wp:posOffset>
+                  <wp:posOffset>147320</wp:posOffset>
                 </wp:positionV>
-                <wp:extent cx="1299210" cy="257175"/>
-                <wp:effectExtent l="0" t="0" r="0" b="9525"/>
+                <wp:extent cx="1057275" cy="257175"/>
+                <wp:effectExtent l="0" t="0" r="9525" b="9525"/>
                 <wp:wrapNone/>
                 <wp:docPr id="217" name="Text Box 2"/>
                 <wp:cNvGraphicFramePr>
@@ -3267,7 +3122,7 @@
                       <wps:spPr bwMode="auto">
                         <a:xfrm>
                           <a:off x="0" y="0"/>
-                          <a:ext cx="1299210" cy="257175"/>
+                          <a:ext cx="1057275" cy="257175"/>
                         </a:xfrm>
                         <a:prstGeom prst="rect">
                           <a:avLst/>
@@ -3318,16 +3173,7 @@
                                 <w:sz w:val="16"/>
                                 <w:szCs w:val="16"/>
                               </w:rPr>
-                              <w:t>December</w:t>
-                            </w:r>
-                            <w:r>
-                              <w:rPr>
-                                <w:b/>
-                                <w:bCs/>
-                                <w:sz w:val="16"/>
-                                <w:szCs w:val="16"/>
-                              </w:rPr>
-                              <w:t xml:space="preserve"> 2020</w:t>
+                              <w:t>July 2021</w:t>
                             </w:r>
                           </w:p>
                         </w:txbxContent>
@@ -3353,7 +3199,7 @@
                 <v:stroke joinstyle="miter"/>
                 <v:path gradientshapeok="t" o:connecttype="rect"/>
               </v:shapetype>
-              <v:shape id="Text Box 2" o:spid="_x0000_s1026" type="#_x0000_t202" style="position:absolute;left:0;text-align:left;margin-left:403.8pt;margin-top:11.65pt;width:102.3pt;height:20.25pt;z-index:-251657216;visibility:visible;mso-wrap-style:square;mso-width-percent:0;mso-height-percent:0;mso-wrap-distance-left:9pt;mso-wrap-distance-top:3.6pt;mso-wrap-distance-right:9pt;mso-wrap-distance-bottom:3.6pt;mso-position-horizontal:absolute;mso-position-horizontal-relative:margin;mso-position-vertical:absolute;mso-position-vertical-relative:text;mso-width-percent:0;mso-height-percent:0;mso-width-relative:margin;mso-height-relative:margin;v-text-anchor:top" o:gfxdata="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" stroked="f">
+              <v:shape id="Text Box 2" o:spid="_x0000_s1026" type="#_x0000_t202" style="position:absolute;left:0;text-align:left;margin-left:433.45pt;margin-top:11.6pt;width:83.25pt;height:20.25pt;z-index:-251657216;visibility:visible;mso-wrap-style:square;mso-width-percent:0;mso-height-percent:0;mso-wrap-distance-left:9pt;mso-wrap-distance-top:3.6pt;mso-wrap-distance-right:9pt;mso-wrap-distance-bottom:3.6pt;mso-position-horizontal:absolute;mso-position-horizontal-relative:margin;mso-position-vertical:absolute;mso-position-vertical-relative:text;mso-width-percent:0;mso-height-percent:0;mso-width-relative:margin;mso-height-relative:margin;v-text-anchor:top" o:gfxdata="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" stroked="f">
                 <v:textbox>
                   <w:txbxContent>
                     <w:p>
@@ -3390,16 +3236,7 @@
                           <w:sz w:val="16"/>
                           <w:szCs w:val="16"/>
                         </w:rPr>
-                        <w:t>December</w:t>
-                      </w:r>
-                      <w:r>
-                        <w:rPr>
-                          <w:b/>
-                          <w:bCs/>
-                          <w:sz w:val="16"/>
-                          <w:szCs w:val="16"/>
-                        </w:rPr>
-                        <w:t xml:space="preserve"> 2020</w:t>
+                        <w:t>July 2021</w:t>
                       </w:r>
                     </w:p>
                   </w:txbxContent>
@@ -3457,7 +3294,7 @@
 </file>
 
 <file path=word/endnotes.xml><?xml version="1.0" encoding="utf-8"?>
-<w:endnotes xmlns:wpc="http://schemas.microsoft.com/office/word/2010/wordprocessingCanvas" xmlns:cx="http://schemas.microsoft.com/office/drawing/2014/chartex" xmlns:cx1="http://schemas.microsoft.com/office/drawing/2015/9/8/chartex" xmlns:cx2="http://schemas.microsoft.com/office/drawing/2015/10/21/chartex" xmlns:cx3="http://schemas.microsoft.com/office/drawing/2016/5/9/chartex" xmlns:cx4="http://schemas.microsoft.com/office/drawing/2016/5/10/chartex" xmlns:cx5="http://schemas.microsoft.com/office/drawing/2016/5/11/chartex" xmlns:cx6="http://schemas.microsoft.com/office/drawing/2016/5/12/chartex" xmlns:cx7="http://schemas.microsoft.com/office/drawing/2016/5/13/chartex" xmlns:cx8="http://schemas.microsoft.com/office/drawing/2016/5/14/chartex" xmlns:mc="http://schemas.openxmlformats.org/markup-compatibility/2006" xmlns:aink="http://schemas.microsoft.com/office/drawing/2016/ink" xmlns:am3d="http://schemas.microsoft.com/office/drawing/2017/model3d" xmlns:o="urn:schemas-microsoft-com:office:office" xmlns:r="http://schemas.openxmlformats.org/officeDocument/2006/relationships" xmlns:m="http://schemas.openxmlformats.org/officeDocument/2006/math" xmlns:v="urn:schemas-microsoft-com:vml" xmlns:wp14="http://schemas.microsoft.com/office/word/2010/wordprocessingDrawing" xmlns:wp="http://schemas.openxmlformats.org/drawingml/2006/wordprocessingDrawing" xmlns:w10="urn:schemas-microsoft-com:office:word" xmlns:w="http://schemas.openxmlformats.org/wordprocessingml/2006/main" xmlns:w14="http://schemas.microsoft.com/office/word/2010/wordml" xmlns:w15="http://schemas.microsoft.com/office/word/2012/wordml" xmlns:w16cid="http://schemas.microsoft.com/office/word/2016/wordml/cid" xmlns:w16se="http://schemas.microsoft.com/office/word/2015/wordml/symex" xmlns:wpg="http://schemas.microsoft.com/office/word/2010/wordprocessingGroup" xmlns:wpi="http://schemas.microsoft.com/office/word/2010/wordprocessingInk" xmlns:wne="http://schemas.microsoft.com/office/word/2006/wordml" xmlns:wps="http://schemas.microsoft.com/office/word/2010/wordprocessingShape" mc:Ignorable="w14 w15 w16se w16cid wp14">
+<w:endnotes xmlns:wpc="http://schemas.microsoft.com/office/word/2010/wordprocessingCanvas" xmlns:cx="http://schemas.microsoft.com/office/drawing/2014/chartex" xmlns:cx1="http://schemas.microsoft.com/office/drawing/2015/9/8/chartex" xmlns:cx2="http://schemas.microsoft.com/office/drawing/2015/10/21/chartex" xmlns:cx3="http://schemas.microsoft.com/office/drawing/2016/5/9/chartex" xmlns:cx4="http://schemas.microsoft.com/office/drawing/2016/5/10/chartex" xmlns:cx5="http://schemas.microsoft.com/office/drawing/2016/5/11/chartex" xmlns:cx6="http://schemas.microsoft.com/office/drawing/2016/5/12/chartex" xmlns:cx7="http://schemas.microsoft.com/office/drawing/2016/5/13/chartex" xmlns:cx8="http://schemas.microsoft.com/office/drawing/2016/5/14/chartex" xmlns:mc="http://schemas.openxmlformats.org/markup-compatibility/2006" xmlns:aink="http://schemas.microsoft.com/office/drawing/2016/ink" xmlns:am3d="http://schemas.microsoft.com/office/drawing/2017/model3d" xmlns:o="urn:schemas-microsoft-com:office:office" xmlns:r="http://schemas.openxmlformats.org/officeDocument/2006/relationships" xmlns:m="http://schemas.openxmlformats.org/officeDocument/2006/math" xmlns:v="urn:schemas-microsoft-com:vml" xmlns:wp14="http://schemas.microsoft.com/office/word/2010/wordprocessingDrawing" xmlns:wp="http://schemas.openxmlformats.org/drawingml/2006/wordprocessingDrawing" xmlns:w10="urn:schemas-microsoft-com:office:word" xmlns:w="http://schemas.openxmlformats.org/wordprocessingml/2006/main" xmlns:w14="http://schemas.microsoft.com/office/word/2010/wordml" xmlns:w15="http://schemas.microsoft.com/office/word/2012/wordml" xmlns:w16cex="http://schemas.microsoft.com/office/word/2018/wordml/cex" xmlns:w16cid="http://schemas.microsoft.com/office/word/2016/wordml/cid" xmlns:w16="http://schemas.microsoft.com/office/word/2018/wordml" xmlns:w16se="http://schemas.microsoft.com/office/word/2015/wordml/symex" xmlns:wpg="http://schemas.microsoft.com/office/word/2010/wordprocessingGroup" xmlns:wpi="http://schemas.microsoft.com/office/word/2010/wordprocessingInk" xmlns:wne="http://schemas.microsoft.com/office/word/2006/wordml" xmlns:wps="http://schemas.microsoft.com/office/word/2010/wordprocessingShape" mc:Ignorable="w14 w15 w16se w16cid w16 w16cex wp14">
   <w:endnote w:type="separator" w:id="-1">
     <w:p>
       <w:pPr>
@@ -3482,7 +3319,7 @@
 </file>
 
 <file path=word/footnotes.xml><?xml version="1.0" encoding="utf-8"?>
-<w:footnotes xmlns:wpc="http://schemas.microsoft.com/office/word/2010/wordprocessingCanvas" xmlns:cx="http://schemas.microsoft.com/office/drawing/2014/chartex" xmlns:cx1="http://schemas.microsoft.com/office/drawing/2015/9/8/chartex" xmlns:cx2="http://schemas.microsoft.com/office/drawing/2015/10/21/chartex" xmlns:cx3="http://schemas.microsoft.com/office/drawing/2016/5/9/chartex" xmlns:cx4="http://schemas.microsoft.com/office/drawing/2016/5/10/chartex" xmlns:cx5="http://schemas.microsoft.com/office/drawing/2016/5/11/chartex" xmlns:cx6="http://schemas.microsoft.com/office/drawing/2016/5/12/chartex" xmlns:cx7="http://schemas.microsoft.com/office/drawing/2016/5/13/chartex" xmlns:cx8="http://schemas.microsoft.com/office/drawing/2016/5/14/chartex" xmlns:mc="http://schemas.openxmlformats.org/markup-compatibility/2006" xmlns:aink="http://schemas.microsoft.com/office/drawing/2016/ink" xmlns:am3d="http://schemas.microsoft.com/office/drawing/2017/model3d" xmlns:o="urn:schemas-microsoft-com:office:office" xmlns:r="http://schemas.openxmlformats.org/officeDocument/2006/relationships" xmlns:m="http://schemas.openxmlformats.org/officeDocument/2006/math" xmlns:v="urn:schemas-microsoft-com:vml" xmlns:wp14="http://schemas.microsoft.com/office/word/2010/wordprocessingDrawing" xmlns:wp="http://schemas.openxmlformats.org/drawingml/2006/wordprocessingDrawing" xmlns:w10="urn:schemas-microsoft-com:office:word" xmlns:w="http://schemas.openxmlformats.org/wordprocessingml/2006/main" xmlns:w14="http://schemas.microsoft.com/office/word/2010/wordml" xmlns:w15="http://schemas.microsoft.com/office/word/2012/wordml" xmlns:w16cid="http://schemas.microsoft.com/office/word/2016/wordml/cid" xmlns:w16se="http://schemas.microsoft.com/office/word/2015/wordml/symex" xmlns:wpg="http://schemas.microsoft.com/office/word/2010/wordprocessingGroup" xmlns:wpi="http://schemas.microsoft.com/office/word/2010/wordprocessingInk" xmlns:wne="http://schemas.microsoft.com/office/word/2006/wordml" xmlns:wps="http://schemas.microsoft.com/office/word/2010/wordprocessingShape" mc:Ignorable="w14 w15 w16se w16cid wp14">
+<w:footnotes xmlns:wpc="http://schemas.microsoft.com/office/word/2010/wordprocessingCanvas" xmlns:cx="http://schemas.microsoft.com/office/drawing/2014/chartex" xmlns:cx1="http://schemas.microsoft.com/office/drawing/2015/9/8/chartex" xmlns:cx2="http://schemas.microsoft.com/office/drawing/2015/10/21/chartex" xmlns:cx3="http://schemas.microsoft.com/office/drawing/2016/5/9/chartex" xmlns:cx4="http://schemas.microsoft.com/office/drawing/2016/5/10/chartex" xmlns:cx5="http://schemas.microsoft.com/office/drawing/2016/5/11/chartex" xmlns:cx6="http://schemas.microsoft.com/office/drawing/2016/5/12/chartex" xmlns:cx7="http://schemas.microsoft.com/office/drawing/2016/5/13/chartex" xmlns:cx8="http://schemas.microsoft.com/office/drawing/2016/5/14/chartex" xmlns:mc="http://schemas.openxmlformats.org/markup-compatibility/2006" xmlns:aink="http://schemas.microsoft.com/office/drawing/2016/ink" xmlns:am3d="http://schemas.microsoft.com/office/drawing/2017/model3d" xmlns:o="urn:schemas-microsoft-com:office:office" xmlns:r="http://schemas.openxmlformats.org/officeDocument/2006/relationships" xmlns:m="http://schemas.openxmlformats.org/officeDocument/2006/math" xmlns:v="urn:schemas-microsoft-com:vml" xmlns:wp14="http://schemas.microsoft.com/office/word/2010/wordprocessingDrawing" xmlns:wp="http://schemas.openxmlformats.org/drawingml/2006/wordprocessingDrawing" xmlns:w10="urn:schemas-microsoft-com:office:word" xmlns:w="http://schemas.openxmlformats.org/wordprocessingml/2006/main" xmlns:w14="http://schemas.microsoft.com/office/word/2010/wordml" xmlns:w15="http://schemas.microsoft.com/office/word/2012/wordml" xmlns:w16cex="http://schemas.microsoft.com/office/word/2018/wordml/cex" xmlns:w16cid="http://schemas.microsoft.com/office/word/2016/wordml/cid" xmlns:w16="http://schemas.microsoft.com/office/word/2018/wordml" xmlns:w16se="http://schemas.microsoft.com/office/word/2015/wordml/symex" xmlns:wpg="http://schemas.microsoft.com/office/word/2010/wordprocessingGroup" xmlns:wpi="http://schemas.microsoft.com/office/word/2010/wordprocessingInk" xmlns:wne="http://schemas.microsoft.com/office/word/2006/wordml" xmlns:wps="http://schemas.microsoft.com/office/word/2010/wordprocessingShape" mc:Ignorable="w14 w15 w16se w16cid w16 w16cex wp14">
   <w:footnote w:type="separator" w:id="-1">
     <w:p>
       <w:pPr>
@@ -3507,7 +3344,7 @@
 </file>
 
 <file path=word/numbering.xml><?xml version="1.0" encoding="utf-8"?>
-<w:numbering xmlns:wpc="http://schemas.microsoft.com/office/word/2010/wordprocessingCanvas" xmlns:cx="http://schemas.microsoft.com/office/drawing/2014/chartex" xmlns:cx1="http://schemas.microsoft.com/office/drawing/2015/9/8/chartex" xmlns:cx2="http://schemas.microsoft.com/office/drawing/2015/10/21/chartex" xmlns:cx3="http://schemas.microsoft.com/office/drawing/2016/5/9/chartex" xmlns:cx4="http://schemas.microsoft.com/office/drawing/2016/5/10/chartex" xmlns:cx5="http://schemas.microsoft.com/office/drawing/2016/5/11/chartex" xmlns:cx6="http://schemas.microsoft.com/office/drawing/2016/5/12/chartex" xmlns:cx7="http://schemas.microsoft.com/office/drawing/2016/5/13/chartex" xmlns:cx8="http://schemas.microsoft.com/office/drawing/2016/5/14/chartex" xmlns:mc="http://schemas.openxmlformats.org/markup-compatibility/2006" xmlns:aink="http://schemas.microsoft.com/office/drawing/2016/ink" xmlns:am3d="http://schemas.microsoft.com/office/drawing/2017/model3d" xmlns:o="urn:schemas-microsoft-com:office:office" xmlns:r="http://schemas.openxmlformats.org/officeDocument/2006/relationships" xmlns:m="http://schemas.openxmlformats.org/officeDocument/2006/math" xmlns:v="urn:schemas-microsoft-com:vml" xmlns:wp14="http://schemas.microsoft.com/office/word/2010/wordprocessingDrawing" xmlns:wp="http://schemas.openxmlformats.org/drawingml/2006/wordprocessingDrawing" xmlns:w10="urn:schemas-microsoft-com:office:word" xmlns:w="http://schemas.openxmlformats.org/wordprocessingml/2006/main" xmlns:w14="http://schemas.microsoft.com/office/word/2010/wordml" xmlns:w15="http://schemas.microsoft.com/office/word/2012/wordml" xmlns:w16cid="http://schemas.microsoft.com/office/word/2016/wordml/cid" xmlns:w16se="http://schemas.microsoft.com/office/word/2015/wordml/symex" xmlns:wpg="http://schemas.microsoft.com/office/word/2010/wordprocessingGroup" xmlns:wpi="http://schemas.microsoft.com/office/word/2010/wordprocessingInk" xmlns:wne="http://schemas.microsoft.com/office/word/2006/wordml" xmlns:wps="http://schemas.microsoft.com/office/word/2010/wordprocessingShape" mc:Ignorable="w14 w15 w16se w16cid wp14">
+<w:numbering xmlns:wpc="http://schemas.microsoft.com/office/word/2010/wordprocessingCanvas" xmlns:cx="http://schemas.microsoft.com/office/drawing/2014/chartex" xmlns:cx1="http://schemas.microsoft.com/office/drawing/2015/9/8/chartex" xmlns:cx2="http://schemas.microsoft.com/office/drawing/2015/10/21/chartex" xmlns:cx3="http://schemas.microsoft.com/office/drawing/2016/5/9/chartex" xmlns:cx4="http://schemas.microsoft.com/office/drawing/2016/5/10/chartex" xmlns:cx5="http://schemas.microsoft.com/office/drawing/2016/5/11/chartex" xmlns:cx6="http://schemas.microsoft.com/office/drawing/2016/5/12/chartex" xmlns:cx7="http://schemas.microsoft.com/office/drawing/2016/5/13/chartex" xmlns:cx8="http://schemas.microsoft.com/office/drawing/2016/5/14/chartex" xmlns:mc="http://schemas.openxmlformats.org/markup-compatibility/2006" xmlns:aink="http://schemas.microsoft.com/office/drawing/2016/ink" xmlns:am3d="http://schemas.microsoft.com/office/drawing/2017/model3d" xmlns:o="urn:schemas-microsoft-com:office:office" xmlns:r="http://schemas.openxmlformats.org/officeDocument/2006/relationships" xmlns:m="http://schemas.openxmlformats.org/officeDocument/2006/math" xmlns:v="urn:schemas-microsoft-com:vml" xmlns:wp14="http://schemas.microsoft.com/office/word/2010/wordprocessingDrawing" xmlns:wp="http://schemas.openxmlformats.org/drawingml/2006/wordprocessingDrawing" xmlns:w10="urn:schemas-microsoft-com:office:word" xmlns:w="http://schemas.openxmlformats.org/wordprocessingml/2006/main" xmlns:w14="http://schemas.microsoft.com/office/word/2010/wordml" xmlns:w15="http://schemas.microsoft.com/office/word/2012/wordml" xmlns:w16cex="http://schemas.microsoft.com/office/word/2018/wordml/cex" xmlns:w16cid="http://schemas.microsoft.com/office/word/2016/wordml/cid" xmlns:w16="http://schemas.microsoft.com/office/word/2018/wordml" xmlns:w16se="http://schemas.microsoft.com/office/word/2015/wordml/symex" xmlns:wpg="http://schemas.microsoft.com/office/word/2010/wordprocessingGroup" xmlns:wpi="http://schemas.microsoft.com/office/word/2010/wordprocessingInk" xmlns:wne="http://schemas.microsoft.com/office/word/2006/wordml" xmlns:wps="http://schemas.microsoft.com/office/word/2010/wordprocessingShape" mc:Ignorable="w14 w15 w16se w16cid w16 w16cex wp14">
   <w:abstractNum w:abstractNumId="0" w15:restartNumberingAfterBreak="0">
     <w:nsid w:val="0A8119EB"/>
     <w:multiLevelType w:val="multilevel"/>
@@ -4888,7 +4725,7 @@
 </file>
 
 <file path=word/styles.xml><?xml version="1.0" encoding="utf-8"?>
-<w:styles xmlns:mc="http://schemas.openxmlformats.org/markup-compatibility/2006" xmlns:r="http://schemas.openxmlformats.org/officeDocument/2006/relationships" xmlns:w="http://schemas.openxmlformats.org/wordprocessingml/2006/main" xmlns:w14="http://schemas.microsoft.com/office/word/2010/wordml" xmlns:w15="http://schemas.microsoft.com/office/word/2012/wordml" xmlns:w16cid="http://schemas.microsoft.com/office/word/2016/wordml/cid" xmlns:w16se="http://schemas.microsoft.com/office/word/2015/wordml/symex" mc:Ignorable="w14 w15 w16se w16cid">
+<w:styles xmlns:mc="http://schemas.openxmlformats.org/markup-compatibility/2006" xmlns:r="http://schemas.openxmlformats.org/officeDocument/2006/relationships" xmlns:w="http://schemas.openxmlformats.org/wordprocessingml/2006/main" xmlns:w14="http://schemas.microsoft.com/office/word/2010/wordml" xmlns:w15="http://schemas.microsoft.com/office/word/2012/wordml" xmlns:w16cex="http://schemas.microsoft.com/office/word/2018/wordml/cex" xmlns:w16cid="http://schemas.microsoft.com/office/word/2016/wordml/cid" xmlns:w16="http://schemas.microsoft.com/office/word/2018/wordml" xmlns:w16se="http://schemas.microsoft.com/office/word/2015/wordml/symex" mc:Ignorable="w14 w15 w16se w16cid w16 w16cex">
   <w:docDefaults>
     <w:rPrDefault>
       <w:rPr>

</xml_diff>